<commit_message>
gui is done \=
</commit_message>
<xml_diff>
--- a/Documentation/Documentation.docx
+++ b/Documentation/Documentation.docx
@@ -3655,13 +3655,8 @@
         <w:bidi w:val="0"/>
         <w:jc w:val="both"/>
       </w:pPr>
-      <w:proofErr w:type="spellStart"/>
-      <w:r>
-        <w:t>Dione</w:t>
-      </w:r>
-      <w:proofErr w:type="spellEnd"/>
-      <w:r>
-        <w:t xml:space="preserve"> is a recommendation engine for movies, based on collaborative filtering. Dione allows users to describe a movie via tags, and rate tag relevance to movies. We also allow users to rate movies, and thus, establish the user's taste – which tags he prefers. We can therefore, recommend other movies, based on the crowd-sourced task of </w:t>
+      <w:r>
+        <w:t xml:space="preserve">Dione is a recommendation engine for movies, based on collaborative filtering. Dione allows users to describe a movie via tags, and rate tag relevance to movies. We also allow users to rate movies, and thus, establish the user's taste – which tags he prefers. We can therefore, recommend other movies, based on the crowd-sourced task of </w:t>
       </w:r>
       <w:r>
         <w:t xml:space="preserve">tagging </w:t>
@@ -3776,15 +3771,7 @@
         <w:jc w:val="both"/>
       </w:pPr>
       <w:r>
-        <w:t xml:space="preserve">The </w:t>
-      </w:r>
-      <w:proofErr w:type="spellStart"/>
-      <w:r>
-        <w:t>DataFiles</w:t>
-      </w:r>
-      <w:proofErr w:type="spellEnd"/>
-      <w:r>
-        <w:t xml:space="preserve"> Directory of the project, Should i</w:t>
+        <w:t>The DataFiles Directory of the project, Should i</w:t>
       </w:r>
       <w:r>
         <w:t>nclude YAGO and IMDB files, specified in the Running the import section</w:t>
@@ -3818,39 +3805,7 @@
         <w:jc w:val="both"/>
       </w:pPr>
       <w:r>
-        <w:t>The configuration file, can be found in "/</w:t>
-      </w:r>
-      <w:proofErr w:type="spellStart"/>
-      <w:r>
-        <w:t>Dione</w:t>
-      </w:r>
-      <w:proofErr w:type="spellEnd"/>
-      <w:r>
-        <w:t>/</w:t>
-      </w:r>
-      <w:proofErr w:type="spellStart"/>
-      <w:r>
-        <w:t>src</w:t>
-      </w:r>
-      <w:proofErr w:type="spellEnd"/>
-      <w:r>
-        <w:t>/</w:t>
-      </w:r>
-      <w:proofErr w:type="spellStart"/>
-      <w:r>
-        <w:t>config</w:t>
-      </w:r>
-      <w:proofErr w:type="spellEnd"/>
-      <w:r>
-        <w:t xml:space="preserve">". This file is written in a key=value fashion, and is parsed with the </w:t>
-      </w:r>
-      <w:proofErr w:type="spellStart"/>
-      <w:r>
-        <w:t>java.util.properties</w:t>
-      </w:r>
-      <w:proofErr w:type="spellEnd"/>
-      <w:r>
-        <w:t xml:space="preserve"> class. A configuration class, defines a set of getters, each hardcoded to retrieve a different property. Properties include file paths, UI style definitions, some YAGO/IMDB parsing definitions, DB connection attributes and pooling properties.</w:t>
+        <w:t>The configuration file, can be found in "/Dione/src/config". This file is written in a key=value fashion, and is parsed with the java.util.properties class. A configuration class, defines a set of getters, each hardcoded to retrieve a different property. Properties include file paths, UI style definitions, some YAGO/IMDB parsing definitions, DB connection attributes and pooling properties.</w:t>
       </w:r>
     </w:p>
     <w:p>
@@ -3880,17 +3835,8 @@
         <w:bidi w:val="0"/>
         <w:jc w:val="both"/>
       </w:pPr>
-      <w:bookmarkStart w:id="7" w:name="_GoBack"/>
-      <w:bookmarkEnd w:id="7"/>
-      <w:proofErr w:type="spellStart"/>
-      <w:proofErr w:type="gramStart"/>
-      <w:r>
-        <w:t>swt</w:t>
-      </w:r>
-      <w:proofErr w:type="spellEnd"/>
-      <w:proofErr w:type="gramEnd"/>
-      <w:r>
-        <w:t xml:space="preserve"> </w:t>
+      <w:r>
+        <w:t xml:space="preserve">swt </w:t>
       </w:r>
     </w:p>
     <w:p>
@@ -3904,13 +3850,8 @@
           <w:szCs w:val="26"/>
         </w:rPr>
       </w:pPr>
-      <w:proofErr w:type="spellStart"/>
-      <w:r>
-        <w:t>jdbc</w:t>
-      </w:r>
-      <w:proofErr w:type="spellEnd"/>
-      <w:r>
-        <w:t xml:space="preserve"> </w:t>
+      <w:r>
+        <w:t xml:space="preserve">jdbc </w:t>
       </w:r>
     </w:p>
     <w:p>
@@ -3924,11 +3865,9 @@
           <w:bCs w:val="0"/>
         </w:rPr>
       </w:pPr>
-      <w:proofErr w:type="gramStart"/>
       <w:r>
         <w:t>mysql-connector-java-5.1.25-bin</w:t>
       </w:r>
-      <w:proofErr w:type="gramEnd"/>
       <w:r>
         <w:br w:type="page"/>
       </w:r>
@@ -3966,7 +3905,7 @@
           <w:bCs w:val="0"/>
         </w:rPr>
       </w:pPr>
-      <w:bookmarkStart w:id="8" w:name="_Toc390529566"/>
+      <w:bookmarkStart w:id="7" w:name="_Toc390529566"/>
       <w:r>
         <w:rPr>
           <w:rFonts w:ascii="Tahoma" w:hAnsi="Tahoma" w:cs="Tahoma"/>
@@ -3975,7 +3914,7 @@
         </w:rPr>
         <w:t>Application screens</w:t>
       </w:r>
-      <w:bookmarkEnd w:id="8"/>
+      <w:bookmarkEnd w:id="7"/>
     </w:p>
     <w:p>
       <w:pPr>
@@ -3999,7 +3938,7 @@
           <w:bCs/>
         </w:rPr>
       </w:pPr>
-      <w:bookmarkStart w:id="9" w:name="_Toc390529567"/>
+      <w:bookmarkStart w:id="8" w:name="_Toc390529567"/>
       <w:r>
         <w:rPr>
           <w:rStyle w:val="Heading3Char"/>
@@ -4018,7 +3957,7 @@
         </w:rPr>
         <w:t>Window</w:t>
       </w:r>
-      <w:bookmarkEnd w:id="9"/>
+      <w:bookmarkEnd w:id="8"/>
       <w:r>
         <w:rPr>
           <w:rFonts w:ascii="Tahoma" w:hAnsi="Tahoma" w:cs="Tahoma"/>
@@ -4218,7 +4157,7 @@
           <w:bCs w:val="0"/>
         </w:rPr>
       </w:pPr>
-      <w:bookmarkStart w:id="10" w:name="_Toc390529568"/>
+      <w:bookmarkStart w:id="9" w:name="_Toc390529568"/>
       <w:r>
         <w:rPr>
           <w:rFonts w:ascii="Tahoma" w:hAnsi="Tahoma" w:cs="Tahoma"/>
@@ -4227,7 +4166,7 @@
         </w:rPr>
         <w:t>All Tabs Window</w:t>
       </w:r>
-      <w:bookmarkEnd w:id="10"/>
+      <w:bookmarkEnd w:id="9"/>
     </w:p>
     <w:p>
       <w:pPr>
@@ -4269,7 +4208,7 @@
           <w:bCs/>
         </w:rPr>
       </w:pPr>
-      <w:bookmarkStart w:id="11" w:name="_Toc390529569"/>
+      <w:bookmarkStart w:id="10" w:name="_Toc390529569"/>
       <w:r>
         <w:rPr>
           <w:rStyle w:val="Heading3Char"/>
@@ -4297,7 +4236,7 @@
         </w:rPr>
         <w:t>1: Overview tab</w:t>
       </w:r>
-      <w:bookmarkEnd w:id="11"/>
+      <w:bookmarkEnd w:id="10"/>
     </w:p>
     <w:p>
       <w:pPr>
@@ -4326,17 +4265,7 @@
         <w:t>A short list of most recommended movies for the user is shown</w:t>
       </w:r>
       <w:r>
-        <w:t xml:space="preserve">. A click on each of the movies will open </w:t>
-      </w:r>
-      <w:proofErr w:type="spellStart"/>
-      <w:proofErr w:type="gramStart"/>
-      <w:r>
-        <w:t>it's</w:t>
-      </w:r>
-      <w:proofErr w:type="spellEnd"/>
-      <w:proofErr w:type="gramEnd"/>
-      <w:r>
-        <w:t xml:space="preserve"> Movie Details Window.</w:t>
+        <w:t>. A click on each of the movies will open it's Movie Details Window.</w:t>
       </w:r>
     </w:p>
     <w:p>
@@ -4444,7 +4373,7 @@
           <w:bCs/>
         </w:rPr>
       </w:pPr>
-      <w:bookmarkStart w:id="12" w:name="_Toc390529570"/>
+      <w:bookmarkStart w:id="11" w:name="_Toc390529570"/>
       <w:r>
         <w:rPr>
           <w:rStyle w:val="Heading3Char"/>
@@ -4472,7 +4401,7 @@
         </w:rPr>
         <w:t>2: Search Movie Tab</w:t>
       </w:r>
-      <w:bookmarkEnd w:id="12"/>
+      <w:bookmarkEnd w:id="11"/>
     </w:p>
     <w:p>
       <w:pPr>
@@ -4497,17 +4426,7 @@
         <w:jc w:val="both"/>
       </w:pPr>
       <w:r>
-        <w:t xml:space="preserve">The search results are shown in a scrollable list. A click on a movie will open </w:t>
-      </w:r>
-      <w:proofErr w:type="spellStart"/>
-      <w:proofErr w:type="gramStart"/>
-      <w:r>
-        <w:t>it's</w:t>
-      </w:r>
-      <w:proofErr w:type="spellEnd"/>
-      <w:proofErr w:type="gramEnd"/>
-      <w:r>
-        <w:t xml:space="preserve"> Movie Details Window.</w:t>
+        <w:t>The search results are shown in a scrollable list. A click on a movie will open it's Movie Details Window.</w:t>
       </w:r>
     </w:p>
     <w:p>
@@ -4676,7 +4595,7 @@
           <w:bCs w:val="0"/>
         </w:rPr>
       </w:pPr>
-      <w:bookmarkStart w:id="13" w:name="_Toc390529571"/>
+      <w:bookmarkStart w:id="12" w:name="_Toc390529571"/>
       <w:r>
         <w:rPr>
           <w:rFonts w:ascii="Tahoma" w:hAnsi="Tahoma" w:cs="Tahoma"/>
@@ -4701,7 +4620,7 @@
         </w:rPr>
         <w:t>3: Social Tab</w:t>
       </w:r>
-      <w:bookmarkEnd w:id="13"/>
+      <w:bookmarkEnd w:id="12"/>
     </w:p>
     <w:p>
       <w:pPr>
@@ -4709,24 +4628,11 @@
         <w:bidi w:val="0"/>
         <w:jc w:val="both"/>
       </w:pPr>
-      <w:proofErr w:type="gramStart"/>
-      <w:r>
-        <w:t>his</w:t>
-      </w:r>
-      <w:proofErr w:type="gramEnd"/>
-      <w:r>
-        <w:t xml:space="preserve"> tab allows the user to manage his friendships with other users in Dione. The user can add a new friend</w:t>
-      </w:r>
-      <w:r>
-        <w:t xml:space="preserve"> or remove an existing friend (his friends are shown in a drop-down list). This tab also consists of the user recent social activity, and his </w:t>
-      </w:r>
-      <w:proofErr w:type="gramStart"/>
-      <w:r>
-        <w:t>friends</w:t>
-      </w:r>
-      <w:proofErr w:type="gramEnd"/>
-      <w:r>
-        <w:t xml:space="preserve"> recent (general) activity.</w:t>
+      <w:r>
+        <w:t>his tab allows the user to manage his friendships with other users in Dione. The user can add a new friend</w:t>
+      </w:r>
+      <w:r>
+        <w:t xml:space="preserve"> or remove an existing friend (his friends are shown in a drop-down list). This tab also consists of the user recent social activity, and his friends recent (general) activity.</w:t>
       </w:r>
     </w:p>
     <w:p>
@@ -4849,7 +4755,7 @@
           <w:bCs w:val="0"/>
         </w:rPr>
       </w:pPr>
-      <w:bookmarkStart w:id="14" w:name="_Toc390529572"/>
+      <w:bookmarkStart w:id="13" w:name="_Toc390529572"/>
       <w:r>
         <w:rPr>
           <w:rFonts w:ascii="Tahoma" w:hAnsi="Tahoma" w:cs="Tahoma"/>
@@ -4875,7 +4781,7 @@
         </w:rPr>
         <w:t>4: Recommendation Tab</w:t>
       </w:r>
-      <w:bookmarkEnd w:id="14"/>
+      <w:bookmarkEnd w:id="13"/>
     </w:p>
     <w:p>
       <w:pPr>
@@ -4900,23 +4806,8 @@
         <w:bidi w:val="0"/>
         <w:jc w:val="both"/>
       </w:pPr>
-      <w:proofErr w:type="spellStart"/>
-      <w:r>
-        <w:t>Dione</w:t>
-      </w:r>
-      <w:proofErr w:type="spellEnd"/>
-      <w:r>
-        <w:t xml:space="preserve"> recommends the user movies based on what it learned about him, and based on his friends taste. These are shown to the user in this tab, as well as the generally top rated movies in Dione. A click on a movie will open </w:t>
-      </w:r>
-      <w:proofErr w:type="spellStart"/>
-      <w:proofErr w:type="gramStart"/>
-      <w:r>
-        <w:t>it's</w:t>
-      </w:r>
-      <w:proofErr w:type="spellEnd"/>
-      <w:proofErr w:type="gramEnd"/>
-      <w:r>
-        <w:t xml:space="preserve"> Movie Details Window.</w:t>
+      <w:r>
+        <w:t>Dione recommends the user movies based on what it learned about him, and based on his friends taste. These are shown to the user in this tab, as well as the generally top rated movies in Dione. A click on a movie will open it's Movie Details Window.</w:t>
       </w:r>
     </w:p>
     <w:p>
@@ -4985,7 +4876,7 @@
           <w:bCs w:val="0"/>
         </w:rPr>
       </w:pPr>
-      <w:bookmarkStart w:id="15" w:name="_Toc390529573"/>
+      <w:bookmarkStart w:id="14" w:name="_Toc390529573"/>
       <w:r>
         <w:rPr>
           <w:rFonts w:ascii="Tahoma" w:hAnsi="Tahoma" w:cs="Tahoma"/>
@@ -4994,7 +4885,7 @@
         </w:rPr>
         <w:t>Tab5: Settings Tab</w:t>
       </w:r>
-      <w:bookmarkEnd w:id="15"/>
+      <w:bookmarkEnd w:id="14"/>
     </w:p>
     <w:p>
       <w:pPr>
@@ -5052,17 +4943,7 @@
         <w:jc w:val="both"/>
       </w:pPr>
       <w:r>
-        <w:t xml:space="preserve"> A button named 'Rate Random Movies' will open the Preference Window, which allows the user to rate random movies (which will help </w:t>
-      </w:r>
-      <w:proofErr w:type="spellStart"/>
-      <w:proofErr w:type="gramStart"/>
-      <w:r>
-        <w:t>dione</w:t>
-      </w:r>
-      <w:proofErr w:type="spellEnd"/>
-      <w:proofErr w:type="gramEnd"/>
-      <w:r>
-        <w:t xml:space="preserve"> learn more about the user).</w:t>
+        <w:t xml:space="preserve"> A button named 'Rate Random Movies' will open the Preference Window, which allows the user to rate random movies (which will help dione learn more about the user).</w:t>
       </w:r>
     </w:p>
     <w:p>
@@ -5183,7 +5064,7 @@
           <w:bCs w:val="0"/>
         </w:rPr>
       </w:pPr>
-      <w:bookmarkStart w:id="16" w:name="_Toc390529574"/>
+      <w:bookmarkStart w:id="15" w:name="_Toc390529574"/>
       <w:r>
         <w:rPr>
           <w:rFonts w:ascii="Tahoma" w:hAnsi="Tahoma" w:cs="Tahoma"/>
@@ -5193,7 +5074,7 @@
         <w:lastRenderedPageBreak/>
         <w:t>Movie Details Window</w:t>
       </w:r>
-      <w:bookmarkEnd w:id="16"/>
+      <w:bookmarkEnd w:id="15"/>
       <w:r>
         <w:rPr>
           <w:rFonts w:ascii="Tahoma" w:hAnsi="Tahoma" w:cs="Tahoma"/>
@@ -5210,23 +5091,7 @@
         <w:jc w:val="both"/>
       </w:pPr>
       <w:r>
-        <w:t xml:space="preserve">This window consist of all the available data of the selected </w:t>
-      </w:r>
-      <w:proofErr w:type="spellStart"/>
-      <w:r>
-        <w:t>movie.On</w:t>
-      </w:r>
-      <w:proofErr w:type="spellEnd"/>
-      <w:r>
-        <w:t xml:space="preserve"> the top of the window will be shown the movie title. The data that will be shown consists of genres, director, year, </w:t>
-      </w:r>
-      <w:proofErr w:type="gramStart"/>
-      <w:r>
-        <w:t>rating(</w:t>
-      </w:r>
-      <w:proofErr w:type="gramEnd"/>
-      <w:r>
-        <w:t>1-5), star players, a clickable Wikipedia link</w:t>
+        <w:t>This window consist of all the available data of the selected movie.On the top of the window will be shown the movie title. The data that will be shown consists of genres, director, year, rating(1-5), star players, a clickable Wikipedia link</w:t>
       </w:r>
       <w:r>
         <w:t>, movie plot and tags associated with the movie.</w:t>
@@ -5246,21 +5111,21 @@
         <w:jc w:val="both"/>
       </w:pPr>
       <w:r>
-        <w:t>The user can rate the movie, and can rate the relation of any shown tag to the movie (</w:t>
-      </w:r>
-      <w:proofErr w:type="spellStart"/>
-      <w:r>
-        <w:t>i.e</w:t>
-      </w:r>
-      <w:proofErr w:type="spellEnd"/>
-      <w:r>
-        <w:t xml:space="preserve"> how much he believes this tag is associated with the movie).</w:t>
+        <w:t>The user can rate the movie, and can rate the relation of any shown tag to the movie (i.e how much he believes this tag is associated with the movie).</w:t>
       </w:r>
       <w:r>
         <w:t xml:space="preserve"> </w:t>
       </w:r>
       <w:r>
-        <w:t>The user can also add a new tag to be linked with this movie.</w:t>
+        <w:t>The user can also add a new tag</w:t>
+      </w:r>
+      <w:r>
+        <w:t xml:space="preserve"> (that is already existed in the system)</w:t>
+      </w:r>
+      <w:bookmarkStart w:id="16" w:name="_GoBack"/>
+      <w:bookmarkEnd w:id="16"/>
+      <w:r>
+        <w:t xml:space="preserve"> to be linked with this movie.</w:t>
       </w:r>
     </w:p>
     <w:p>
@@ -5277,15 +5142,7 @@
         <w:jc w:val="both"/>
       </w:pPr>
       <w:r>
-        <w:t>The user can make a short comment about the movie (by clicking '</w:t>
-      </w:r>
-      <w:proofErr w:type="gramStart"/>
-      <w:r>
-        <w:t>Make</w:t>
-      </w:r>
-      <w:proofErr w:type="gramEnd"/>
-      <w:r>
-        <w:t xml:space="preserve"> a Comment'), and can watch the recent comments about this movie (by clicking 'Recent Comments').</w:t>
+        <w:t>The user can make a short comment about the movie (by clicking 'Make a Comment'), and can watch the recent comments about this movie (by clicking 'Recent Comments').</w:t>
       </w:r>
     </w:p>
     <w:p>
@@ -5704,15 +5561,7 @@
         <w:jc w:val="both"/>
       </w:pPr>
       <w:r>
-        <w:t xml:space="preserve">The import must take place before </w:t>
-      </w:r>
-      <w:proofErr w:type="spellStart"/>
-      <w:r>
-        <w:t>Dione</w:t>
-      </w:r>
-      <w:proofErr w:type="spellEnd"/>
-      <w:r>
-        <w:t xml:space="preserve"> can run.</w:t>
+        <w:t>The import must take place before Dione can run.</w:t>
       </w:r>
       <w:r>
         <w:t xml:space="preserve"> </w:t>
@@ -5892,14 +5741,12 @@
         <w:bidi w:val="0"/>
         <w:jc w:val="both"/>
       </w:pPr>
-      <w:proofErr w:type="spellStart"/>
       <w:r>
         <w:t>directo</w:t>
       </w:r>
       <w:r>
         <w:t>rs.list</w:t>
       </w:r>
-      <w:proofErr w:type="spellEnd"/>
     </w:p>
     <w:p>
       <w:pPr>
@@ -5911,11 +5758,9 @@
         <w:bidi w:val="0"/>
         <w:jc w:val="both"/>
       </w:pPr>
-      <w:proofErr w:type="spellStart"/>
       <w:r>
         <w:t>genres.list</w:t>
       </w:r>
-      <w:proofErr w:type="spellEnd"/>
     </w:p>
     <w:p>
       <w:pPr>
@@ -5927,11 +5772,9 @@
         <w:bidi w:val="0"/>
         <w:jc w:val="both"/>
       </w:pPr>
-      <w:proofErr w:type="spellStart"/>
       <w:r>
         <w:t>keywords.list</w:t>
       </w:r>
-      <w:proofErr w:type="spellEnd"/>
     </w:p>
     <w:p>
       <w:pPr>
@@ -5943,11 +5786,9 @@
         <w:bidi w:val="0"/>
         <w:jc w:val="both"/>
       </w:pPr>
-      <w:proofErr w:type="spellStart"/>
       <w:r>
         <w:t>language.list</w:t>
       </w:r>
-      <w:proofErr w:type="spellEnd"/>
     </w:p>
     <w:p>
       <w:pPr>
@@ -5959,14 +5800,12 @@
         <w:bidi w:val="0"/>
         <w:jc w:val="both"/>
       </w:pPr>
-      <w:proofErr w:type="spellStart"/>
       <w:r>
         <w:t>plot</w:t>
       </w:r>
       <w:r>
         <w:t>.list</w:t>
       </w:r>
-      <w:proofErr w:type="spellEnd"/>
     </w:p>
     <w:p>
       <w:pPr>
@@ -6583,35 +6422,12 @@
         <w:bidi w:val="0"/>
         <w:jc w:val="both"/>
       </w:pPr>
-      <w:proofErr w:type="spellStart"/>
-      <w:r>
-        <w:t>abstract_window</w:t>
-      </w:r>
-      <w:proofErr w:type="spellEnd"/>
-      <w:r>
-        <w:t xml:space="preserve"> – an abstract </w:t>
-      </w:r>
-      <w:proofErr w:type="spellStart"/>
-      <w:r>
-        <w:t>dione</w:t>
-      </w:r>
-      <w:proofErr w:type="spellEnd"/>
-      <w:r>
-        <w:t xml:space="preserve"> window, extends Shell, defines a window with </w:t>
-      </w:r>
-      <w:proofErr w:type="spellStart"/>
-      <w:r>
-        <w:t>Dioneicons</w:t>
-      </w:r>
-      <w:proofErr w:type="spellEnd"/>
-      <w:r>
-        <w:t xml:space="preserve"> for </w:t>
-      </w:r>
-      <w:proofErr w:type="spellStart"/>
-      <w:r>
-        <w:t>tasksbar</w:t>
-      </w:r>
-      <w:proofErr w:type="spellEnd"/>
+      <w:r>
+        <w:t>abstract_window – an abstract dione</w:t>
+      </w:r>
+      <w:r>
+        <w:t xml:space="preserve"> window, extends Shell, defines a window with Dioneicons for tasksbar</w:t>
+      </w:r>
     </w:p>
     <w:p>
       <w:pPr>
@@ -6623,23 +6439,8 @@
         <w:bidi w:val="0"/>
         <w:jc w:val="both"/>
       </w:pPr>
-      <w:proofErr w:type="spellStart"/>
-      <w:r>
-        <w:t>gui_utils</w:t>
-      </w:r>
-      <w:proofErr w:type="spellEnd"/>
-      <w:r>
-        <w:t xml:space="preserve"> – several functions used all over the </w:t>
-      </w:r>
-      <w:proofErr w:type="spellStart"/>
-      <w:proofErr w:type="gramStart"/>
-      <w:r>
-        <w:t>gui</w:t>
-      </w:r>
-      <w:proofErr w:type="spellEnd"/>
-      <w:proofErr w:type="gramEnd"/>
-      <w:r>
-        <w:t xml:space="preserve"> package. Consists of the launcher of the</w:t>
+      <w:r>
+        <w:t>gui_utils – several functions used all over the gui package. Consists of the launcher of the</w:t>
       </w:r>
       <w:r>
         <w:t xml:space="preserve">. </w:t>
@@ -6649,26 +6450,10 @@
         <w:t>A</w:t>
       </w:r>
       <w:r>
-        <w:t xml:space="preserve">pplication, some </w:t>
-      </w:r>
-      <w:proofErr w:type="spellStart"/>
-      <w:r>
-        <w:t>GridData</w:t>
-      </w:r>
-      <w:proofErr w:type="spellEnd"/>
-      <w:r>
-        <w:t xml:space="preserve"> and </w:t>
-      </w:r>
-      <w:proofErr w:type="spellStart"/>
-      <w:r>
-        <w:t>FormData</w:t>
-      </w:r>
-      <w:r>
-        <w:t>factories</w:t>
-      </w:r>
-      <w:proofErr w:type="spellEnd"/>
-      <w:r>
-        <w:t>, and some more utilities.</w:t>
+        <w:t>pplication, some GridData and FormData</w:t>
+      </w:r>
+      <w:r>
+        <w:t>factories, and some more utilities.</w:t>
       </w:r>
     </w:p>
     <w:p>
@@ -6681,80 +6466,20 @@
         <w:bidi w:val="0"/>
         <w:jc w:val="both"/>
       </w:pPr>
-      <w:proofErr w:type="spellStart"/>
-      <w:r>
-        <w:t>all_tabs_window</w:t>
-      </w:r>
-      <w:proofErr w:type="spellEnd"/>
-      <w:r>
-        <w:t xml:space="preserve">, </w:t>
-      </w:r>
-      <w:proofErr w:type="spellStart"/>
-      <w:r>
-        <w:t>log_in_window</w:t>
-      </w:r>
-      <w:proofErr w:type="spellEnd"/>
-      <w:r>
-        <w:t xml:space="preserve">, </w:t>
-      </w:r>
-      <w:proofErr w:type="spellStart"/>
-      <w:r>
-        <w:t>movie_details_window</w:t>
-      </w:r>
-      <w:proofErr w:type="spellEnd"/>
-      <w:r>
-        <w:t xml:space="preserve">, </w:t>
-      </w:r>
-      <w:proofErr w:type="spellStart"/>
-      <w:r>
-        <w:t>import_window</w:t>
-      </w:r>
-      <w:proofErr w:type="spellEnd"/>
-      <w:r>
-        <w:t xml:space="preserve">, </w:t>
-      </w:r>
-      <w:proofErr w:type="spellStart"/>
-      <w:r>
-        <w:t>import_progress_window</w:t>
-      </w:r>
-      <w:proofErr w:type="spellEnd"/>
-      <w:r>
-        <w:t xml:space="preserve">, </w:t>
-      </w:r>
-      <w:proofErr w:type="spellStart"/>
-      <w:r>
-        <w:t>preferences_window</w:t>
-      </w:r>
-      <w:proofErr w:type="spellEnd"/>
-      <w:r>
-        <w:t xml:space="preserve">, </w:t>
-      </w:r>
-      <w:proofErr w:type="spellStart"/>
-      <w:r>
-        <w:t>comment_window</w:t>
-      </w:r>
-      <w:proofErr w:type="spellEnd"/>
-      <w:r>
-        <w:t xml:space="preserve">, </w:t>
-      </w:r>
-      <w:proofErr w:type="spellStart"/>
-      <w:r>
-        <w:t>movie_comments_window</w:t>
-      </w:r>
-      <w:proofErr w:type="spellEnd"/>
+      <w:r>
+        <w:t>all_tabs_window, log_in_window, movie_details_window, import_window, import_progress_window, preferences_window</w:t>
+      </w:r>
+      <w:r>
+        <w:t>, comment_window, movie_comments_window</w:t>
+      </w:r>
       <w:r>
         <w:t xml:space="preserve"> – all these classes extends</w:t>
       </w:r>
       <w:r>
         <w:br/>
       </w:r>
-      <w:proofErr w:type="spellStart"/>
-      <w:r>
-        <w:t>abstract_window</w:t>
-      </w:r>
-      <w:proofErr w:type="spellEnd"/>
-      <w:r>
-        <w:t xml:space="preserve">, each consists of the relevant data. </w:t>
+      <w:r>
+        <w:t xml:space="preserve">abstract_window, each consists of the relevant data. </w:t>
       </w:r>
     </w:p>
     <w:p>
@@ -6767,45 +6492,8 @@
         <w:bidi w:val="0"/>
         <w:jc w:val="both"/>
       </w:pPr>
-      <w:proofErr w:type="gramStart"/>
-      <w:r>
-        <w:t>overview</w:t>
-      </w:r>
-      <w:proofErr w:type="gramEnd"/>
-      <w:r>
-        <w:t xml:space="preserve"> tab, </w:t>
-      </w:r>
-      <w:proofErr w:type="spellStart"/>
-      <w:r>
-        <w:t>search_movie_tab</w:t>
-      </w:r>
-      <w:proofErr w:type="spellEnd"/>
-      <w:r>
-        <w:t xml:space="preserve">, </w:t>
-      </w:r>
-      <w:proofErr w:type="spellStart"/>
-      <w:r>
-        <w:t>social_tab</w:t>
-      </w:r>
-      <w:proofErr w:type="spellEnd"/>
-      <w:r>
-        <w:t xml:space="preserve">, </w:t>
-      </w:r>
-      <w:proofErr w:type="spellStart"/>
-      <w:r>
-        <w:t>recommendation_tab</w:t>
-      </w:r>
-      <w:proofErr w:type="spellEnd"/>
-      <w:r>
-        <w:t xml:space="preserve">, </w:t>
-      </w:r>
-      <w:proofErr w:type="spellStart"/>
-      <w:r>
-        <w:t>settings_tab</w:t>
-      </w:r>
-      <w:proofErr w:type="spellEnd"/>
-      <w:r>
-        <w:t>,</w:t>
+      <w:r>
+        <w:t>overview tab, search_movie_tab, social_tab, recommendation_tab, settings_tab,</w:t>
       </w:r>
       <w:r>
         <w:t xml:space="preserve"> are all                                                                                    extend Composite. Each of these classes represents a tab in the All Tabs Window, which is the main Dione window.</w:t>
@@ -6825,47 +6513,13 @@
         <w:t>Layouts - The windows and tabs are mainly use the Grid and</w:t>
       </w:r>
       <w:r>
-        <w:t xml:space="preserve"> Form layouts for </w:t>
-      </w:r>
-      <w:proofErr w:type="spellStart"/>
-      <w:proofErr w:type="gramStart"/>
-      <w:r>
-        <w:t>it's</w:t>
-      </w:r>
-      <w:proofErr w:type="spellEnd"/>
-      <w:proofErr w:type="gramEnd"/>
-      <w:r>
-        <w:t xml:space="preserve"> widgets.</w:t>
+        <w:t xml:space="preserve"> Form layouts for it's widgets.</w:t>
       </w:r>
       <w:r>
         <w:br/>
       </w:r>
       <w:r>
-        <w:t xml:space="preserve">A factory for the relevant </w:t>
-      </w:r>
-      <w:proofErr w:type="spellStart"/>
-      <w:r>
-        <w:t>GridData</w:t>
-      </w:r>
-      <w:proofErr w:type="spellEnd"/>
-      <w:r>
-        <w:t xml:space="preserve"> and </w:t>
-      </w:r>
-      <w:proofErr w:type="spellStart"/>
-      <w:r>
-        <w:t>FormData</w:t>
-      </w:r>
-      <w:proofErr w:type="spellEnd"/>
-      <w:r>
-        <w:t xml:space="preserve"> is available in the </w:t>
-      </w:r>
-      <w:proofErr w:type="spellStart"/>
-      <w:r>
-        <w:t>gui_utils</w:t>
-      </w:r>
-      <w:proofErr w:type="spellEnd"/>
-      <w:r>
-        <w:t xml:space="preserve"> class.</w:t>
+        <w:t>A factory for the relevant GridData and FormData is available in the gui_utils class.</w:t>
       </w:r>
     </w:p>
     <w:p>
@@ -6879,38 +6533,7 @@
         <w:jc w:val="both"/>
       </w:pPr>
       <w:r>
-        <w:t xml:space="preserve">OS Resources – as a policy, any font, color or image created in the </w:t>
-      </w:r>
-      <w:proofErr w:type="spellStart"/>
-      <w:proofErr w:type="gramStart"/>
-      <w:r>
-        <w:t>gui</w:t>
-      </w:r>
-      <w:proofErr w:type="spellEnd"/>
-      <w:proofErr w:type="gramEnd"/>
-      <w:r>
-        <w:t xml:space="preserve"> classes, is disposed in the </w:t>
-      </w:r>
-      <w:proofErr w:type="spellStart"/>
-      <w:r>
-        <w:t>DisposalListener</w:t>
-      </w:r>
-      <w:proofErr w:type="spellEnd"/>
-      <w:r>
-        <w:t xml:space="preserve"> of the widget it is associated with. For example if a label uses font, a call to </w:t>
-      </w:r>
-      <w:proofErr w:type="spellStart"/>
-      <w:proofErr w:type="gramStart"/>
-      <w:r>
-        <w:t>font.dispose</w:t>
-      </w:r>
-      <w:proofErr w:type="spellEnd"/>
-      <w:r>
-        <w:t>(</w:t>
-      </w:r>
-      <w:proofErr w:type="gramEnd"/>
-      <w:r>
-        <w:t>) will take place while the label is disposing.</w:t>
+        <w:t>OS Resources – as a policy, any font, color or image created in the gui classes, is disposed in the DisposalListener of the widget it is associated with. For example if a label uses font, a call to font.dispose() will take place while the label is disposing.</w:t>
       </w:r>
     </w:p>
     <w:p>
@@ -6981,23 +6604,7 @@
         <w:t>beginning</w:t>
       </w:r>
       <w:r>
-        <w:t xml:space="preserve">, and tasks are sent to it, via </w:t>
-      </w:r>
-      <w:proofErr w:type="spellStart"/>
-      <w:r>
-        <w:t>asyncExec</w:t>
-      </w:r>
-      <w:proofErr w:type="spellEnd"/>
-      <w:r>
-        <w:t xml:space="preserve"> and </w:t>
-      </w:r>
-      <w:proofErr w:type="spellStart"/>
-      <w:r>
-        <w:t>syncExec</w:t>
-      </w:r>
-      <w:proofErr w:type="spellEnd"/>
-      <w:r>
-        <w:t xml:space="preserve">, according to the expected length of a DB response. </w:t>
+        <w:t xml:space="preserve">, and tasks are sent to it, via asyncExec and syncExec, according to the expected length of a DB response. </w:t>
       </w:r>
     </w:p>
     <w:p>
@@ -7009,13 +6616,8 @@
       <w:r>
         <w:t xml:space="preserve">In addition, the </w:t>
       </w:r>
-      <w:proofErr w:type="spellStart"/>
-      <w:r>
-        <w:t>cron</w:t>
-      </w:r>
-      <w:proofErr w:type="spellEnd"/>
-      <w:r>
-        <w:t xml:space="preserve"> thread is started on init of the program, and will call functions for calculating the recommended movies every 15 minutes.</w:t>
+      <w:r>
+        <w:t>cron thread is started on init of the program, and will call functions for calculating the recommended movies every 15 minutes.</w:t>
       </w:r>
     </w:p>
     <w:p>
@@ -7074,15 +6676,7 @@
         <w:t xml:space="preserve"> module which has classes</w:t>
       </w:r>
       <w:r>
-        <w:t xml:space="preserve"> that </w:t>
-      </w:r>
-      <w:proofErr w:type="spellStart"/>
-      <w:r>
-        <w:t>mangage</w:t>
-      </w:r>
-      <w:proofErr w:type="spellEnd"/>
-      <w:r>
-        <w:t xml:space="preserve"> all logic for </w:t>
+        <w:t xml:space="preserve"> that mangage all logic for </w:t>
       </w:r>
       <w:r>
         <w:t>movies, persons and user</w:t>
@@ -7147,21 +6741,13 @@
         <w:t xml:space="preserve"> queries.</w:t>
       </w:r>
       <w:r>
+        <w:t xml:space="preserve"> basically </w:t>
+      </w:r>
+      <w:r>
         <w:t xml:space="preserve"> </w:t>
       </w:r>
-      <w:proofErr w:type="gramStart"/>
-      <w:r>
-        <w:t xml:space="preserve">basically </w:t>
-      </w:r>
-      <w:r>
-        <w:t xml:space="preserve"> </w:t>
-      </w:r>
-      <w:r>
-        <w:t>everything</w:t>
-      </w:r>
-      <w:proofErr w:type="gramEnd"/>
-      <w:r>
-        <w:t xml:space="preserve"> related to DB.</w:t>
+      <w:r>
+        <w:t>everything related to DB.</w:t>
       </w:r>
     </w:p>
     <w:p>
@@ -7241,7 +6827,6 @@
         <w:spacing w:after="240"/>
         <w:jc w:val="both"/>
       </w:pPr>
-      <w:proofErr w:type="gramStart"/>
       <w:r>
         <w:rPr>
           <w:b/>
@@ -7249,7 +6834,6 @@
         </w:rPr>
         <w:t>db_operations</w:t>
       </w:r>
-      <w:proofErr w:type="gramEnd"/>
       <w:r>
         <w:rPr>
           <w:b/>
@@ -7341,7 +6925,6 @@
         </w:rPr>
       </w:pPr>
       <w:bookmarkStart w:id="29" w:name="_Toc390529587"/>
-      <w:proofErr w:type="gramStart"/>
       <w:r>
         <w:rPr>
           <w:rFonts w:ascii="Tahoma" w:hAnsi="Tahoma" w:cs="Tahoma"/>
@@ -7351,7 +6934,6 @@
         <w:t>core</w:t>
       </w:r>
       <w:bookmarkEnd w:id="29"/>
-      <w:proofErr w:type="gramEnd"/>
     </w:p>
     <w:p>
       <w:pPr>
@@ -7465,7 +7047,6 @@
         <w:spacing w:after="240"/>
         <w:jc w:val="both"/>
       </w:pPr>
-      <w:proofErr w:type="spellStart"/>
       <w:r>
         <w:rPr>
           <w:b/>
@@ -7473,7 +7054,6 @@
         </w:rPr>
         <w:t>core.entities</w:t>
       </w:r>
-      <w:proofErr w:type="spellEnd"/>
     </w:p>
     <w:p>
       <w:pPr>
@@ -7482,29 +7062,8 @@
         <w:spacing w:after="240"/>
         <w:jc w:val="both"/>
       </w:pPr>
-      <w:proofErr w:type="gramStart"/>
-      <w:r>
-        <w:t>some</w:t>
-      </w:r>
-      <w:proofErr w:type="gramEnd"/>
-      <w:r>
-        <w:t xml:space="preserve"> entities are simple, and are represented in a </w:t>
-      </w:r>
-      <w:proofErr w:type="spellStart"/>
-      <w:r>
-        <w:t>ID,Name</w:t>
-      </w:r>
-      <w:proofErr w:type="spellEnd"/>
-      <w:r>
-        <w:t xml:space="preserve"> map. Complex entities include movies - used mainly for parsing purposes, persons, and user-activities.  </w:t>
-      </w:r>
-      <w:proofErr w:type="gramStart"/>
-      <w:r>
-        <w:t>light</w:t>
-      </w:r>
-      <w:proofErr w:type="gramEnd"/>
-      <w:r>
-        <w:t xml:space="preserve"> movies, are a softer version of movies, passed to the UI, that is ignorant of some parsing logic.</w:t>
+      <w:r>
+        <w:t>some entities are simple, and are represented in a ID,Name map. Complex entities include movies - used mainly for parsing purposes, persons, and user-activities.  light movies, are a softer version of movies, passed to the UI, that is ignorant of some parsing logic.</w:t>
       </w:r>
     </w:p>
     <w:p>
@@ -7538,15 +7097,7 @@
         <w:jc w:val="both"/>
       </w:pPr>
       <w:r>
-        <w:t xml:space="preserve">User activities are such as rating, tagging and commenting on movies, comply </w:t>
-      </w:r>
-      <w:proofErr w:type="gramStart"/>
-      <w:r>
-        <w:t>to</w:t>
-      </w:r>
-      <w:proofErr w:type="gramEnd"/>
-      <w:r>
-        <w:t xml:space="preserve"> an activity interface, and extend a relevant abstract class. </w:t>
+        <w:t xml:space="preserve">User activities are such as rating, tagging and commenting on movies, comply to an activity interface, and extend a relevant abstract class. </w:t>
       </w:r>
     </w:p>
     <w:p>
@@ -7607,23 +7158,13 @@
         </w:rPr>
       </w:pPr>
       <w:bookmarkStart w:id="31" w:name="_Toc390529589"/>
-      <w:proofErr w:type="gramStart"/>
       <w:r>
         <w:rPr>
           <w:rFonts w:ascii="Tahoma" w:hAnsi="Tahoma" w:cs="Tahoma"/>
           <w:b w:val="0"/>
           <w:bCs w:val="0"/>
         </w:rPr>
-        <w:t>packages</w:t>
-      </w:r>
-      <w:proofErr w:type="gramEnd"/>
-      <w:r>
-        <w:rPr>
-          <w:rFonts w:ascii="Tahoma" w:hAnsi="Tahoma" w:cs="Tahoma"/>
-          <w:b w:val="0"/>
-          <w:bCs w:val="0"/>
-        </w:rPr>
-        <w:t xml:space="preserve"> and </w:t>
+        <w:t xml:space="preserve">packages and </w:t>
       </w:r>
       <w:r>
         <w:rPr>
@@ -7661,7 +7202,6 @@
         <w:bidi w:val="0"/>
         <w:jc w:val="both"/>
       </w:pPr>
-      <w:proofErr w:type="gramStart"/>
       <w:r>
         <w:rPr>
           <w:b/>
@@ -7670,22 +7210,10 @@
         <w:t>Importer.java</w:t>
       </w:r>
       <w:r>
-        <w:t xml:space="preserve">  -</w:t>
-      </w:r>
-      <w:proofErr w:type="gramEnd"/>
-      <w:r>
-        <w:t xml:space="preserve"> This class serves as a main runnable logic, that handles all of the import steps. These include Parsing YAGO and IMDB files, and loading data to tables.</w:t>
-      </w:r>
-      <w:r>
-        <w:t xml:space="preserve"> The importer keeps track of import progress, within each step, and notifies </w:t>
-      </w:r>
-      <w:proofErr w:type="gramStart"/>
-      <w:r>
-        <w:t>it's</w:t>
-      </w:r>
-      <w:proofErr w:type="gramEnd"/>
-      <w:r>
-        <w:t xml:space="preserve"> clients accordingly. The thread can be terminated in a safe fashion, terminating whatever parse or batch being done, and shutting down. </w:t>
+        <w:t xml:space="preserve">  - This class serves as a main runnable logic, that handles all of the import steps. These include Parsing YAGO and IMDB files, and loading data to tables.</w:t>
+      </w:r>
+      <w:r>
+        <w:t xml:space="preserve"> The importer keeps track of import progress, within each step, and notifies it's clients accordingly. The thread can be terminated in a safe fashion, terminating whatever parse or batch being done, and shutting down. </w:t>
       </w:r>
     </w:p>
     <w:p>
@@ -7698,62 +7226,32 @@
         <w:bidi w:val="0"/>
         <w:jc w:val="both"/>
       </w:pPr>
-      <w:proofErr w:type="spellStart"/>
       <w:r>
         <w:rPr>
           <w:b/>
           <w:bCs/>
         </w:rPr>
-        <w:t>Iimport_</w:t>
-      </w:r>
-      <w:proofErr w:type="gramStart"/>
-      <w:r>
+        <w:t xml:space="preserve">Iimport_task </w:t>
+      </w:r>
+      <w:r>
+        <w:t xml:space="preserve"> - in interface for all tasks (parsers and loaders), that are used by the importer.</w:t>
+      </w:r>
+    </w:p>
+    <w:p>
+      <w:pPr>
+        <w:bidi w:val="0"/>
+        <w:jc w:val="both"/>
         <w:rPr>
           <w:b/>
           <w:bCs/>
         </w:rPr>
-        <w:t>task</w:t>
-      </w:r>
-      <w:proofErr w:type="spellEnd"/>
+      </w:pPr>
       <w:r>
         <w:rPr>
           <w:b/>
           <w:bCs/>
         </w:rPr>
-        <w:t xml:space="preserve"> </w:t>
-      </w:r>
-      <w:r>
-        <w:t xml:space="preserve"> -</w:t>
-      </w:r>
-      <w:proofErr w:type="gramEnd"/>
-      <w:r>
-        <w:t xml:space="preserve"> in interface for all tasks (parsers and loaders), that are used by the importer.</w:t>
-      </w:r>
-    </w:p>
-    <w:p>
-      <w:pPr>
-        <w:bidi w:val="0"/>
-        <w:jc w:val="both"/>
-        <w:rPr>
-          <w:b/>
-          <w:bCs/>
-        </w:rPr>
-      </w:pPr>
-      <w:proofErr w:type="spellStart"/>
-      <w:r>
-        <w:rPr>
-          <w:b/>
-          <w:bCs/>
-        </w:rPr>
-        <w:t>Parsing.yago</w:t>
-      </w:r>
-      <w:proofErr w:type="spellEnd"/>
-      <w:r>
-        <w:rPr>
-          <w:b/>
-          <w:bCs/>
-        </w:rPr>
-        <w:t xml:space="preserve"> package</w:t>
+        <w:t>Parsing.yago package</w:t>
       </w:r>
     </w:p>
     <w:p>
@@ -7774,15 +7272,7 @@
         <w:t>Abstract_yago_parser.java</w:t>
       </w:r>
       <w:r>
-        <w:t xml:space="preserve"> – an abstract class, that handles reading of a </w:t>
-      </w:r>
-      <w:proofErr w:type="spellStart"/>
-      <w:r>
-        <w:t>yago</w:t>
-      </w:r>
-      <w:proofErr w:type="spellEnd"/>
-      <w:r>
-        <w:t xml:space="preserve"> file</w:t>
+        <w:t xml:space="preserve"> – an abstract class, that handles reading of a yago file</w:t>
       </w:r>
       <w:r>
         <w:t>s</w:t>
@@ -7796,13 +7286,8 @@
       <w:r>
         <w:t xml:space="preserve"> </w:t>
       </w:r>
-      <w:proofErr w:type="spellStart"/>
-      <w:r>
-        <w:t>io</w:t>
-      </w:r>
-      <w:proofErr w:type="spellEnd"/>
-      <w:r>
-        <w:t xml:space="preserve">, and tag-level parsing of the lines), that relies on concrete classes, that handle each specific file – react differently to tags, </w:t>
+      <w:r>
+        <w:t xml:space="preserve">io, and tag-level parsing of the lines), that relies on concrete classes, that handle each specific file – react differently to tags, </w:t>
       </w:r>
       <w:r>
         <w:t xml:space="preserve">expect different line structures, </w:t>
@@ -7824,106 +7309,79 @@
         <w:bidi w:val="0"/>
         <w:jc w:val="both"/>
       </w:pPr>
-      <w:proofErr w:type="spellStart"/>
       <w:r>
         <w:rPr>
           <w:b/>
           <w:bCs/>
         </w:rPr>
-        <w:t>parser_yago</w:t>
-      </w:r>
-      <w:proofErr w:type="spellEnd"/>
-      <w:r>
+        <w:t>parser_yago_*</w:t>
+      </w:r>
+      <w:r>
+        <w:t xml:space="preserve"> - </w:t>
+      </w:r>
+      <w:r>
+        <w:t xml:space="preserve"> </w:t>
+      </w:r>
+      <w:r>
+        <w:t>these are t</w:t>
+      </w:r>
+      <w:r>
+        <w:t>he Y</w:t>
+      </w:r>
+      <w:r>
+        <w:t>AGO</w:t>
+      </w:r>
+      <w:r>
+        <w:t xml:space="preserve"> Parsers</w:t>
+      </w:r>
+      <w:r>
+        <w:t>. They</w:t>
+      </w:r>
+      <w:r>
+        <w:t xml:space="preserve"> are responsible for our main entities – movies and persons (actors, directors), as well as relationships between these entities</w:t>
+      </w:r>
+      <w:r>
+        <w:t xml:space="preserve"> (who acted in a film, who directed it)</w:t>
+      </w:r>
+      <w:r>
+        <w:t xml:space="preserve">, and </w:t>
+      </w:r>
+      <w:r>
+        <w:t>other movie details</w:t>
+      </w:r>
+      <w:r>
+        <w:t xml:space="preserve"> (it's creation year, it's length)</w:t>
+      </w:r>
+      <w:r>
+        <w:t>.</w:t>
+      </w:r>
+      <w:r>
+        <w:t xml:space="preserve"> Listeners can register to progress events, and termination of import, is handled at the main loop. </w:t>
+      </w:r>
+    </w:p>
+    <w:p>
+      <w:pPr>
+        <w:bidi w:val="0"/>
+        <w:jc w:val="both"/>
         <w:rPr>
           <w:b/>
           <w:bCs/>
         </w:rPr>
-        <w:t>_*</w:t>
-      </w:r>
-      <w:r>
-        <w:t xml:space="preserve"> </w:t>
-      </w:r>
-      <w:proofErr w:type="gramStart"/>
-      <w:r>
-        <w:t xml:space="preserve">- </w:t>
-      </w:r>
-      <w:r>
-        <w:t xml:space="preserve"> </w:t>
-      </w:r>
-      <w:r>
-        <w:t>these</w:t>
-      </w:r>
-      <w:proofErr w:type="gramEnd"/>
-      <w:r>
-        <w:t xml:space="preserve"> are t</w:t>
-      </w:r>
-      <w:r>
-        <w:t>he Y</w:t>
-      </w:r>
-      <w:r>
-        <w:t>AGO</w:t>
-      </w:r>
-      <w:r>
-        <w:t xml:space="preserve"> Parsers</w:t>
-      </w:r>
-      <w:r>
-        <w:t>. They</w:t>
-      </w:r>
-      <w:r>
-        <w:t xml:space="preserve"> are responsible for our main entities – movies and persons (actors, directors), as well as relationships between these entities</w:t>
-      </w:r>
-      <w:r>
-        <w:t xml:space="preserve"> (who acted in a film, who directed it)</w:t>
-      </w:r>
-      <w:r>
-        <w:t xml:space="preserve">, and </w:t>
-      </w:r>
-      <w:r>
-        <w:t>other movie details</w:t>
-      </w:r>
-      <w:r>
-        <w:t xml:space="preserve"> (</w:t>
-      </w:r>
-      <w:proofErr w:type="gramStart"/>
-      <w:r>
-        <w:t>it's</w:t>
-      </w:r>
-      <w:proofErr w:type="gramEnd"/>
-      <w:r>
-        <w:t xml:space="preserve"> creation year, it's length)</w:t>
-      </w:r>
-      <w:r>
-        <w:t>.</w:t>
-      </w:r>
-      <w:r>
-        <w:t xml:space="preserve"> Listeners can register to progress events, and termination of import, is handled at the main loop. </w:t>
-      </w:r>
-    </w:p>
-    <w:p>
-      <w:pPr>
-        <w:bidi w:val="0"/>
-        <w:jc w:val="both"/>
+      </w:pPr>
+      <w:r>
         <w:rPr>
           <w:b/>
           <w:bCs/>
         </w:rPr>
-      </w:pPr>
-      <w:proofErr w:type="spellStart"/>
+        <w:t>P</w:t>
+      </w:r>
       <w:r>
         <w:rPr>
           <w:b/>
           <w:bCs/>
         </w:rPr>
-        <w:t>P</w:t>
-      </w:r>
-      <w:r>
-        <w:rPr>
-          <w:b/>
-          <w:bCs/>
-        </w:rPr>
         <w:t>arsing.imdb</w:t>
       </w:r>
-      <w:proofErr w:type="spellEnd"/>
       <w:r>
         <w:rPr>
           <w:b/>
@@ -7950,45 +7408,13 @@
         <w:t>Abstract_imdb_parser.java</w:t>
       </w:r>
       <w:r>
-        <w:t xml:space="preserve"> – an abstract class, that handles reading of </w:t>
-      </w:r>
-      <w:proofErr w:type="gramStart"/>
-      <w:r>
-        <w:t>a</w:t>
-      </w:r>
-      <w:proofErr w:type="gramEnd"/>
-      <w:r>
-        <w:t xml:space="preserve"> IMDB files (handling </w:t>
-      </w:r>
-      <w:proofErr w:type="spellStart"/>
-      <w:r>
-        <w:t>io</w:t>
-      </w:r>
-      <w:proofErr w:type="spellEnd"/>
-      <w:r>
-        <w:t xml:space="preserve"> and file scans).</w:t>
+        <w:t xml:space="preserve"> – an abstract class, that handles reading of a IMDB files (handling io and file scans).</w:t>
       </w:r>
       <w:r>
         <w:t xml:space="preserve"> To identify a YAGO title with an IMDB title, we rely on a combination of movie name, movie director, and year. </w:t>
       </w:r>
       <w:r>
-        <w:t xml:space="preserve">The abstract parser manages the mapping of </w:t>
-      </w:r>
-      <w:proofErr w:type="spellStart"/>
-      <w:r>
-        <w:t>imdb</w:t>
-      </w:r>
-      <w:proofErr w:type="spellEnd"/>
-      <w:r>
-        <w:t xml:space="preserve"> names, to </w:t>
-      </w:r>
-      <w:proofErr w:type="spellStart"/>
-      <w:r>
-        <w:t>yago</w:t>
-      </w:r>
-      <w:proofErr w:type="spellEnd"/>
-      <w:r>
-        <w:t xml:space="preserve"> names, taking in account the possibility of missing details, and multilingual issues</w:t>
+        <w:t>The abstract parser manages the mapping of imdb names, to yago names, taking in account the possibility of missing details, and multilingual issues</w:t>
       </w:r>
       <w:r>
         <w:t>. We try first to match according to all parameters, and only than allow for weaker identifications - by name and year, or name only</w:t>
@@ -8015,51 +7441,31 @@
           <w:b/>
           <w:bCs/>
         </w:rPr>
-        <w:t xml:space="preserve"> </w:t>
-      </w:r>
-      <w:proofErr w:type="spellStart"/>
-      <w:r>
+        <w:t xml:space="preserve"> imdb_*_parser </w:t>
+      </w:r>
+      <w:r>
+        <w:t xml:space="preserve">- There is an extending class, responsible for parsing each file, and Concrete classes, that handle the parsing of each line: extracting facts such as languages, tags and their frequency, plots, genres, taglines and more. Two special parsers are the names and directors parsers, who's output is used to map imdb titles, to yago titles. </w:t>
+      </w:r>
+    </w:p>
+    <w:p>
+      <w:pPr>
+        <w:bidi w:val="0"/>
+        <w:jc w:val="both"/>
         <w:rPr>
           <w:b/>
           <w:bCs/>
         </w:rPr>
-        <w:t>imdb</w:t>
-      </w:r>
-      <w:proofErr w:type="spellEnd"/>
-      <w:r>
+      </w:pPr>
+    </w:p>
+    <w:p>
+      <w:pPr>
+        <w:bidi w:val="0"/>
+        <w:jc w:val="both"/>
         <w:rPr>
           <w:b/>
           <w:bCs/>
         </w:rPr>
-        <w:t xml:space="preserve">_*_parser </w:t>
-      </w:r>
-      <w:r>
-        <w:t xml:space="preserve">- There is an extending class, responsible for parsing each file, and Concrete classes, that handle the parsing of each line: extracting facts such as languages, tags and their frequency, plots, genres, taglines and more. Two special parsers are the names and directors parsers, </w:t>
-      </w:r>
-      <w:proofErr w:type="gramStart"/>
-      <w:r>
-        <w:t>who's</w:t>
-      </w:r>
-      <w:proofErr w:type="gramEnd"/>
-      <w:r>
-        <w:t xml:space="preserve"> output is used to map </w:t>
-      </w:r>
-      <w:proofErr w:type="spellStart"/>
-      <w:r>
-        <w:t>imdb</w:t>
-      </w:r>
-      <w:proofErr w:type="spellEnd"/>
-      <w:r>
-        <w:t xml:space="preserve"> titles, to </w:t>
-      </w:r>
-      <w:proofErr w:type="spellStart"/>
-      <w:r>
-        <w:t>yago</w:t>
-      </w:r>
-      <w:proofErr w:type="spellEnd"/>
-      <w:r>
-        <w:t xml:space="preserve"> titles. </w:t>
-      </w:r>
+      </w:pPr>
     </w:p>
     <w:p>
       <w:pPr>
@@ -8090,43 +7496,21 @@
           <w:bCs/>
         </w:rPr>
       </w:pPr>
-    </w:p>
-    <w:p>
-      <w:pPr>
-        <w:bidi w:val="0"/>
-        <w:jc w:val="both"/>
+      <w:r>
         <w:rPr>
           <w:b/>
           <w:bCs/>
         </w:rPr>
-      </w:pPr>
-    </w:p>
-    <w:p>
-      <w:pPr>
-        <w:bidi w:val="0"/>
-        <w:jc w:val="both"/>
+        <w:lastRenderedPageBreak/>
+        <w:t>P</w:t>
+      </w:r>
+      <w:r>
         <w:rPr>
           <w:b/>
           <w:bCs/>
         </w:rPr>
-      </w:pPr>
-      <w:proofErr w:type="spellStart"/>
-      <w:r>
-        <w:rPr>
-          <w:b/>
-          <w:bCs/>
-        </w:rPr>
-        <w:lastRenderedPageBreak/>
-        <w:t>P</w:t>
-      </w:r>
-      <w:r>
-        <w:rPr>
-          <w:b/>
-          <w:bCs/>
-        </w:rPr>
         <w:t>arsing.loaders</w:t>
       </w:r>
-      <w:proofErr w:type="spellEnd"/>
       <w:r>
         <w:rPr>
           <w:b/>
@@ -8216,85 +7600,21 @@
         <w:bidi w:val="0"/>
       </w:pPr>
       <w:r>
-        <w:t xml:space="preserve">We parse </w:t>
-      </w:r>
-      <w:proofErr w:type="spellStart"/>
-      <w:r>
-        <w:t>Yago</w:t>
-      </w:r>
-      <w:proofErr w:type="spellEnd"/>
-      <w:r>
-        <w:t xml:space="preserve"> files, and maintain maps of entities such as movies and persons</w:t>
+        <w:t>We parse Yago files, and maintain maps of entities such as movies and persons</w:t>
       </w:r>
       <w:r>
         <w:t>.</w:t>
       </w:r>
       <w:r>
-        <w:t xml:space="preserve"> </w:t>
-      </w:r>
-      <w:proofErr w:type="gramStart"/>
-      <w:r>
-        <w:t>after</w:t>
-      </w:r>
-      <w:proofErr w:type="gramEnd"/>
-      <w:r>
-        <w:t xml:space="preserve"> parsing the names and directors IMDB files, we map "</w:t>
-      </w:r>
-      <w:proofErr w:type="spellStart"/>
-      <w:r>
-        <w:t>imdb</w:t>
-      </w:r>
-      <w:proofErr w:type="spellEnd"/>
-      <w:r>
-        <w:t xml:space="preserve"> names" to "</w:t>
-      </w:r>
-      <w:proofErr w:type="spellStart"/>
-      <w:r>
-        <w:t>yago</w:t>
-      </w:r>
-      <w:proofErr w:type="spellEnd"/>
-      <w:r>
-        <w:t xml:space="preserve"> names", so we can enrich our </w:t>
-      </w:r>
-      <w:proofErr w:type="spellStart"/>
-      <w:r>
-        <w:t>yago</w:t>
-      </w:r>
-      <w:proofErr w:type="spellEnd"/>
-      <w:r>
-        <w:t xml:space="preserve"> titles. After the </w:t>
-      </w:r>
-      <w:proofErr w:type="spellStart"/>
-      <w:r>
-        <w:t>imdb</w:t>
-      </w:r>
-      <w:proofErr w:type="spellEnd"/>
-      <w:r>
-        <w:t xml:space="preserve"> parsers enrich, based on the mapping, our </w:t>
-      </w:r>
-      <w:proofErr w:type="spellStart"/>
-      <w:r>
-        <w:t>yago</w:t>
-      </w:r>
-      <w:proofErr w:type="spellEnd"/>
-      <w:r>
-        <w:t xml:space="preserve"> titles, we go on to load the data. </w:t>
-      </w:r>
-    </w:p>
-    <w:p>
-      <w:pPr>
-        <w:bidi w:val="0"/>
-      </w:pPr>
-      <w:r>
-        <w:t xml:space="preserve">We populate tables one at a time, allowing for some flexibility and fault tolerance, if there are issues with a specific source file (say, </w:t>
-      </w:r>
-      <w:proofErr w:type="spellStart"/>
-      <w:r>
-        <w:t>imdb</w:t>
-      </w:r>
-      <w:proofErr w:type="spellEnd"/>
-      <w:r>
-        <w:t xml:space="preserve"> genres) or destination table. Since the importing process is synced with relevant tables, partial loads of some tables, would still allow complete loads of others, where missing values are nulled</w:t>
+        <w:t xml:space="preserve"> after parsing the names and directors IMDB files, we map "imdb names" to "yago names", so we can enrich our yago titles. After the imdb parsers enrich, based on the mapping, our yago titles, we go on to load the data. </w:t>
+      </w:r>
+    </w:p>
+    <w:p>
+      <w:pPr>
+        <w:bidi w:val="0"/>
+      </w:pPr>
+      <w:r>
+        <w:t>We populate tables one at a time, allowing for some flexibility and fault tolerance, if there are issues with a specific source file (say, imdb genres) or destination table. Since the importing process is synced with relevant tables, partial loads of some tables, would still allow complete loads of others, where missing values are nulled</w:t>
       </w:r>
       <w:r>
         <w:t xml:space="preserve"> (to keep integrity)</w:t>
@@ -8303,31 +7623,15 @@
         <w:t>. Therefore, we can easily use the auto-increment option, without constantly querying the database, so as to resolve IDs, in later loading processes. The loading process us</w:t>
       </w:r>
       <w:r>
-        <w:t xml:space="preserve">es batched prepared </w:t>
-      </w:r>
-      <w:proofErr w:type="gramStart"/>
-      <w:r>
-        <w:t>statements, that</w:t>
-      </w:r>
-      <w:proofErr w:type="gramEnd"/>
-      <w:r>
-        <w:t xml:space="preserve"> are not auto-committed. </w:t>
-      </w:r>
-    </w:p>
-    <w:p>
-      <w:pPr>
-        <w:bidi w:val="0"/>
-      </w:pPr>
-      <w:r>
-        <w:t xml:space="preserve">The import has several critical phases, mainly </w:t>
-      </w:r>
-      <w:proofErr w:type="gramStart"/>
-      <w:r>
-        <w:t>if  source</w:t>
-      </w:r>
-      <w:proofErr w:type="gramEnd"/>
-      <w:r>
-        <w:t xml:space="preserve"> files are absent or empty. If critical parsers fail, the parser will terminate. </w:t>
+        <w:t xml:space="preserve">es batched prepared statements, that are not auto-committed. </w:t>
+      </w:r>
+    </w:p>
+    <w:p>
+      <w:pPr>
+        <w:bidi w:val="0"/>
+      </w:pPr>
+      <w:r>
+        <w:t xml:space="preserve">The import has several critical phases, mainly if  source files are absent or empty. If critical parsers fail, the parser will terminate. </w:t>
       </w:r>
     </w:p>
     <w:p>
@@ -8338,15 +7642,7 @@
         <w:t>W</w:t>
       </w:r>
       <w:r>
-        <w:t xml:space="preserve">e first load directors and languages - the only foreign keys in the movie relation. </w:t>
-      </w:r>
-      <w:proofErr w:type="gramStart"/>
-      <w:r>
-        <w:t>we</w:t>
-      </w:r>
-      <w:proofErr w:type="gramEnd"/>
-      <w:r>
-        <w:t xml:space="preserve"> go on to load movies, and then all entities that have a many-to-many relationship with movies: actors, genres, tags.</w:t>
+        <w:t>e first load directors and languages - the only foreign keys in the movie relation. we go on to load movies, and then all entities that have a many-to-many relationship with movies: actors, genres, tags.</w:t>
       </w:r>
     </w:p>
     <w:p>
@@ -8363,70 +7659,23 @@
         <w:t>entities</w:t>
       </w:r>
       <w:r>
-        <w:t xml:space="preserve"> are loaded with some care - actors and directors have </w:t>
-      </w:r>
-      <w:proofErr w:type="gramStart"/>
-      <w:r>
-        <w:t xml:space="preserve">an </w:t>
-      </w:r>
-      <w:proofErr w:type="spellStart"/>
-      <w:r>
-        <w:t>is</w:t>
-      </w:r>
-      <w:proofErr w:type="spellEnd"/>
-      <w:proofErr w:type="gramEnd"/>
-      <w:r>
-        <w:t xml:space="preserve">-a relationship with persons. Thus, if a director/actor entity insert fails, we need to clean up </w:t>
-      </w:r>
-      <w:proofErr w:type="spellStart"/>
-      <w:proofErr w:type="gramStart"/>
-      <w:r>
-        <w:t>it's</w:t>
-      </w:r>
-      <w:proofErr w:type="spellEnd"/>
-      <w:proofErr w:type="gramEnd"/>
-      <w:r>
-        <w:t xml:space="preserve"> person record. </w:t>
-      </w:r>
-    </w:p>
-    <w:p>
-      <w:pPr>
-        <w:bidi w:val="0"/>
-      </w:pPr>
-      <w:r>
-        <w:t xml:space="preserve">If a new import is run, we maintain existing entities, based on their </w:t>
-      </w:r>
-      <w:proofErr w:type="spellStart"/>
-      <w:r>
-        <w:t>yago</w:t>
-      </w:r>
-      <w:proofErr w:type="spellEnd"/>
-      <w:r>
-        <w:t xml:space="preserve"> names. Movies are updated, in case that YAGO/IMDB changed their movie details. Many-to-Many relationships between movies and attributes like genres and actors, are removed, and re-established, </w:t>
-      </w:r>
-      <w:proofErr w:type="gramStart"/>
-      <w:r>
-        <w:t>for  the</w:t>
-      </w:r>
-      <w:proofErr w:type="gramEnd"/>
-      <w:r>
-        <w:t xml:space="preserve"> same reason. </w:t>
-      </w:r>
-    </w:p>
-    <w:p>
-      <w:pPr>
-        <w:bidi w:val="0"/>
-      </w:pPr>
-      <w:r>
-        <w:t>Tags are filtered from IMDB in two stages. First, we determine which tags are overall-popular:  they appear in more than a predefined threshold of movies. From this pool, we choose per movie, it's top-ten Tags (based, again, on their overall frequency in IMDB</w:t>
-      </w:r>
-      <w:proofErr w:type="gramStart"/>
-      <w:r>
-        <w:t>) .</w:t>
-      </w:r>
-      <w:proofErr w:type="gramEnd"/>
-      <w:r>
-        <w:t xml:space="preserve"> </w:t>
+        <w:t xml:space="preserve"> are loaded with some care - actors and directors have an is-a relationship with persons. Thus, if a director/actor entity insert fails, we need to clean up it's person record. </w:t>
+      </w:r>
+    </w:p>
+    <w:p>
+      <w:pPr>
+        <w:bidi w:val="0"/>
+      </w:pPr>
+      <w:r>
+        <w:t xml:space="preserve">If a new import is run, we maintain existing entities, based on their yago names. Movies are updated, in case that YAGO/IMDB changed their movie details. Many-to-Many relationships between movies and attributes like genres and actors, are removed, and re-established, for  the same reason. </w:t>
+      </w:r>
+    </w:p>
+    <w:p>
+      <w:pPr>
+        <w:bidi w:val="0"/>
+      </w:pPr>
+      <w:r>
+        <w:t xml:space="preserve">Tags are filtered from IMDB in two stages. First, we determine which tags are overall-popular:  they appear in more than a predefined threshold of movies. From this pool, we choose per movie, it's top-ten Tags (based, again, on their overall frequency in IMDB) . </w:t>
       </w:r>
     </w:p>
     <w:p>
@@ -8567,13 +7816,8 @@
         <w:jc w:val="both"/>
       </w:pPr>
       <w:r>
-        <w:t xml:space="preserve">yagoWikipediaInfo.tsv -  movie Wikipedia </w:t>
-      </w:r>
-      <w:proofErr w:type="spellStart"/>
-      <w:r>
-        <w:t>urls</w:t>
-      </w:r>
-      <w:proofErr w:type="spellEnd"/>
+        <w:t>yagoWikipediaInfo.tsv -  movie Wikipedia urls</w:t>
+      </w:r>
     </w:p>
     <w:p>
       <w:pPr>
@@ -8599,13 +7843,8 @@
         <w:bidi w:val="0"/>
         <w:jc w:val="both"/>
       </w:pPr>
-      <w:proofErr w:type="spellStart"/>
-      <w:r>
-        <w:t>directors.list</w:t>
-      </w:r>
-      <w:proofErr w:type="spellEnd"/>
-      <w:r>
-        <w:t xml:space="preserve"> – IMDB directors of movies</w:t>
+      <w:r>
+        <w:t>directors.list – IMDB directors of movies</w:t>
       </w:r>
     </w:p>
     <w:p>
@@ -8618,13 +7857,8 @@
         <w:bidi w:val="0"/>
         <w:jc w:val="both"/>
       </w:pPr>
-      <w:proofErr w:type="spellStart"/>
-      <w:r>
-        <w:t>genres.list</w:t>
-      </w:r>
-      <w:proofErr w:type="spellEnd"/>
-      <w:r>
-        <w:t xml:space="preserve"> – genres, and genres of movies</w:t>
+      <w:r>
+        <w:t>genres.list – genres, and genres of movies</w:t>
       </w:r>
     </w:p>
     <w:p>
@@ -8637,13 +7871,8 @@
         <w:bidi w:val="0"/>
         <w:jc w:val="both"/>
       </w:pPr>
-      <w:proofErr w:type="spellStart"/>
-      <w:r>
-        <w:t>keywords.list</w:t>
-      </w:r>
-      <w:proofErr w:type="spellEnd"/>
-      <w:r>
-        <w:t xml:space="preserve"> – tags, tag frequency, default tags</w:t>
+      <w:r>
+        <w:t>keywords.list – tags, tag frequency, default tags</w:t>
       </w:r>
     </w:p>
     <w:p>
@@ -8656,13 +7885,8 @@
         <w:bidi w:val="0"/>
         <w:jc w:val="both"/>
       </w:pPr>
-      <w:proofErr w:type="spellStart"/>
-      <w:r>
-        <w:t>language.list</w:t>
-      </w:r>
-      <w:proofErr w:type="spellEnd"/>
-      <w:r>
-        <w:t xml:space="preserve"> – languages, languages of movies</w:t>
+      <w:r>
+        <w:t>language.list – languages, languages of movies</w:t>
       </w:r>
     </w:p>
     <w:p>
@@ -8675,13 +7899,8 @@
         <w:bidi w:val="0"/>
         <w:jc w:val="both"/>
       </w:pPr>
-      <w:proofErr w:type="spellStart"/>
-      <w:r>
-        <w:t>plot.list</w:t>
-      </w:r>
-      <w:proofErr w:type="spellEnd"/>
-      <w:r>
-        <w:t xml:space="preserve"> – movie plots</w:t>
+      <w:r>
+        <w:t>plot.list – movie plots</w:t>
       </w:r>
     </w:p>
     <w:p>
@@ -9041,17 +8260,7 @@
         <w:jc w:val="both"/>
       </w:pPr>
       <w:r>
-        <w:t xml:space="preserve">Any movie name shown in the overview and recommended movies tabs is clickable, and a click on it will open </w:t>
-      </w:r>
-      <w:proofErr w:type="spellStart"/>
-      <w:proofErr w:type="gramStart"/>
-      <w:r>
-        <w:t>it's</w:t>
-      </w:r>
-      <w:proofErr w:type="spellEnd"/>
-      <w:proofErr w:type="gramEnd"/>
-      <w:r>
-        <w:t xml:space="preserve"> movie window.</w:t>
+        <w:t>Any movie name shown in the overview and recommended movies tabs is clickable, and a click on it will open it's movie window.</w:t>
       </w:r>
     </w:p>
     <w:p>
@@ -9135,15 +8344,7 @@
         <w:jc w:val="both"/>
       </w:pPr>
       <w:r>
-        <w:t xml:space="preserve">If a preference window is open, or a data update is taking place, and the user asks for it again, he will get a </w:t>
-      </w:r>
-      <w:proofErr w:type="gramStart"/>
-      <w:r>
-        <w:t>Failed</w:t>
-      </w:r>
-      <w:proofErr w:type="gramEnd"/>
-      <w:r>
-        <w:t xml:space="preserve"> message box.</w:t>
+        <w:t>If a preference window is open, or a data update is taking place, and the user asks for it again, he will get a Failed message box.</w:t>
       </w:r>
     </w:p>
     <w:sectPr>
@@ -12114,7 +11315,7 @@
 </file>
 
 <file path=customXml/itemProps1.xml><?xml version="1.0" encoding="utf-8"?>
-<ds:datastoreItem xmlns:ds="http://schemas.openxmlformats.org/officeDocument/2006/customXml" ds:itemID="{A471BDF0-902E-476E-B9E5-F5E771796513}">
+<ds:datastoreItem xmlns:ds="http://schemas.openxmlformats.org/officeDocument/2006/customXml" ds:itemID="{712C184A-15FE-4B6E-AB72-49BDDFB8156F}">
   <ds:schemaRefs>
     <ds:schemaRef ds:uri="http://schemas.openxmlformats.org/officeDocument/2006/bibliography"/>
   </ds:schemaRefs>

</xml_diff>

<commit_message>
split doc to files
</commit_message>
<xml_diff>
--- a/Documentation/Documentation.docx
+++ b/Documentation/Documentation.docx
@@ -1,6 +1,6 @@
 
 <file path=word/document.xml><?xml version="1.0" encoding="utf-8"?>
-<w:document xmlns:wpc="http://schemas.microsoft.com/office/word/2010/wordprocessingCanvas" xmlns:mc="http://schemas.openxmlformats.org/markup-compatibility/2006" xmlns:o="urn:schemas-microsoft-com:office:office" xmlns:r="http://schemas.openxmlformats.org/officeDocument/2006/relationships" xmlns:m="http://schemas.openxmlformats.org/officeDocument/2006/math" xmlns:v="urn:schemas-microsoft-com:vml" xmlns:wp14="http://schemas.microsoft.com/office/word/2010/wordprocessingDrawing" xmlns:wp="http://schemas.openxmlformats.org/drawingml/2006/wordprocessingDrawing" xmlns:w10="urn:schemas-microsoft-com:office:word" xmlns:w="http://schemas.openxmlformats.org/wordprocessingml/2006/main" xmlns:w14="http://schemas.microsoft.com/office/word/2010/wordml" xmlns:w15="http://schemas.microsoft.com/office/word/2012/wordml" xmlns:wpg="http://schemas.microsoft.com/office/word/2010/wordprocessingGroup" xmlns:wpi="http://schemas.microsoft.com/office/word/2010/wordprocessingInk" xmlns:wne="http://schemas.microsoft.com/office/word/2006/wordml" xmlns:wps="http://schemas.microsoft.com/office/word/2010/wordprocessingShape" mc:Ignorable="w14 w15 wp14">
+<w:document xmlns:ve="http://schemas.openxmlformats.org/markup-compatibility/2006" xmlns:o="urn:schemas-microsoft-com:office:office" xmlns:r="http://schemas.openxmlformats.org/officeDocument/2006/relationships" xmlns:m="http://schemas.openxmlformats.org/officeDocument/2006/math" xmlns:v="urn:schemas-microsoft-com:vml" xmlns:wp="http://schemas.openxmlformats.org/drawingml/2006/wordprocessingDrawing" xmlns:w10="urn:schemas-microsoft-com:office:word" xmlns:w="http://schemas.openxmlformats.org/wordprocessingml/2006/main" xmlns:wne="http://schemas.microsoft.com/office/word/2006/wordml">
   <w:body>
     <w:sdt>
       <w:sdtPr>
@@ -3615,13 +3615,6 @@
         <w:bidi w:val="0"/>
         <w:jc w:val="both"/>
       </w:pPr>
-    </w:p>
-    <w:p>
-      <w:pPr>
-        <w:pStyle w:val="Heading1"/>
-        <w:bidi w:val="0"/>
-        <w:jc w:val="both"/>
-      </w:pPr>
       <w:bookmarkStart w:id="0" w:name="_Toc390529559"/>
       <w:r>
         <w:t>User Manual</w:t>
@@ -3655,8 +3648,21 @@
         <w:bidi w:val="0"/>
         <w:jc w:val="both"/>
       </w:pPr>
-      <w:r>
-        <w:t xml:space="preserve">Dione is a recommendation engine for movies, based on collaborative filtering. Dione allows users to describe a movie via tags, and rate tag relevance to movies. We also allow users to rate movies, and thus, establish the user's taste – which tags he prefers. We can therefore, recommend other movies, based on the crowd-sourced task of </w:t>
+      <w:proofErr w:type="spellStart"/>
+      <w:r>
+        <w:t>Dione</w:t>
+      </w:r>
+      <w:proofErr w:type="spellEnd"/>
+      <w:r>
+        <w:t xml:space="preserve"> is a recommendation engine for movies, based on collaborative filtering. </w:t>
+      </w:r>
+      <w:proofErr w:type="spellStart"/>
+      <w:r>
+        <w:t>Dione</w:t>
+      </w:r>
+      <w:proofErr w:type="spellEnd"/>
+      <w:r>
+        <w:t xml:space="preserve"> allows users to describe a movie via tags, and rate tag relevance to movies. We also allow users to rate movies, and thus, establish the user's taste – which tags he prefers. We can therefore, recommend other movies, based on the crowd-sourced task of </w:t>
       </w:r>
       <w:r>
         <w:t xml:space="preserve">tagging </w:t>
@@ -3724,7 +3730,13 @@
         <w:jc w:val="both"/>
       </w:pPr>
       <w:r>
-        <w:t xml:space="preserve">At first run you should copy the IMDB and YAGO files to perform data update. </w:t>
+        <w:t xml:space="preserve">You must </w:t>
+      </w:r>
+      <w:r>
+        <w:t xml:space="preserve">copy the IMDB and YAGO files to perform data update. </w:t>
+      </w:r>
+      <w:r>
+        <w:t xml:space="preserve">Also, run the schema creation and the default  user and person creation Script, provided/ </w:t>
       </w:r>
     </w:p>
     <w:p>
@@ -3771,10 +3783,21 @@
         <w:jc w:val="both"/>
       </w:pPr>
       <w:r>
-        <w:t>The DataFiles Directory of the project, Should i</w:t>
+        <w:t xml:space="preserve">The </w:t>
+      </w:r>
+      <w:proofErr w:type="spellStart"/>
+      <w:r>
+        <w:t>DataFiles</w:t>
+      </w:r>
+      <w:proofErr w:type="spellEnd"/>
+      <w:r>
+        <w:t xml:space="preserve"> Directory of the project, Should i</w:t>
       </w:r>
       <w:r>
         <w:t>nclude YAGO and IMDB files, specified in the Running the import section</w:t>
+      </w:r>
+      <w:r>
+        <w:t>.</w:t>
       </w:r>
     </w:p>
     <w:p>
@@ -3805,7 +3828,48 @@
         <w:jc w:val="both"/>
       </w:pPr>
       <w:r>
-        <w:t>The configuration file, can be found in "/Dione/src/config". This file is written in a key=value fashion, and is parsed with the java.util.properties class. A configuration class, defines a set of getters, each hardcoded to retrieve a different property. Properties include file paths, UI style definitions, some YAGO/IMDB parsing definitions, DB connection attributes and pooling properties.</w:t>
+        <w:t>The configu</w:t>
+      </w:r>
+      <w:r>
+        <w:t>ration file, can be found in "/</w:t>
+      </w:r>
+      <w:proofErr w:type="spellStart"/>
+      <w:r>
+        <w:t>d</w:t>
+      </w:r>
+      <w:r>
+        <w:t>ione</w:t>
+      </w:r>
+      <w:proofErr w:type="spellEnd"/>
+      <w:r>
+        <w:t>/</w:t>
+      </w:r>
+      <w:proofErr w:type="spellStart"/>
+      <w:r>
+        <w:t>src</w:t>
+      </w:r>
+      <w:proofErr w:type="spellEnd"/>
+      <w:r>
+        <w:t>/</w:t>
+      </w:r>
+      <w:proofErr w:type="spellStart"/>
+      <w:r>
+        <w:t>config.properties</w:t>
+      </w:r>
+      <w:proofErr w:type="spellEnd"/>
+      <w:r>
+        <w:t xml:space="preserve"> </w:t>
+      </w:r>
+      <w:r>
+        <w:t xml:space="preserve">". This file is written in a key=value fashion, and is parsed with the </w:t>
+      </w:r>
+      <w:proofErr w:type="spellStart"/>
+      <w:r>
+        <w:t>java.util.properties</w:t>
+      </w:r>
+      <w:proofErr w:type="spellEnd"/>
+      <w:r>
+        <w:t xml:space="preserve"> class. A configuration class, defines a set of getters, each hardcoded to retrieve a different property. Properties include file paths, UI style definitions, some YAGO/IMDB parsing definitions, DB connection attributes and pooling properties.</w:t>
       </w:r>
     </w:p>
     <w:p>
@@ -3832,30 +3896,30 @@
     </w:p>
     <w:p>
       <w:pPr>
-        <w:bidi w:val="0"/>
-        <w:jc w:val="both"/>
-      </w:pPr>
-      <w:r>
-        <w:t xml:space="preserve">swt </w:t>
-      </w:r>
-    </w:p>
-    <w:p>
-      <w:pPr>
-        <w:bidi w:val="0"/>
-        <w:jc w:val="both"/>
-        <w:rPr>
-          <w:rFonts w:ascii="Tahoma" w:eastAsiaTheme="majorEastAsia" w:hAnsi="Tahoma" w:cs="Tahoma"/>
-          <w:color w:val="4F81BD" w:themeColor="accent1"/>
-          <w:sz w:val="26"/>
-          <w:szCs w:val="26"/>
-        </w:rPr>
-      </w:pPr>
-      <w:r>
-        <w:t xml:space="preserve">jdbc </w:t>
-      </w:r>
-    </w:p>
-    <w:p>
-      <w:pPr>
+        <w:pStyle w:val="ListParagraph"/>
+        <w:numPr>
+          <w:ilvl w:val="0"/>
+          <w:numId w:val="18"/>
+        </w:numPr>
+        <w:bidi w:val="0"/>
+        <w:jc w:val="both"/>
+      </w:pPr>
+      <w:proofErr w:type="spellStart"/>
+      <w:r>
+        <w:t>swt</w:t>
+      </w:r>
+      <w:proofErr w:type="spellEnd"/>
+      <w:r>
+        <w:t xml:space="preserve"> </w:t>
+      </w:r>
+    </w:p>
+    <w:p>
+      <w:pPr>
+        <w:pStyle w:val="ListParagraph"/>
+        <w:numPr>
+          <w:ilvl w:val="0"/>
+          <w:numId w:val="18"/>
+        </w:numPr>
         <w:bidi w:val="0"/>
         <w:jc w:val="both"/>
         <w:rPr>
@@ -4042,7 +4106,7 @@
                     <a:blip r:embed="rId6" cstate="print">
                       <a:extLst>
                         <a:ext uri="{28A0092B-C50C-407E-A947-70E740481C1C}">
-                          <a14:useLocalDpi xmlns:a14="http://schemas.microsoft.com/office/drawing/2010/main" val="0"/>
+                          <a14:useLocalDpi xmlns:a14="http://schemas.microsoft.com/office/drawing/2010/main" xmlns:wps="http://schemas.microsoft.com/office/word/2010/wordprocessingShape" xmlns:wpi="http://schemas.microsoft.com/office/word/2010/wordprocessingInk" xmlns:wpg="http://schemas.microsoft.com/office/word/2010/wordprocessingGroup" xmlns:w15="http://schemas.microsoft.com/office/word/2012/wordml" xmlns:w14="http://schemas.microsoft.com/office/word/2010/wordml" xmlns:w="http://schemas.openxmlformats.org/wordprocessingml/2006/main" xmlns:w10="urn:schemas-microsoft-com:office:word" xmlns:wp14="http://schemas.microsoft.com/office/word/2010/wordprocessingDrawing" xmlns:v="urn:schemas-microsoft-com:vml" xmlns:o="urn:schemas-microsoft-com:office:office" xmlns:mc="http://schemas.openxmlformats.org/markup-compatibility/2006" xmlns:wpc="http://schemas.microsoft.com/office/word/2010/wordprocessingCanvas" xmlns="" val="0"/>
                         </a:ext>
                       </a:extLst>
                     </a:blip>
@@ -4178,7 +4242,15 @@
         <w:t>T</w:t>
       </w:r>
       <w:r>
-        <w:t>he main window of Dione. This is a tab's oriente</w:t>
+        <w:t xml:space="preserve">he main window of </w:t>
+      </w:r>
+      <w:proofErr w:type="spellStart"/>
+      <w:r>
+        <w:t>Dione</w:t>
+      </w:r>
+      <w:proofErr w:type="spellEnd"/>
+      <w:r>
+        <w:t>. This is a tab's oriente</w:t>
       </w:r>
       <w:r>
         <w:t xml:space="preserve">d window, consists of five tabs. </w:t>
@@ -4265,7 +4337,15 @@
         <w:t>A short list of most recommended movies for the user is shown</w:t>
       </w:r>
       <w:r>
-        <w:t>. A click on each of the movies will open it's Movie Details Window.</w:t>
+        <w:t xml:space="preserve">. A click on each of the movies will open </w:t>
+      </w:r>
+      <w:proofErr w:type="spellStart"/>
+      <w:r>
+        <w:t>it's</w:t>
+      </w:r>
+      <w:proofErr w:type="spellEnd"/>
+      <w:r>
+        <w:t xml:space="preserve"> Movie Details Window.</w:t>
       </w:r>
     </w:p>
     <w:p>
@@ -4288,13 +4368,29 @@
         <w:t xml:space="preserve">Note that the recommended movies and favorable tags will </w:t>
       </w:r>
       <w:r>
-        <w:t>be shown after Dione will get the chance to learn the user's taste.</w:t>
+        <w:t xml:space="preserve">be shown after </w:t>
+      </w:r>
+      <w:proofErr w:type="spellStart"/>
+      <w:r>
+        <w:t>Dione</w:t>
+      </w:r>
+      <w:proofErr w:type="spellEnd"/>
+      <w:r>
+        <w:t xml:space="preserve"> will get the chance to learn the user's taste.</w:t>
       </w:r>
       <w:r>
         <w:t xml:space="preserve"> </w:t>
       </w:r>
       <w:r>
-        <w:t>A short list of the user recent activity in Dione is also shown.</w:t>
+        <w:t xml:space="preserve">A short list of the user recent activity in </w:t>
+      </w:r>
+      <w:proofErr w:type="spellStart"/>
+      <w:r>
+        <w:t>Dione</w:t>
+      </w:r>
+      <w:proofErr w:type="spellEnd"/>
+      <w:r>
+        <w:t xml:space="preserve"> is also shown.</w:t>
       </w:r>
     </w:p>
     <w:p>
@@ -4426,7 +4522,15 @@
         <w:jc w:val="both"/>
       </w:pPr>
       <w:r>
-        <w:t>The search results are shown in a scrollable list. A click on a movie will open it's Movie Details Window.</w:t>
+        <w:t xml:space="preserve">The search results are shown in a scrollable list. A click on a movie will open </w:t>
+      </w:r>
+      <w:proofErr w:type="spellStart"/>
+      <w:r>
+        <w:t>it's</w:t>
+      </w:r>
+      <w:proofErr w:type="spellEnd"/>
+      <w:r>
+        <w:t xml:space="preserve"> Movie Details Window.</w:t>
       </w:r>
     </w:p>
     <w:p>
@@ -4473,7 +4577,7 @@
                     <a:blip r:embed="rId8" cstate="print">
                       <a:extLst>
                         <a:ext uri="{28A0092B-C50C-407E-A947-70E740481C1C}">
-                          <a14:useLocalDpi xmlns:a14="http://schemas.microsoft.com/office/drawing/2010/main" val="0"/>
+                          <a14:useLocalDpi xmlns:a14="http://schemas.microsoft.com/office/drawing/2010/main" xmlns:wps="http://schemas.microsoft.com/office/word/2010/wordprocessingShape" xmlns:wpi="http://schemas.microsoft.com/office/word/2010/wordprocessingInk" xmlns:wpg="http://schemas.microsoft.com/office/word/2010/wordprocessingGroup" xmlns:w15="http://schemas.microsoft.com/office/word/2012/wordml" xmlns:w14="http://schemas.microsoft.com/office/word/2010/wordml" xmlns:w="http://schemas.openxmlformats.org/wordprocessingml/2006/main" xmlns:w10="urn:schemas-microsoft-com:office:word" xmlns:wp14="http://schemas.microsoft.com/office/word/2010/wordprocessingDrawing" xmlns:v="urn:schemas-microsoft-com:vml" xmlns:o="urn:schemas-microsoft-com:office:office" xmlns:mc="http://schemas.openxmlformats.org/markup-compatibility/2006" xmlns:wpc="http://schemas.microsoft.com/office/word/2010/wordprocessingCanvas" xmlns="" val="0"/>
                         </a:ext>
                       </a:extLst>
                     </a:blip>
@@ -4629,7 +4733,15 @@
         <w:jc w:val="both"/>
       </w:pPr>
       <w:r>
-        <w:t>his tab allows the user to manage his friendships with other users in Dione. The user can add a new friend</w:t>
+        <w:t xml:space="preserve">his tab allows the user to manage his friendships with other users in </w:t>
+      </w:r>
+      <w:proofErr w:type="spellStart"/>
+      <w:r>
+        <w:t>Dione</w:t>
+      </w:r>
+      <w:proofErr w:type="spellEnd"/>
+      <w:r>
+        <w:t>. The user can add a new friend</w:t>
       </w:r>
       <w:r>
         <w:t xml:space="preserve"> or remove an existing friend (his friends are shown in a drop-down list). This tab also consists of the user recent social activity, and his friends recent (general) activity.</w:t>
@@ -4679,7 +4791,7 @@
                     <a:blip r:embed="rId9" cstate="print">
                       <a:extLst>
                         <a:ext uri="{28A0092B-C50C-407E-A947-70E740481C1C}">
-                          <a14:useLocalDpi xmlns:a14="http://schemas.microsoft.com/office/drawing/2010/main" val="0"/>
+                          <a14:useLocalDpi xmlns:a14="http://schemas.microsoft.com/office/drawing/2010/main" xmlns:wps="http://schemas.microsoft.com/office/word/2010/wordprocessingShape" xmlns:wpi="http://schemas.microsoft.com/office/word/2010/wordprocessingInk" xmlns:wpg="http://schemas.microsoft.com/office/word/2010/wordprocessingGroup" xmlns:w15="http://schemas.microsoft.com/office/word/2012/wordml" xmlns:w14="http://schemas.microsoft.com/office/word/2010/wordml" xmlns:w="http://schemas.openxmlformats.org/wordprocessingml/2006/main" xmlns:w10="urn:schemas-microsoft-com:office:word" xmlns:wp14="http://schemas.microsoft.com/office/word/2010/wordprocessingDrawing" xmlns:v="urn:schemas-microsoft-com:vml" xmlns:o="urn:schemas-microsoft-com:office:office" xmlns:mc="http://schemas.openxmlformats.org/markup-compatibility/2006" xmlns:wpc="http://schemas.microsoft.com/office/word/2010/wordprocessingCanvas" xmlns="" val="0"/>
                         </a:ext>
                       </a:extLst>
                     </a:blip>
@@ -4790,7 +4902,15 @@
         <w:jc w:val="both"/>
       </w:pPr>
       <w:r>
-        <w:t>This tab allows the user to enjoy the smart engine of Dione.</w:t>
+        <w:t xml:space="preserve">This tab allows the user to enjoy the smart engine of </w:t>
+      </w:r>
+      <w:proofErr w:type="spellStart"/>
+      <w:r>
+        <w:t>Dione</w:t>
+      </w:r>
+      <w:proofErr w:type="spellEnd"/>
+      <w:r>
+        <w:t>.</w:t>
       </w:r>
     </w:p>
     <w:p>
@@ -4806,8 +4926,29 @@
         <w:bidi w:val="0"/>
         <w:jc w:val="both"/>
       </w:pPr>
-      <w:r>
-        <w:t>Dione recommends the user movies based on what it learned about him, and based on his friends taste. These are shown to the user in this tab, as well as the generally top rated movies in Dione. A click on a movie will open it's Movie Details Window.</w:t>
+      <w:proofErr w:type="spellStart"/>
+      <w:r>
+        <w:t>Dione</w:t>
+      </w:r>
+      <w:proofErr w:type="spellEnd"/>
+      <w:r>
+        <w:t xml:space="preserve"> recommends the user movies based on what it learned about him, and based on his friends taste. These are shown to the user in this tab, as well as the generally top rated movies in </w:t>
+      </w:r>
+      <w:proofErr w:type="spellStart"/>
+      <w:r>
+        <w:t>Dione</w:t>
+      </w:r>
+      <w:proofErr w:type="spellEnd"/>
+      <w:r>
+        <w:t xml:space="preserve">. A click on a movie will open </w:t>
+      </w:r>
+      <w:proofErr w:type="spellStart"/>
+      <w:r>
+        <w:t>it's</w:t>
+      </w:r>
+      <w:proofErr w:type="spellEnd"/>
+      <w:r>
+        <w:t xml:space="preserve"> Movie Details Window.</w:t>
       </w:r>
     </w:p>
     <w:p>
@@ -4845,7 +4986,7 @@
                     <pic:cNvPicPr/>
                   </pic:nvPicPr>
                   <pic:blipFill>
-                    <a:blip r:embed="rId10"/>
+                    <a:blip r:embed="rId10" cstate="print"/>
                     <a:stretch>
                       <a:fillRect/>
                     </a:stretch>
@@ -4943,7 +5084,15 @@
         <w:jc w:val="both"/>
       </w:pPr>
       <w:r>
-        <w:t xml:space="preserve"> A button named 'Rate Random Movies' will open the Preference Window, which allows the user to rate random movies (which will help dione learn more about the user).</w:t>
+        <w:t xml:space="preserve"> A button named 'Rate Random Movies' will open the Preference Window, which allows the user to rate random movies (which will help </w:t>
+      </w:r>
+      <w:proofErr w:type="spellStart"/>
+      <w:r>
+        <w:t>dione</w:t>
+      </w:r>
+      <w:proofErr w:type="spellEnd"/>
+      <w:r>
+        <w:t xml:space="preserve"> learn more about the user).</w:t>
       </w:r>
     </w:p>
     <w:p>
@@ -4953,7 +5102,15 @@
         <w:jc w:val="both"/>
       </w:pPr>
       <w:r>
-        <w:t>A log out button – will log the user out of Dione, and open the log in window.</w:t>
+        <w:t xml:space="preserve">A log out button – will log the user out of </w:t>
+      </w:r>
+      <w:proofErr w:type="spellStart"/>
+      <w:r>
+        <w:t>Dione</w:t>
+      </w:r>
+      <w:proofErr w:type="spellEnd"/>
+      <w:r>
+        <w:t>, and open the log in window.</w:t>
       </w:r>
     </w:p>
     <w:p>
@@ -5014,7 +5171,7 @@
                     <a:blip r:embed="rId11" cstate="print">
                       <a:extLst>
                         <a:ext uri="{28A0092B-C50C-407E-A947-70E740481C1C}">
-                          <a14:useLocalDpi xmlns:a14="http://schemas.microsoft.com/office/drawing/2010/main" val="0"/>
+                          <a14:useLocalDpi xmlns:a14="http://schemas.microsoft.com/office/drawing/2010/main" xmlns:wps="http://schemas.microsoft.com/office/word/2010/wordprocessingShape" xmlns:wpi="http://schemas.microsoft.com/office/word/2010/wordprocessingInk" xmlns:wpg="http://schemas.microsoft.com/office/word/2010/wordprocessingGroup" xmlns:w15="http://schemas.microsoft.com/office/word/2012/wordml" xmlns:w14="http://schemas.microsoft.com/office/word/2010/wordml" xmlns:w="http://schemas.openxmlformats.org/wordprocessingml/2006/main" xmlns:w10="urn:schemas-microsoft-com:office:word" xmlns:wp14="http://schemas.microsoft.com/office/word/2010/wordprocessingDrawing" xmlns:v="urn:schemas-microsoft-com:vml" xmlns:o="urn:schemas-microsoft-com:office:office" xmlns:mc="http://schemas.openxmlformats.org/markup-compatibility/2006" xmlns:wpc="http://schemas.microsoft.com/office/word/2010/wordprocessingCanvas" xmlns="" val="0"/>
                         </a:ext>
                       </a:extLst>
                     </a:blip>
@@ -5091,7 +5248,15 @@
         <w:jc w:val="both"/>
       </w:pPr>
       <w:r>
-        <w:t>This window consist of all the available data of the selected movie.On the top of the window will be shown the movie title. The data that will be shown consists of genres, director, year, rating(1-5), star players, a clickable Wikipedia link</w:t>
+        <w:t xml:space="preserve">This window consist of all the available data of the selected </w:t>
+      </w:r>
+      <w:proofErr w:type="spellStart"/>
+      <w:r>
+        <w:t>movie.On</w:t>
+      </w:r>
+      <w:proofErr w:type="spellEnd"/>
+      <w:r>
+        <w:t xml:space="preserve"> the top of the window will be shown the movie title. The data that will be shown consists of genres, director, year, rating(1-5), star players, a clickable Wikipedia link</w:t>
       </w:r>
       <w:r>
         <w:t>, movie plot and tags associated with the movie.</w:t>
@@ -5111,7 +5276,15 @@
         <w:jc w:val="both"/>
       </w:pPr>
       <w:r>
-        <w:t>The user can rate the movie, and can rate the relation of any shown tag to the movie (i.e how much he believes this tag is associated with the movie).</w:t>
+        <w:t>The user can rate the movie, and can rate the relation of any shown tag to the movie (</w:t>
+      </w:r>
+      <w:proofErr w:type="spellStart"/>
+      <w:r>
+        <w:t>i.e</w:t>
+      </w:r>
+      <w:proofErr w:type="spellEnd"/>
+      <w:r>
+        <w:t xml:space="preserve"> how much he believes this tag is associated with the movie).</w:t>
       </w:r>
       <w:r>
         <w:t xml:space="preserve"> </w:t>
@@ -5296,7 +5469,7 @@
                     <a:blip r:embed="rId13" cstate="print">
                       <a:extLst>
                         <a:ext uri="{28A0092B-C50C-407E-A947-70E740481C1C}">
-                          <a14:useLocalDpi xmlns:a14="http://schemas.microsoft.com/office/drawing/2010/main" val="0"/>
+                          <a14:useLocalDpi xmlns:a14="http://schemas.microsoft.com/office/drawing/2010/main" xmlns:wps="http://schemas.microsoft.com/office/word/2010/wordprocessingShape" xmlns:wpi="http://schemas.microsoft.com/office/word/2010/wordprocessingInk" xmlns:wpg="http://schemas.microsoft.com/office/word/2010/wordprocessingGroup" xmlns:w15="http://schemas.microsoft.com/office/word/2012/wordml" xmlns:w14="http://schemas.microsoft.com/office/word/2010/wordml" xmlns:w="http://schemas.openxmlformats.org/wordprocessingml/2006/main" xmlns:w10="urn:schemas-microsoft-com:office:word" xmlns:wp14="http://schemas.microsoft.com/office/word/2010/wordprocessingDrawing" xmlns:v="urn:schemas-microsoft-com:vml" xmlns:o="urn:schemas-microsoft-com:office:office" xmlns:mc="http://schemas.openxmlformats.org/markup-compatibility/2006" xmlns:wpc="http://schemas.microsoft.com/office/word/2010/wordprocessingCanvas" xmlns="" val="0"/>
                         </a:ext>
                       </a:extLst>
                     </a:blip>
@@ -5427,7 +5600,7 @@
                     <a:blip r:embed="rId14" cstate="print">
                       <a:extLst>
                         <a:ext uri="{28A0092B-C50C-407E-A947-70E740481C1C}">
-                          <a14:useLocalDpi xmlns:a14="http://schemas.microsoft.com/office/drawing/2010/main" val="0"/>
+                          <a14:useLocalDpi xmlns:a14="http://schemas.microsoft.com/office/drawing/2010/main" xmlns:wps="http://schemas.microsoft.com/office/word/2010/wordprocessingShape" xmlns:wpi="http://schemas.microsoft.com/office/word/2010/wordprocessingInk" xmlns:wpg="http://schemas.microsoft.com/office/word/2010/wordprocessingGroup" xmlns:w15="http://schemas.microsoft.com/office/word/2012/wordml" xmlns:w14="http://schemas.microsoft.com/office/word/2010/wordml" xmlns:w="http://schemas.openxmlformats.org/wordprocessingml/2006/main" xmlns:w10="urn:schemas-microsoft-com:office:word" xmlns:wp14="http://schemas.microsoft.com/office/word/2010/wordprocessingDrawing" xmlns:v="urn:schemas-microsoft-com:vml" xmlns:o="urn:schemas-microsoft-com:office:office" xmlns:mc="http://schemas.openxmlformats.org/markup-compatibility/2006" xmlns:wpc="http://schemas.microsoft.com/office/word/2010/wordprocessingCanvas" xmlns="" val="0"/>
                         </a:ext>
                       </a:extLst>
                     </a:blip>
@@ -5561,7 +5734,15 @@
         <w:jc w:val="both"/>
       </w:pPr>
       <w:r>
-        <w:t>The import must take place before Dione can run.</w:t>
+        <w:t xml:space="preserve">The import must take place before </w:t>
+      </w:r>
+      <w:proofErr w:type="spellStart"/>
+      <w:r>
+        <w:t>Dione</w:t>
+      </w:r>
+      <w:proofErr w:type="spellEnd"/>
+      <w:r>
+        <w:t xml:space="preserve"> can run.</w:t>
       </w:r>
       <w:r>
         <w:t xml:space="preserve"> </w:t>
@@ -5741,12 +5922,14 @@
         <w:bidi w:val="0"/>
         <w:jc w:val="both"/>
       </w:pPr>
+      <w:proofErr w:type="spellStart"/>
       <w:r>
         <w:t>directo</w:t>
       </w:r>
       <w:r>
         <w:t>rs.list</w:t>
       </w:r>
+      <w:proofErr w:type="spellEnd"/>
     </w:p>
     <w:p>
       <w:pPr>
@@ -5758,9 +5941,11 @@
         <w:bidi w:val="0"/>
         <w:jc w:val="both"/>
       </w:pPr>
+      <w:proofErr w:type="spellStart"/>
       <w:r>
         <w:t>genres.list</w:t>
       </w:r>
+      <w:proofErr w:type="spellEnd"/>
     </w:p>
     <w:p>
       <w:pPr>
@@ -5772,9 +5957,11 @@
         <w:bidi w:val="0"/>
         <w:jc w:val="both"/>
       </w:pPr>
+      <w:proofErr w:type="spellStart"/>
       <w:r>
         <w:t>keywords.list</w:t>
       </w:r>
+      <w:proofErr w:type="spellEnd"/>
     </w:p>
     <w:p>
       <w:pPr>
@@ -5786,9 +5973,11 @@
         <w:bidi w:val="0"/>
         <w:jc w:val="both"/>
       </w:pPr>
+      <w:proofErr w:type="spellStart"/>
       <w:r>
         <w:t>language.list</w:t>
       </w:r>
+      <w:proofErr w:type="spellEnd"/>
     </w:p>
     <w:p>
       <w:pPr>
@@ -5800,12 +5989,49 @@
         <w:bidi w:val="0"/>
         <w:jc w:val="both"/>
       </w:pPr>
+      <w:proofErr w:type="spellStart"/>
       <w:r>
         <w:t>plot</w:t>
       </w:r>
       <w:r>
         <w:t>.list</w:t>
       </w:r>
+      <w:proofErr w:type="spellEnd"/>
+    </w:p>
+    <w:p>
+      <w:pPr>
+        <w:pStyle w:val="ListParagraph"/>
+        <w:numPr>
+          <w:ilvl w:val="0"/>
+          <w:numId w:val="6"/>
+        </w:numPr>
+        <w:bidi w:val="0"/>
+        <w:jc w:val="both"/>
+      </w:pPr>
+      <w:proofErr w:type="spellStart"/>
+      <w:r>
+        <w:t>taglines.list</w:t>
+      </w:r>
+      <w:proofErr w:type="spellEnd"/>
+    </w:p>
+    <w:p>
+      <w:pPr>
+        <w:pStyle w:val="ListParagraph"/>
+        <w:numPr>
+          <w:ilvl w:val="0"/>
+          <w:numId w:val="6"/>
+        </w:numPr>
+        <w:bidi w:val="0"/>
+        <w:jc w:val="both"/>
+      </w:pPr>
+      <w:r>
+        <w:t>aka-</w:t>
+      </w:r>
+      <w:proofErr w:type="spellStart"/>
+      <w:r>
+        <w:t>titles.list</w:t>
+      </w:r>
+      <w:proofErr w:type="spellEnd"/>
     </w:p>
     <w:p>
       <w:pPr>
@@ -5925,7 +6151,7 @@
                     <a:blip r:embed="rId17" cstate="print">
                       <a:extLst>
                         <a:ext uri="{28A0092B-C50C-407E-A947-70E740481C1C}">
-                          <a14:useLocalDpi xmlns:a14="http://schemas.microsoft.com/office/drawing/2010/main" val="0"/>
+                          <a14:useLocalDpi xmlns:a14="http://schemas.microsoft.com/office/drawing/2010/main" xmlns:wps="http://schemas.microsoft.com/office/word/2010/wordprocessingShape" xmlns:wpi="http://schemas.microsoft.com/office/word/2010/wordprocessingInk" xmlns:wpg="http://schemas.microsoft.com/office/word/2010/wordprocessingGroup" xmlns:w15="http://schemas.microsoft.com/office/word/2012/wordml" xmlns:w14="http://schemas.microsoft.com/office/word/2010/wordml" xmlns:w="http://schemas.openxmlformats.org/wordprocessingml/2006/main" xmlns:w10="urn:schemas-microsoft-com:office:word" xmlns:wp14="http://schemas.microsoft.com/office/word/2010/wordprocessingDrawing" xmlns:v="urn:schemas-microsoft-com:vml" xmlns:o="urn:schemas-microsoft-com:office:office" xmlns:mc="http://schemas.openxmlformats.org/markup-compatibility/2006" xmlns:wpc="http://schemas.microsoft.com/office/word/2010/wordprocessingCanvas" xmlns="" val="0"/>
                         </a:ext>
                       </a:extLst>
                     </a:blip>
@@ -6009,7 +6235,15 @@
         <w:jc w:val="both"/>
       </w:pPr>
       <w:r>
-        <w:t>A user can rank a movie to say whether he liked it and which movie has what tag, this is how we tell witch movies he would like in the future (what movies he said he liked and what tags do they have - The preferences of users are saved in user_prefence).</w:t>
+        <w:t xml:space="preserve">A user can rank a movie to say whether he liked it and which movie has what tag, this is how we tell witch movies he would like in the future (what movies he said he liked and what tags do they have - The preferences of users are saved in </w:t>
+      </w:r>
+      <w:proofErr w:type="spellStart"/>
+      <w:r>
+        <w:t>user_prefence</w:t>
+      </w:r>
+      <w:proofErr w:type="spellEnd"/>
+      <w:r>
+        <w:t>).</w:t>
       </w:r>
     </w:p>
     <w:p>
@@ -6056,20 +6290,58 @@
           <w:numId w:val="12"/>
         </w:numPr>
         <w:bidi w:val="0"/>
-        <w:jc w:val="both"/>
-      </w:pPr>
+      </w:pPr>
+      <w:proofErr w:type="spellStart"/>
       <w:r>
         <w:rPr>
           <w:b/>
           <w:bCs/>
         </w:rPr>
-        <w:t>InnoDB vs MyISAM</w:t>
-      </w:r>
+        <w:t>InnoDB</w:t>
+      </w:r>
+      <w:proofErr w:type="spellEnd"/>
+      <w:r>
+        <w:rPr>
+          <w:b/>
+          <w:bCs/>
+        </w:rPr>
+        <w:t xml:space="preserve"> </w:t>
+      </w:r>
+      <w:proofErr w:type="spellStart"/>
+      <w:r>
+        <w:rPr>
+          <w:b/>
+          <w:bCs/>
+        </w:rPr>
+        <w:t>vs</w:t>
+      </w:r>
+      <w:proofErr w:type="spellEnd"/>
+      <w:r>
+        <w:rPr>
+          <w:b/>
+          <w:bCs/>
+        </w:rPr>
+        <w:t xml:space="preserve"> </w:t>
+      </w:r>
+      <w:proofErr w:type="spellStart"/>
+      <w:r>
+        <w:rPr>
+          <w:b/>
+          <w:bCs/>
+        </w:rPr>
+        <w:t>MyISAM</w:t>
+      </w:r>
+      <w:proofErr w:type="spellEnd"/>
       <w:r>
         <w:br/>
       </w:r>
-      <w:r>
-        <w:t>MyISAM- used on tables with no foreign keys, when more SELECTs (then INSERTs and UPDATEs) are performed on the table</w:t>
+      <w:proofErr w:type="spellStart"/>
+      <w:r>
+        <w:t>MyISAM</w:t>
+      </w:r>
+      <w:proofErr w:type="spellEnd"/>
+      <w:r>
+        <w:t>- used on tables with no foreign keys, when more SELECTs (then INSERTs and UPDATEs) are performed on the table</w:t>
       </w:r>
       <w:r>
         <w:t>.</w:t>
@@ -6077,8 +6349,13 @@
       <w:r>
         <w:br/>
       </w:r>
-      <w:r>
-        <w:t>InnoDB- used otherwise</w:t>
+      <w:proofErr w:type="spellStart"/>
+      <w:r>
+        <w:t>InnoDB</w:t>
+      </w:r>
+      <w:proofErr w:type="spellEnd"/>
+      <w:r>
+        <w:t>- used otherwise</w:t>
       </w:r>
     </w:p>
     <w:p>
@@ -6089,7 +6366,6 @@
           <w:numId w:val="12"/>
         </w:numPr>
         <w:bidi w:val="0"/>
-        <w:jc w:val="both"/>
       </w:pPr>
       <w:r>
         <w:rPr>
@@ -6117,20 +6393,51 @@
           <w:numId w:val="12"/>
         </w:numPr>
         <w:bidi w:val="0"/>
-        <w:jc w:val="both"/>
       </w:pPr>
       <w:r>
         <w:rPr>
           <w:b/>
           <w:bCs/>
         </w:rPr>
-        <w:t>HAR vs VARCHAR vs NVARCHAR</w:t>
-      </w:r>
+        <w:t xml:space="preserve">HAR </w:t>
+      </w:r>
+      <w:proofErr w:type="spellStart"/>
       <w:r>
         <w:rPr>
           <w:b/>
           <w:bCs/>
         </w:rPr>
+        <w:t>vs</w:t>
+      </w:r>
+      <w:proofErr w:type="spellEnd"/>
+      <w:r>
+        <w:rPr>
+          <w:b/>
+          <w:bCs/>
+        </w:rPr>
+        <w:t xml:space="preserve"> VARCHAR </w:t>
+      </w:r>
+      <w:proofErr w:type="spellStart"/>
+      <w:r>
+        <w:rPr>
+          <w:b/>
+          <w:bCs/>
+        </w:rPr>
+        <w:t>vs</w:t>
+      </w:r>
+      <w:proofErr w:type="spellEnd"/>
+      <w:r>
+        <w:rPr>
+          <w:b/>
+          <w:bCs/>
+        </w:rPr>
+        <w:t xml:space="preserve"> NVARCHAR</w:t>
+      </w:r>
+      <w:r>
+        <w:rPr>
+          <w:b/>
+          <w:bCs/>
+        </w:rPr>
         <w:br/>
       </w:r>
       <w:r>
@@ -6140,8 +6447,13 @@
         <w:t>Unicode was used</w:t>
       </w:r>
       <w:r>
-        <w:t>, so no nvarchar</w:t>
-      </w:r>
+        <w:t xml:space="preserve">, so no </w:t>
+      </w:r>
+      <w:proofErr w:type="spellStart"/>
+      <w:r>
+        <w:t>nvarchar</w:t>
+      </w:r>
+      <w:proofErr w:type="spellEnd"/>
       <w:r>
         <w:t xml:space="preserve"> was used.</w:t>
       </w:r>
@@ -6175,7 +6487,6 @@
           <w:numId w:val="12"/>
         </w:numPr>
         <w:bidi w:val="0"/>
-        <w:jc w:val="both"/>
       </w:pPr>
       <w:r>
         <w:rPr>
@@ -6201,7 +6512,6 @@
           <w:numId w:val="12"/>
         </w:numPr>
         <w:bidi w:val="0"/>
-        <w:jc w:val="both"/>
       </w:pPr>
       <w:r>
         <w:rPr>
@@ -6422,12 +6732,35 @@
         <w:bidi w:val="0"/>
         <w:jc w:val="both"/>
       </w:pPr>
-      <w:r>
-        <w:t>abstract_window – an abstract dione</w:t>
-      </w:r>
-      <w:r>
-        <w:t xml:space="preserve"> window, extends Shell, defines a window with Dioneicons for tasksbar</w:t>
-      </w:r>
+      <w:proofErr w:type="spellStart"/>
+      <w:r>
+        <w:t>abstract_window</w:t>
+      </w:r>
+      <w:proofErr w:type="spellEnd"/>
+      <w:r>
+        <w:t xml:space="preserve"> – an abstract </w:t>
+      </w:r>
+      <w:proofErr w:type="spellStart"/>
+      <w:r>
+        <w:t>dione</w:t>
+      </w:r>
+      <w:proofErr w:type="spellEnd"/>
+      <w:r>
+        <w:t xml:space="preserve"> window, extends Shell, defines a window with </w:t>
+      </w:r>
+      <w:proofErr w:type="spellStart"/>
+      <w:r>
+        <w:t>Dioneicons</w:t>
+      </w:r>
+      <w:proofErr w:type="spellEnd"/>
+      <w:r>
+        <w:t xml:space="preserve"> for </w:t>
+      </w:r>
+      <w:proofErr w:type="spellStart"/>
+      <w:r>
+        <w:t>tasksbar</w:t>
+      </w:r>
+      <w:proofErr w:type="spellEnd"/>
     </w:p>
     <w:p>
       <w:pPr>
@@ -6439,8 +6772,21 @@
         <w:bidi w:val="0"/>
         <w:jc w:val="both"/>
       </w:pPr>
-      <w:r>
-        <w:t>gui_utils – several functions used all over the gui package. Consists of the launcher of the</w:t>
+      <w:proofErr w:type="spellStart"/>
+      <w:r>
+        <w:t>gui_utils</w:t>
+      </w:r>
+      <w:proofErr w:type="spellEnd"/>
+      <w:r>
+        <w:t xml:space="preserve"> – several functions used all over the </w:t>
+      </w:r>
+      <w:proofErr w:type="spellStart"/>
+      <w:r>
+        <w:t>gui</w:t>
+      </w:r>
+      <w:proofErr w:type="spellEnd"/>
+      <w:r>
+        <w:t xml:space="preserve"> package. Consists of the launcher of the</w:t>
       </w:r>
       <w:r>
         <w:t xml:space="preserve">. </w:t>
@@ -6450,10 +6796,26 @@
         <w:t>A</w:t>
       </w:r>
       <w:r>
-        <w:t>pplication, some GridData and FormData</w:t>
-      </w:r>
-      <w:r>
-        <w:t>factories, and some more utilities.</w:t>
+        <w:t xml:space="preserve">pplication, some </w:t>
+      </w:r>
+      <w:proofErr w:type="spellStart"/>
+      <w:r>
+        <w:t>GridData</w:t>
+      </w:r>
+      <w:proofErr w:type="spellEnd"/>
+      <w:r>
+        <w:t xml:space="preserve"> and </w:t>
+      </w:r>
+      <w:proofErr w:type="spellStart"/>
+      <w:r>
+        <w:t>FormData</w:t>
+      </w:r>
+      <w:r>
+        <w:t>factories</w:t>
+      </w:r>
+      <w:proofErr w:type="spellEnd"/>
+      <w:r>
+        <w:t>, and some more utilities.</w:t>
       </w:r>
     </w:p>
     <w:p>
@@ -6466,20 +6828,80 @@
         <w:bidi w:val="0"/>
         <w:jc w:val="both"/>
       </w:pPr>
-      <w:r>
-        <w:t>all_tabs_window, log_in_window, movie_details_window, import_window, import_progress_window, preferences_window</w:t>
-      </w:r>
-      <w:r>
-        <w:t>, comment_window, movie_comments_window</w:t>
-      </w:r>
+      <w:proofErr w:type="spellStart"/>
+      <w:r>
+        <w:t>all_tabs_window</w:t>
+      </w:r>
+      <w:proofErr w:type="spellEnd"/>
+      <w:r>
+        <w:t xml:space="preserve">, </w:t>
+      </w:r>
+      <w:proofErr w:type="spellStart"/>
+      <w:r>
+        <w:t>log_in_window</w:t>
+      </w:r>
+      <w:proofErr w:type="spellEnd"/>
+      <w:r>
+        <w:t xml:space="preserve">, </w:t>
+      </w:r>
+      <w:proofErr w:type="spellStart"/>
+      <w:r>
+        <w:t>movie_details_window</w:t>
+      </w:r>
+      <w:proofErr w:type="spellEnd"/>
+      <w:r>
+        <w:t xml:space="preserve">, </w:t>
+      </w:r>
+      <w:proofErr w:type="spellStart"/>
+      <w:r>
+        <w:t>import_window</w:t>
+      </w:r>
+      <w:proofErr w:type="spellEnd"/>
+      <w:r>
+        <w:t xml:space="preserve">, </w:t>
+      </w:r>
+      <w:proofErr w:type="spellStart"/>
+      <w:r>
+        <w:t>import_progress_window</w:t>
+      </w:r>
+      <w:proofErr w:type="spellEnd"/>
+      <w:r>
+        <w:t xml:space="preserve">, </w:t>
+      </w:r>
+      <w:proofErr w:type="spellStart"/>
+      <w:r>
+        <w:t>preferences_window</w:t>
+      </w:r>
+      <w:proofErr w:type="spellEnd"/>
+      <w:r>
+        <w:t xml:space="preserve">, </w:t>
+      </w:r>
+      <w:proofErr w:type="spellStart"/>
+      <w:r>
+        <w:t>comment_window</w:t>
+      </w:r>
+      <w:proofErr w:type="spellEnd"/>
+      <w:r>
+        <w:t xml:space="preserve">, </w:t>
+      </w:r>
+      <w:proofErr w:type="spellStart"/>
+      <w:r>
+        <w:t>movie_comments_window</w:t>
+      </w:r>
+      <w:proofErr w:type="spellEnd"/>
       <w:r>
         <w:t xml:space="preserve"> – all these classes extends</w:t>
       </w:r>
       <w:r>
         <w:br/>
       </w:r>
-      <w:r>
-        <w:t xml:space="preserve">abstract_window, each consists of the relevant data. </w:t>
+      <w:proofErr w:type="spellStart"/>
+      <w:r>
+        <w:t>abstract_window</w:t>
+      </w:r>
+      <w:proofErr w:type="spellEnd"/>
+      <w:r>
+        <w:t xml:space="preserve">, each consists of the relevant data. </w:t>
       </w:r>
     </w:p>
     <w:p>
@@ -6493,10 +6915,50 @@
         <w:jc w:val="both"/>
       </w:pPr>
       <w:r>
-        <w:t>overview tab, search_movie_tab, social_tab, recommendation_tab, settings_tab,</w:t>
-      </w:r>
-      <w:r>
-        <w:t xml:space="preserve"> are all                                                                                    extend Composite. Each of these classes represents a tab in the All Tabs Window, which is the main Dione window.</w:t>
+        <w:t xml:space="preserve">overview tab, </w:t>
+      </w:r>
+      <w:proofErr w:type="spellStart"/>
+      <w:r>
+        <w:t>search_movie_tab</w:t>
+      </w:r>
+      <w:proofErr w:type="spellEnd"/>
+      <w:r>
+        <w:t xml:space="preserve">, </w:t>
+      </w:r>
+      <w:proofErr w:type="spellStart"/>
+      <w:r>
+        <w:t>social_tab</w:t>
+      </w:r>
+      <w:proofErr w:type="spellEnd"/>
+      <w:r>
+        <w:t xml:space="preserve">, </w:t>
+      </w:r>
+      <w:proofErr w:type="spellStart"/>
+      <w:r>
+        <w:t>recommendation_tab</w:t>
+      </w:r>
+      <w:proofErr w:type="spellEnd"/>
+      <w:r>
+        <w:t xml:space="preserve">, </w:t>
+      </w:r>
+      <w:proofErr w:type="spellStart"/>
+      <w:r>
+        <w:t>settings_tab</w:t>
+      </w:r>
+      <w:proofErr w:type="spellEnd"/>
+      <w:r>
+        <w:t>,</w:t>
+      </w:r>
+      <w:r>
+        <w:t xml:space="preserve"> are all                                                                                    extend Composite. Each of these classes represents a tab in the All Tabs Window, which is the main </w:t>
+      </w:r>
+      <w:proofErr w:type="spellStart"/>
+      <w:r>
+        <w:t>Dione</w:t>
+      </w:r>
+      <w:proofErr w:type="spellEnd"/>
+      <w:r>
+        <w:t xml:space="preserve"> window.</w:t>
       </w:r>
     </w:p>
     <w:p>
@@ -6513,13 +6975,45 @@
         <w:t>Layouts - The windows and tabs are mainly use the Grid and</w:t>
       </w:r>
       <w:r>
-        <w:t xml:space="preserve"> Form layouts for it's widgets.</w:t>
+        <w:t xml:space="preserve"> Form layouts for </w:t>
+      </w:r>
+      <w:proofErr w:type="spellStart"/>
+      <w:r>
+        <w:t>it's</w:t>
+      </w:r>
+      <w:proofErr w:type="spellEnd"/>
+      <w:r>
+        <w:t xml:space="preserve"> widgets.</w:t>
       </w:r>
       <w:r>
         <w:br/>
       </w:r>
       <w:r>
-        <w:t>A factory for the relevant GridData and FormData is available in the gui_utils class.</w:t>
+        <w:t xml:space="preserve">A factory for the relevant </w:t>
+      </w:r>
+      <w:proofErr w:type="spellStart"/>
+      <w:r>
+        <w:t>GridData</w:t>
+      </w:r>
+      <w:proofErr w:type="spellEnd"/>
+      <w:r>
+        <w:t xml:space="preserve"> and </w:t>
+      </w:r>
+      <w:proofErr w:type="spellStart"/>
+      <w:r>
+        <w:t>FormData</w:t>
+      </w:r>
+      <w:proofErr w:type="spellEnd"/>
+      <w:r>
+        <w:t xml:space="preserve"> is available in the </w:t>
+      </w:r>
+      <w:proofErr w:type="spellStart"/>
+      <w:r>
+        <w:t>gui_utils</w:t>
+      </w:r>
+      <w:proofErr w:type="spellEnd"/>
+      <w:r>
+        <w:t xml:space="preserve"> class.</w:t>
       </w:r>
     </w:p>
     <w:p>
@@ -6533,7 +7027,31 @@
         <w:jc w:val="both"/>
       </w:pPr>
       <w:r>
-        <w:t>OS Resources – as a policy, any font, color or image created in the gui classes, is disposed in the DisposalListener of the widget it is associated with. For example if a label uses font, a call to font.dispose() will take place while the label is disposing.</w:t>
+        <w:t xml:space="preserve">OS Resources – as a policy, any font, color or image created in the </w:t>
+      </w:r>
+      <w:proofErr w:type="spellStart"/>
+      <w:r>
+        <w:t>gui</w:t>
+      </w:r>
+      <w:proofErr w:type="spellEnd"/>
+      <w:r>
+        <w:t xml:space="preserve"> classes, is disposed in the </w:t>
+      </w:r>
+      <w:proofErr w:type="spellStart"/>
+      <w:r>
+        <w:t>DisposalListener</w:t>
+      </w:r>
+      <w:proofErr w:type="spellEnd"/>
+      <w:r>
+        <w:t xml:space="preserve"> of the widget it is associated with. For example if a label uses font, a call to </w:t>
+      </w:r>
+      <w:proofErr w:type="spellStart"/>
+      <w:r>
+        <w:t>font.dispose</w:t>
+      </w:r>
+      <w:proofErr w:type="spellEnd"/>
+      <w:r>
+        <w:t>() will take place while the label is disposing.</w:t>
       </w:r>
     </w:p>
     <w:p>
@@ -6604,7 +7122,23 @@
         <w:t>beginning</w:t>
       </w:r>
       <w:r>
-        <w:t xml:space="preserve">, and tasks are sent to it, via asyncExec and syncExec, according to the expected length of a DB response. </w:t>
+        <w:t xml:space="preserve">, and tasks are sent to it, via </w:t>
+      </w:r>
+      <w:proofErr w:type="spellStart"/>
+      <w:r>
+        <w:t>asyncExec</w:t>
+      </w:r>
+      <w:proofErr w:type="spellEnd"/>
+      <w:r>
+        <w:t xml:space="preserve"> and </w:t>
+      </w:r>
+      <w:proofErr w:type="spellStart"/>
+      <w:r>
+        <w:t>syncExec</w:t>
+      </w:r>
+      <w:proofErr w:type="spellEnd"/>
+      <w:r>
+        <w:t xml:space="preserve">, according to the expected length of a DB response. </w:t>
       </w:r>
     </w:p>
     <w:p>
@@ -6616,8 +7150,13 @@
       <w:r>
         <w:t xml:space="preserve">In addition, the </w:t>
       </w:r>
-      <w:r>
-        <w:t>cron thread is started on init of the program, and will call functions for calculating the recommended movies every 15 minutes.</w:t>
+      <w:proofErr w:type="spellStart"/>
+      <w:r>
+        <w:t>cron</w:t>
+      </w:r>
+      <w:proofErr w:type="spellEnd"/>
+      <w:r>
+        <w:t xml:space="preserve"> thread is started on init of the program, and will call functions for calculating the recommended movies every 15 minutes.</w:t>
       </w:r>
     </w:p>
     <w:p>
@@ -6676,7 +7215,15 @@
         <w:t xml:space="preserve"> module which has classes</w:t>
       </w:r>
       <w:r>
-        <w:t xml:space="preserve"> that mangage all logic for </w:t>
+        <w:t xml:space="preserve"> that </w:t>
+      </w:r>
+      <w:proofErr w:type="spellStart"/>
+      <w:r>
+        <w:t>mangage</w:t>
+      </w:r>
+      <w:proofErr w:type="spellEnd"/>
+      <w:r>
+        <w:t xml:space="preserve"> all logic for </w:t>
       </w:r>
       <w:r>
         <w:t>movies, persons and user</w:t>
@@ -6785,67 +7332,91 @@
           <w:bCs/>
         </w:rPr>
       </w:pPr>
+      <w:proofErr w:type="spellStart"/>
       <w:r>
         <w:rPr>
           <w:b/>
           <w:bCs/>
         </w:rPr>
-        <w:t xml:space="preserve">Jdbc_connection_pooling </w:t>
-      </w:r>
+        <w:t>Jdbc_connection_pooling</w:t>
+      </w:r>
+      <w:proofErr w:type="spellEnd"/>
       <w:r>
         <w:rPr>
           <w:b/>
           <w:bCs/>
         </w:rPr>
-        <w:br/>
-      </w:r>
-      <w:r>
-        <w:t xml:space="preserve">this is a singleton class that gets connections from the driver. Saves them in a vector and on a call to </w:t>
-      </w:r>
-      <w:r>
-        <w:t>get</w:t>
-      </w:r>
-      <w:r>
-        <w:t xml:space="preserve">Connection, returns a SQL connection. </w:t>
-      </w:r>
-    </w:p>
-    <w:p>
-      <w:pPr>
-        <w:pStyle w:val="NoSpacing"/>
-        <w:bidi w:val="0"/>
-        <w:spacing w:after="240"/>
-        <w:jc w:val="both"/>
-      </w:pPr>
-      <w:r>
-        <w:t>Has two vectors one for currently available connections and the other for free ones.</w:t>
-      </w:r>
-    </w:p>
-    <w:p>
-      <w:pPr>
-        <w:pStyle w:val="NoSpacing"/>
-        <w:bidi w:val="0"/>
-        <w:spacing w:after="240"/>
-        <w:jc w:val="both"/>
-      </w:pPr>
+        <w:t xml:space="preserve"> </w:t>
+      </w:r>
       <w:r>
         <w:rPr>
           <w:b/>
           <w:bCs/>
         </w:rPr>
-        <w:t>db_operations</w:t>
-      </w:r>
+        <w:br/>
+      </w:r>
+      <w:r>
+        <w:t xml:space="preserve">this is a singleton class that gets connections from the driver. Saves them in a vector and on a call to </w:t>
+      </w:r>
+      <w:proofErr w:type="spellStart"/>
+      <w:r>
+        <w:t>get</w:t>
+      </w:r>
+      <w:r>
+        <w:t>Connection</w:t>
+      </w:r>
+      <w:proofErr w:type="spellEnd"/>
+      <w:r>
+        <w:t xml:space="preserve">, returns a SQL connection. </w:t>
+      </w:r>
+    </w:p>
+    <w:p>
+      <w:pPr>
+        <w:pStyle w:val="NoSpacing"/>
+        <w:bidi w:val="0"/>
+        <w:spacing w:after="240"/>
+        <w:jc w:val="both"/>
+      </w:pPr>
+      <w:r>
+        <w:t>Has two vectors one for currently available connections and the other for free ones.</w:t>
+      </w:r>
+    </w:p>
+    <w:p>
+      <w:pPr>
+        <w:pStyle w:val="NoSpacing"/>
+        <w:bidi w:val="0"/>
+        <w:spacing w:after="240"/>
+        <w:jc w:val="both"/>
+      </w:pPr>
+      <w:proofErr w:type="spellStart"/>
       <w:r>
         <w:rPr>
           <w:b/>
           <w:bCs/>
         </w:rPr>
+        <w:t>db_operations</w:t>
+      </w:r>
+      <w:proofErr w:type="spellEnd"/>
+      <w:r>
+        <w:rPr>
+          <w:b/>
+          <w:bCs/>
+        </w:rPr>
         <w:br/>
       </w:r>
       <w:r>
         <w:t>A</w:t>
       </w:r>
       <w:r>
-        <w:t xml:space="preserve">n abstract class inherited by all the db_queries files, it implements the generic SQL functions (select, delete exc.) and has some cool generic functions that </w:t>
+        <w:t xml:space="preserve">n abstract class inherited by all the </w:t>
+      </w:r>
+      <w:proofErr w:type="spellStart"/>
+      <w:r>
+        <w:t>db_queries</w:t>
+      </w:r>
+      <w:proofErr w:type="spellEnd"/>
+      <w:r>
+        <w:t xml:space="preserve"> files, it implements the generic SQL functions (select, delete exc.) and has some cool generic functions that </w:t>
       </w:r>
       <w:r>
         <w:t>saves us from code duplications. Also implements the functions relevant for invocations table</w:t>
@@ -6866,6 +7437,7 @@
           <w:color w:val="4F81BD" w:themeColor="accent1"/>
         </w:rPr>
       </w:pPr>
+      <w:proofErr w:type="spellStart"/>
       <w:r>
         <w:rPr>
           <w:b/>
@@ -6873,6 +7445,7 @@
         </w:rPr>
         <w:t>db_queries</w:t>
       </w:r>
+      <w:proofErr w:type="spellEnd"/>
       <w:r>
         <w:rPr>
           <w:b/>
@@ -6965,7 +7538,15 @@
         <w:t>a</w:t>
       </w:r>
       <w:r>
-        <w:t xml:space="preserve">s in the db_queries files </w:t>
+        <w:t xml:space="preserve">s in the </w:t>
+      </w:r>
+      <w:proofErr w:type="spellStart"/>
+      <w:r>
+        <w:t>db_queries</w:t>
+      </w:r>
+      <w:proofErr w:type="spellEnd"/>
+      <w:r>
+        <w:t xml:space="preserve"> files </w:t>
       </w:r>
       <w:r>
         <w:t>these classes</w:t>
@@ -7008,7 +7589,15 @@
         <w:t xml:space="preserve">(such as limits) </w:t>
       </w:r>
       <w:r>
-        <w:t>are pulled from the config.</w:t>
+        <w:t xml:space="preserve">are pulled from the </w:t>
+      </w:r>
+      <w:proofErr w:type="spellStart"/>
+      <w:r>
+        <w:t>config</w:t>
+      </w:r>
+      <w:proofErr w:type="spellEnd"/>
+      <w:r>
+        <w:t>.</w:t>
       </w:r>
     </w:p>
     <w:p>
@@ -7019,11 +7608,16 @@
         <w:jc w:val="both"/>
       </w:pPr>
       <w:r>
-        <w:t>The user</w:t>
+        <w:t xml:space="preserve">The </w:t>
+      </w:r>
+      <w:proofErr w:type="spellStart"/>
+      <w:r>
+        <w:t>user</w:t>
       </w:r>
       <w:r>
         <w:t>_logic</w:t>
       </w:r>
+      <w:proofErr w:type="spellEnd"/>
       <w:r>
         <w:t xml:space="preserve"> class holds the current-user-id and uses it as the default id for some functions, this is the reason it is not abstract </w:t>
       </w:r>
@@ -7047,6 +7641,7 @@
         <w:spacing w:after="240"/>
         <w:jc w:val="both"/>
       </w:pPr>
+      <w:proofErr w:type="spellStart"/>
       <w:r>
         <w:rPr>
           <w:b/>
@@ -7054,6 +7649,7 @@
         </w:rPr>
         <w:t>core.entities</w:t>
       </w:r>
+      <w:proofErr w:type="spellEnd"/>
     </w:p>
     <w:p>
       <w:pPr>
@@ -7063,7 +7659,15 @@
         <w:jc w:val="both"/>
       </w:pPr>
       <w:r>
-        <w:t>some entities are simple, and are represented in a ID,Name map. Complex entities include movies - used mainly for parsing purposes, persons, and user-activities.  light movies, are a softer version of movies, passed to the UI, that is ignorant of some parsing logic.</w:t>
+        <w:t xml:space="preserve">some entities are simple, and are represented in a </w:t>
+      </w:r>
+      <w:proofErr w:type="spellStart"/>
+      <w:r>
+        <w:t>ID,Name</w:t>
+      </w:r>
+      <w:proofErr w:type="spellEnd"/>
+      <w:r>
+        <w:t xml:space="preserve"> map. Complex entities include movies - used mainly for parsing purposes, persons, and user-activities.  light movies, are a softer version of movies, passed to the UI, that is ignorant of some parsing logic.</w:t>
       </w:r>
     </w:p>
     <w:p>
@@ -7210,10 +7814,26 @@
         <w:t>Importer.java</w:t>
       </w:r>
       <w:r>
-        <w:t xml:space="preserve">  - This class serves as a main runnable logic, that handles all of the import steps. These include Parsing YAGO and IMDB files, and loading data to tables.</w:t>
-      </w:r>
-      <w:r>
-        <w:t xml:space="preserve"> The importer keeps track of import progress, within each step, and notifies it's clients accordingly. The thread can be terminated in a safe fashion, terminating whatever parse or batch being done, and shutting down. </w:t>
+        <w:t xml:space="preserve">  - This class serves as a main </w:t>
+      </w:r>
+      <w:proofErr w:type="spellStart"/>
+      <w:r>
+        <w:t>runnable</w:t>
+      </w:r>
+      <w:proofErr w:type="spellEnd"/>
+      <w:r>
+        <w:t xml:space="preserve"> logic, that handles all of the import steps. These include Parsing YAGO and IMDB files, and loading data to tables.</w:t>
+      </w:r>
+      <w:r>
+        <w:t xml:space="preserve"> The importer keeps track of import progress, within each step, and notifies </w:t>
+      </w:r>
+      <w:proofErr w:type="spellStart"/>
+      <w:r>
+        <w:t>it's</w:t>
+      </w:r>
+      <w:proofErr w:type="spellEnd"/>
+      <w:r>
+        <w:t xml:space="preserve"> clients accordingly. The thread can be terminated in a safe fashion, terminating whatever parse or batch being done, and shutting down. </w:t>
       </w:r>
     </w:p>
     <w:p>
@@ -7226,32 +7846,50 @@
         <w:bidi w:val="0"/>
         <w:jc w:val="both"/>
       </w:pPr>
+      <w:proofErr w:type="spellStart"/>
       <w:r>
         <w:rPr>
           <w:b/>
           <w:bCs/>
         </w:rPr>
-        <w:t xml:space="preserve">Iimport_task </w:t>
-      </w:r>
-      <w:r>
-        <w:t xml:space="preserve"> - in interface for all tasks (parsers and loaders), that are used by the importer.</w:t>
-      </w:r>
-    </w:p>
-    <w:p>
-      <w:pPr>
-        <w:bidi w:val="0"/>
-        <w:jc w:val="both"/>
+        <w:t>Iimport_task</w:t>
+      </w:r>
+      <w:proofErr w:type="spellEnd"/>
+      <w:r>
         <w:rPr>
           <w:b/>
           <w:bCs/>
         </w:rPr>
-      </w:pPr>
-      <w:r>
+        <w:t xml:space="preserve"> </w:t>
+      </w:r>
+      <w:r>
+        <w:t xml:space="preserve"> - in interface for all tasks (parsers and loaders), that are used by the importer.</w:t>
+      </w:r>
+    </w:p>
+    <w:p>
+      <w:pPr>
+        <w:bidi w:val="0"/>
+        <w:jc w:val="both"/>
         <w:rPr>
           <w:b/>
           <w:bCs/>
         </w:rPr>
-        <w:t>Parsing.yago package</w:t>
+      </w:pPr>
+      <w:proofErr w:type="spellStart"/>
+      <w:r>
+        <w:rPr>
+          <w:b/>
+          <w:bCs/>
+        </w:rPr>
+        <w:t>Parsing.yago</w:t>
+      </w:r>
+      <w:proofErr w:type="spellEnd"/>
+      <w:r>
+        <w:rPr>
+          <w:b/>
+          <w:bCs/>
+        </w:rPr>
+        <w:t xml:space="preserve"> package</w:t>
       </w:r>
     </w:p>
     <w:p>
@@ -7272,7 +7910,15 @@
         <w:t>Abstract_yago_parser.java</w:t>
       </w:r>
       <w:r>
-        <w:t xml:space="preserve"> – an abstract class, that handles reading of a yago file</w:t>
+        <w:t xml:space="preserve"> – an abstract class, that handles reading of a </w:t>
+      </w:r>
+      <w:proofErr w:type="spellStart"/>
+      <w:r>
+        <w:t>yago</w:t>
+      </w:r>
+      <w:proofErr w:type="spellEnd"/>
+      <w:r>
+        <w:t xml:space="preserve"> file</w:t>
       </w:r>
       <w:r>
         <w:t>s</w:t>
@@ -7286,8 +7932,13 @@
       <w:r>
         <w:t xml:space="preserve"> </w:t>
       </w:r>
-      <w:r>
-        <w:t xml:space="preserve">io, and tag-level parsing of the lines), that relies on concrete classes, that handle each specific file – react differently to tags, </w:t>
+      <w:proofErr w:type="spellStart"/>
+      <w:r>
+        <w:t>io</w:t>
+      </w:r>
+      <w:proofErr w:type="spellEnd"/>
+      <w:r>
+        <w:t xml:space="preserve">, and tag-level parsing of the lines), that relies on concrete classes, that handle each specific file – react differently to tags, </w:t>
       </w:r>
       <w:r>
         <w:t xml:space="preserve">expect different line structures, </w:t>
@@ -7309,79 +7960,90 @@
         <w:bidi w:val="0"/>
         <w:jc w:val="both"/>
       </w:pPr>
+      <w:proofErr w:type="spellStart"/>
       <w:r>
         <w:rPr>
           <w:b/>
           <w:bCs/>
         </w:rPr>
-        <w:t>parser_yago_*</w:t>
-      </w:r>
-      <w:r>
-        <w:t xml:space="preserve"> - </w:t>
-      </w:r>
-      <w:r>
-        <w:t xml:space="preserve"> </w:t>
-      </w:r>
-      <w:r>
-        <w:t>these are t</w:t>
-      </w:r>
-      <w:r>
-        <w:t>he Y</w:t>
-      </w:r>
-      <w:r>
-        <w:t>AGO</w:t>
-      </w:r>
-      <w:r>
-        <w:t xml:space="preserve"> Parsers</w:t>
-      </w:r>
-      <w:r>
-        <w:t>. They</w:t>
-      </w:r>
-      <w:r>
-        <w:t xml:space="preserve"> are responsible for our main entities – movies and persons (actors, directors), as well as relationships between these entities</w:t>
-      </w:r>
-      <w:r>
-        <w:t xml:space="preserve"> (who acted in a film, who directed it)</w:t>
-      </w:r>
-      <w:r>
-        <w:t xml:space="preserve">, and </w:t>
-      </w:r>
-      <w:r>
-        <w:t>other movie details</w:t>
-      </w:r>
-      <w:r>
-        <w:t xml:space="preserve"> (it's creation year, it's length)</w:t>
-      </w:r>
-      <w:r>
-        <w:t>.</w:t>
-      </w:r>
-      <w:r>
-        <w:t xml:space="preserve"> Listeners can register to progress events, and termination of import, is handled at the main loop. </w:t>
-      </w:r>
-    </w:p>
-    <w:p>
-      <w:pPr>
-        <w:bidi w:val="0"/>
-        <w:jc w:val="both"/>
+        <w:t>parser_yago</w:t>
+      </w:r>
+      <w:proofErr w:type="spellEnd"/>
+      <w:r>
         <w:rPr>
           <w:b/>
           <w:bCs/>
         </w:rPr>
-      </w:pPr>
-      <w:r>
+        <w:t>_*</w:t>
+      </w:r>
+      <w:r>
+        <w:t xml:space="preserve"> - </w:t>
+      </w:r>
+      <w:r>
+        <w:t xml:space="preserve"> </w:t>
+      </w:r>
+      <w:r>
+        <w:t>these are t</w:t>
+      </w:r>
+      <w:r>
+        <w:t>he Y</w:t>
+      </w:r>
+      <w:r>
+        <w:t>AGO</w:t>
+      </w:r>
+      <w:r>
+        <w:t xml:space="preserve"> Parsers</w:t>
+      </w:r>
+      <w:r>
+        <w:t>. They</w:t>
+      </w:r>
+      <w:r>
+        <w:t xml:space="preserve"> are responsible for our main entities – movies and persons (actors, directors), as well as relationships between these entities</w:t>
+      </w:r>
+      <w:r>
+        <w:t xml:space="preserve"> (who acted in a film, who directed it)</w:t>
+      </w:r>
+      <w:r>
+        <w:t xml:space="preserve">, and </w:t>
+      </w:r>
+      <w:r>
+        <w:t>other movie details</w:t>
+      </w:r>
+      <w:r>
+        <w:t xml:space="preserve"> (it's creation year, it's length)</w:t>
+      </w:r>
+      <w:r>
+        <w:t>.</w:t>
+      </w:r>
+      <w:r>
+        <w:t xml:space="preserve"> Listeners can register to progress events, and termination of import, is handled at the main loop. </w:t>
+      </w:r>
+    </w:p>
+    <w:p>
+      <w:pPr>
+        <w:bidi w:val="0"/>
+        <w:jc w:val="both"/>
         <w:rPr>
           <w:b/>
           <w:bCs/>
         </w:rPr>
-        <w:t>P</w:t>
-      </w:r>
+      </w:pPr>
+      <w:proofErr w:type="spellStart"/>
       <w:r>
         <w:rPr>
           <w:b/>
           <w:bCs/>
         </w:rPr>
+        <w:t>P</w:t>
+      </w:r>
+      <w:r>
+        <w:rPr>
+          <w:b/>
+          <w:bCs/>
+        </w:rPr>
         <w:t>arsing.imdb</w:t>
       </w:r>
+      <w:proofErr w:type="spellEnd"/>
       <w:r>
         <w:rPr>
           <w:b/>
@@ -7408,13 +8070,37 @@
         <w:t>Abstract_imdb_parser.java</w:t>
       </w:r>
       <w:r>
-        <w:t xml:space="preserve"> – an abstract class, that handles reading of a IMDB files (handling io and file scans).</w:t>
+        <w:t xml:space="preserve"> – an abstract class, that handles reading of a IMDB files (handling </w:t>
+      </w:r>
+      <w:proofErr w:type="spellStart"/>
+      <w:r>
+        <w:t>io</w:t>
+      </w:r>
+      <w:proofErr w:type="spellEnd"/>
+      <w:r>
+        <w:t xml:space="preserve"> and file scans).</w:t>
       </w:r>
       <w:r>
         <w:t xml:space="preserve"> To identify a YAGO title with an IMDB title, we rely on a combination of movie name, movie director, and year. </w:t>
       </w:r>
       <w:r>
-        <w:t>The abstract parser manages the mapping of imdb names, to yago names, taking in account the possibility of missing details, and multilingual issues</w:t>
+        <w:t xml:space="preserve">The abstract parser manages the mapping of </w:t>
+      </w:r>
+      <w:proofErr w:type="spellStart"/>
+      <w:r>
+        <w:t>imdb</w:t>
+      </w:r>
+      <w:proofErr w:type="spellEnd"/>
+      <w:r>
+        <w:t xml:space="preserve"> names, to </w:t>
+      </w:r>
+      <w:proofErr w:type="spellStart"/>
+      <w:r>
+        <w:t>yago</w:t>
+      </w:r>
+      <w:proofErr w:type="spellEnd"/>
+      <w:r>
+        <w:t xml:space="preserve"> names, taking in account the possibility of missing details, and multilingual issues</w:t>
       </w:r>
       <w:r>
         <w:t>. We try first to match according to all parameters, and only than allow for weaker identifications - by name and year, or name only</w:t>
@@ -7441,31 +8127,43 @@
           <w:b/>
           <w:bCs/>
         </w:rPr>
-        <w:t xml:space="preserve"> imdb_*_parser </w:t>
-      </w:r>
-      <w:r>
-        <w:t xml:space="preserve">- There is an extending class, responsible for parsing each file, and Concrete classes, that handle the parsing of each line: extracting facts such as languages, tags and their frequency, plots, genres, taglines and more. Two special parsers are the names and directors parsers, who's output is used to map imdb titles, to yago titles. </w:t>
-      </w:r>
-    </w:p>
-    <w:p>
-      <w:pPr>
-        <w:bidi w:val="0"/>
-        <w:jc w:val="both"/>
+        <w:t xml:space="preserve"> </w:t>
+      </w:r>
+      <w:proofErr w:type="spellStart"/>
+      <w:r>
         <w:rPr>
           <w:b/>
           <w:bCs/>
         </w:rPr>
-      </w:pPr>
-    </w:p>
-    <w:p>
-      <w:pPr>
-        <w:bidi w:val="0"/>
-        <w:jc w:val="both"/>
+        <w:t>imdb</w:t>
+      </w:r>
+      <w:proofErr w:type="spellEnd"/>
+      <w:r>
         <w:rPr>
           <w:b/>
           <w:bCs/>
         </w:rPr>
-      </w:pPr>
+        <w:t xml:space="preserve">_*_parser </w:t>
+      </w:r>
+      <w:r>
+        <w:t xml:space="preserve">- There is an extending class, responsible for parsing each file, and Concrete classes, that handle the parsing of each line: extracting facts such as languages, tags and their frequency, plots, genres, taglines and more. Two special parsers are the names and directors parsers, who's output is used to map </w:t>
+      </w:r>
+      <w:proofErr w:type="spellStart"/>
+      <w:r>
+        <w:t>imdb</w:t>
+      </w:r>
+      <w:proofErr w:type="spellEnd"/>
+      <w:r>
+        <w:t xml:space="preserve"> titles, to </w:t>
+      </w:r>
+      <w:proofErr w:type="spellStart"/>
+      <w:r>
+        <w:t>yago</w:t>
+      </w:r>
+      <w:proofErr w:type="spellEnd"/>
+      <w:r>
+        <w:t xml:space="preserve"> titles. </w:t>
+      </w:r>
     </w:p>
     <w:p>
       <w:pPr>
@@ -7496,11 +8194,32 @@
           <w:bCs/>
         </w:rPr>
       </w:pPr>
-      <w:r>
+    </w:p>
+    <w:p>
+      <w:pPr>
+        <w:bidi w:val="0"/>
+        <w:jc w:val="both"/>
         <w:rPr>
           <w:b/>
           <w:bCs/>
         </w:rPr>
+      </w:pPr>
+    </w:p>
+    <w:p>
+      <w:pPr>
+        <w:bidi w:val="0"/>
+        <w:jc w:val="both"/>
+        <w:rPr>
+          <w:b/>
+          <w:bCs/>
+        </w:rPr>
+      </w:pPr>
+      <w:proofErr w:type="spellStart"/>
+      <w:r>
+        <w:rPr>
+          <w:b/>
+          <w:bCs/>
+        </w:rPr>
         <w:lastRenderedPageBreak/>
         <w:t>P</w:t>
       </w:r>
@@ -7511,6 +8230,7 @@
         </w:rPr>
         <w:t>arsing.loaders</w:t>
       </w:r>
+      <w:proofErr w:type="spellEnd"/>
       <w:r>
         <w:rPr>
           <w:b/>
@@ -7600,22 +8320,83 @@
         <w:bidi w:val="0"/>
       </w:pPr>
       <w:r>
-        <w:t>We parse Yago files, and maintain maps of entities such as movies and persons</w:t>
+        <w:t xml:space="preserve">We parse </w:t>
+      </w:r>
+      <w:proofErr w:type="spellStart"/>
+      <w:r>
+        <w:t>Yago</w:t>
+      </w:r>
+      <w:proofErr w:type="spellEnd"/>
+      <w:r>
+        <w:t xml:space="preserve"> files, and maintain maps of entities such as movies and persons</w:t>
       </w:r>
       <w:r>
         <w:t>.</w:t>
       </w:r>
       <w:r>
-        <w:t xml:space="preserve"> after parsing the names and directors IMDB files, we map "imdb names" to "yago names", so we can enrich our yago titles. After the imdb parsers enrich, based on the mapping, our yago titles, we go on to load the data. </w:t>
-      </w:r>
-    </w:p>
-    <w:p>
-      <w:pPr>
-        <w:bidi w:val="0"/>
-      </w:pPr>
-      <w:r>
-        <w:t>We populate tables one at a time, allowing for some flexibility and fault tolerance, if there are issues with a specific source file (say, imdb genres) or destination table. Since the importing process is synced with relevant tables, partial loads of some tables, would still allow complete loads of others, where missing values are nulled</w:t>
-      </w:r>
+        <w:t xml:space="preserve"> after parsing the names and directors IMDB files, we map "</w:t>
+      </w:r>
+      <w:proofErr w:type="spellStart"/>
+      <w:r>
+        <w:t>imdb</w:t>
+      </w:r>
+      <w:proofErr w:type="spellEnd"/>
+      <w:r>
+        <w:t xml:space="preserve"> names" to "</w:t>
+      </w:r>
+      <w:proofErr w:type="spellStart"/>
+      <w:r>
+        <w:t>yago</w:t>
+      </w:r>
+      <w:proofErr w:type="spellEnd"/>
+      <w:r>
+        <w:t xml:space="preserve"> names", so we can enrich our </w:t>
+      </w:r>
+      <w:proofErr w:type="spellStart"/>
+      <w:r>
+        <w:t>yago</w:t>
+      </w:r>
+      <w:proofErr w:type="spellEnd"/>
+      <w:r>
+        <w:t xml:space="preserve"> titles. After the </w:t>
+      </w:r>
+      <w:proofErr w:type="spellStart"/>
+      <w:r>
+        <w:t>imdb</w:t>
+      </w:r>
+      <w:proofErr w:type="spellEnd"/>
+      <w:r>
+        <w:t xml:space="preserve"> parsers enrich, based on the mapping, our </w:t>
+      </w:r>
+      <w:proofErr w:type="spellStart"/>
+      <w:r>
+        <w:t>yago</w:t>
+      </w:r>
+      <w:proofErr w:type="spellEnd"/>
+      <w:r>
+        <w:t xml:space="preserve"> titles, we go on to load the data. </w:t>
+      </w:r>
+    </w:p>
+    <w:p>
+      <w:pPr>
+        <w:bidi w:val="0"/>
+      </w:pPr>
+      <w:r>
+        <w:t xml:space="preserve">We populate tables one at a time, allowing for some flexibility and fault tolerance, if there are issues with a specific source file (say, </w:t>
+      </w:r>
+      <w:proofErr w:type="spellStart"/>
+      <w:r>
+        <w:t>imdb</w:t>
+      </w:r>
+      <w:proofErr w:type="spellEnd"/>
+      <w:r>
+        <w:t xml:space="preserve"> genres) or destination table. Since the importing process is synced with relevant tables, partial loads of some tables, would still allow complete loads of others, where missing values are </w:t>
+      </w:r>
+      <w:proofErr w:type="spellStart"/>
+      <w:r>
+        <w:t>nulled</w:t>
+      </w:r>
+      <w:proofErr w:type="spellEnd"/>
       <w:r>
         <w:t xml:space="preserve"> (to keep integrity)</w:t>
       </w:r>
@@ -7659,15 +8440,39 @@
         <w:t>entities</w:t>
       </w:r>
       <w:r>
-        <w:t xml:space="preserve"> are loaded with some care - actors and directors have an is-a relationship with persons. Thus, if a director/actor entity insert fails, we need to clean up it's person record. </w:t>
-      </w:r>
-    </w:p>
-    <w:p>
-      <w:pPr>
-        <w:bidi w:val="0"/>
-      </w:pPr>
-      <w:r>
-        <w:t xml:space="preserve">If a new import is run, we maintain existing entities, based on their yago names. Movies are updated, in case that YAGO/IMDB changed their movie details. Many-to-Many relationships between movies and attributes like genres and actors, are removed, and re-established, for  the same reason. </w:t>
+        <w:t xml:space="preserve"> are loaded with some care - actors and directors have an </w:t>
+      </w:r>
+      <w:proofErr w:type="spellStart"/>
+      <w:r>
+        <w:t>is</w:t>
+      </w:r>
+      <w:proofErr w:type="spellEnd"/>
+      <w:r>
+        <w:t xml:space="preserve">-a relationship with persons. Thus, if a director/actor entity insert fails, we need to clean up </w:t>
+      </w:r>
+      <w:proofErr w:type="spellStart"/>
+      <w:r>
+        <w:t>it's</w:t>
+      </w:r>
+      <w:proofErr w:type="spellEnd"/>
+      <w:r>
+        <w:t xml:space="preserve"> person record. </w:t>
+      </w:r>
+    </w:p>
+    <w:p>
+      <w:pPr>
+        <w:bidi w:val="0"/>
+      </w:pPr>
+      <w:r>
+        <w:t xml:space="preserve">If a new import is run, we maintain existing entities, based on their </w:t>
+      </w:r>
+      <w:proofErr w:type="spellStart"/>
+      <w:r>
+        <w:t>yago</w:t>
+      </w:r>
+      <w:proofErr w:type="spellEnd"/>
+      <w:r>
+        <w:t xml:space="preserve"> names. Movies are updated, in case that YAGO/IMDB changed their movie details. Many-to-Many relationships between movies and attributes like genres and actors, are removed, and re-established, for  the same reason. </w:t>
       </w:r>
     </w:p>
     <w:p>
@@ -7816,8 +8621,13 @@
         <w:jc w:val="both"/>
       </w:pPr>
       <w:r>
-        <w:t>yagoWikipediaInfo.tsv -  movie Wikipedia urls</w:t>
-      </w:r>
+        <w:t xml:space="preserve">yagoWikipediaInfo.tsv -  movie Wikipedia </w:t>
+      </w:r>
+      <w:proofErr w:type="spellStart"/>
+      <w:r>
+        <w:t>urls</w:t>
+      </w:r>
+      <w:proofErr w:type="spellEnd"/>
     </w:p>
     <w:p>
       <w:pPr>
@@ -7843,8 +8653,13 @@
         <w:bidi w:val="0"/>
         <w:jc w:val="both"/>
       </w:pPr>
-      <w:r>
-        <w:t>directors.list – IMDB directors of movies</w:t>
+      <w:proofErr w:type="spellStart"/>
+      <w:r>
+        <w:t>directors.list</w:t>
+      </w:r>
+      <w:proofErr w:type="spellEnd"/>
+      <w:r>
+        <w:t xml:space="preserve"> – IMDB directors of movies</w:t>
       </w:r>
     </w:p>
     <w:p>
@@ -7857,8 +8672,13 @@
         <w:bidi w:val="0"/>
         <w:jc w:val="both"/>
       </w:pPr>
-      <w:r>
-        <w:t>genres.list – genres, and genres of movies</w:t>
+      <w:proofErr w:type="spellStart"/>
+      <w:r>
+        <w:t>genres.list</w:t>
+      </w:r>
+      <w:proofErr w:type="spellEnd"/>
+      <w:r>
+        <w:t xml:space="preserve"> – genres, and genres of movies</w:t>
       </w:r>
     </w:p>
     <w:p>
@@ -7871,8 +8691,13 @@
         <w:bidi w:val="0"/>
         <w:jc w:val="both"/>
       </w:pPr>
-      <w:r>
-        <w:t>keywords.list – tags, tag frequency, default tags</w:t>
+      <w:proofErr w:type="spellStart"/>
+      <w:r>
+        <w:t>keywords.list</w:t>
+      </w:r>
+      <w:proofErr w:type="spellEnd"/>
+      <w:r>
+        <w:t xml:space="preserve"> – tags, tag frequency, default tags</w:t>
       </w:r>
     </w:p>
     <w:p>
@@ -7885,8 +8710,13 @@
         <w:bidi w:val="0"/>
         <w:jc w:val="both"/>
       </w:pPr>
-      <w:r>
-        <w:t>language.list – languages, languages of movies</w:t>
+      <w:proofErr w:type="spellStart"/>
+      <w:r>
+        <w:t>language.list</w:t>
+      </w:r>
+      <w:proofErr w:type="spellEnd"/>
+      <w:r>
+        <w:t xml:space="preserve"> – languages, languages of movies</w:t>
       </w:r>
     </w:p>
     <w:p>
@@ -7899,8 +8729,13 @@
         <w:bidi w:val="0"/>
         <w:jc w:val="both"/>
       </w:pPr>
-      <w:r>
-        <w:t>plot.list – movie plots</w:t>
+      <w:proofErr w:type="spellStart"/>
+      <w:r>
+        <w:t>plot.list</w:t>
+      </w:r>
+      <w:proofErr w:type="spellEnd"/>
+      <w:r>
+        <w:t xml:space="preserve"> – movie plots</w:t>
       </w:r>
     </w:p>
     <w:p>
@@ -8045,6 +8880,7 @@
           <w:color w:val="auto"/>
         </w:rPr>
       </w:pPr>
+      <w:proofErr w:type="spellStart"/>
       <w:r>
         <w:rPr>
           <w:rFonts w:ascii="Tahoma" w:eastAsiaTheme="minorHAnsi" w:hAnsi="Tahoma" w:cs="Tahoma"/>
@@ -8054,19 +8890,10 @@
           <w:iCs w:val="0"/>
           <w:color w:val="auto"/>
         </w:rPr>
-        <w:t>movie_tag_rate (MTR) – which is the average of how well all of the users thought the tag is describing the movie</w:t>
-      </w:r>
-    </w:p>
-    <w:p>
-      <w:pPr>
-        <w:pStyle w:val="Heading4"/>
-        <w:numPr>
-          <w:ilvl w:val="1"/>
-          <w:numId w:val="13"/>
-        </w:numPr>
-        <w:bidi w:val="0"/>
-        <w:spacing w:before="0"/>
-        <w:jc w:val="both"/>
+        <w:t>movie_tag_rate</w:t>
+      </w:r>
+      <w:proofErr w:type="spellEnd"/>
+      <w:r>
         <w:rPr>
           <w:rFonts w:ascii="Tahoma" w:eastAsiaTheme="minorHAnsi" w:hAnsi="Tahoma" w:cs="Tahoma"/>
           <w:b w:val="0"/>
@@ -8075,8 +8902,19 @@
           <w:iCs w:val="0"/>
           <w:color w:val="auto"/>
         </w:rPr>
-      </w:pPr>
-      <w:r>
+        <w:t xml:space="preserve"> (MTR) – which is the average of how well all of the users thought the tag is describing the movie</w:t>
+      </w:r>
+    </w:p>
+    <w:p>
+      <w:pPr>
+        <w:pStyle w:val="Heading4"/>
+        <w:numPr>
+          <w:ilvl w:val="1"/>
+          <w:numId w:val="13"/>
+        </w:numPr>
+        <w:bidi w:val="0"/>
+        <w:spacing w:before="0"/>
+        <w:jc w:val="both"/>
         <w:rPr>
           <w:rFonts w:ascii="Tahoma" w:eastAsiaTheme="minorHAnsi" w:hAnsi="Tahoma" w:cs="Tahoma"/>
           <w:b w:val="0"/>
@@ -8085,19 +8923,9 @@
           <w:iCs w:val="0"/>
           <w:color w:val="auto"/>
         </w:rPr>
-        <w:t>user_prefence (a commemorated mistake for preference) – using the movies you rated and their MTR we try to find which tag you like the most.</w:t>
-      </w:r>
-    </w:p>
-    <w:p>
-      <w:pPr>
-        <w:pStyle w:val="Heading4"/>
-        <w:numPr>
-          <w:ilvl w:val="0"/>
-          <w:numId w:val="13"/>
-        </w:numPr>
-        <w:bidi w:val="0"/>
-        <w:spacing w:before="0"/>
-        <w:jc w:val="both"/>
+      </w:pPr>
+      <w:proofErr w:type="spellStart"/>
+      <w:r>
         <w:rPr>
           <w:rFonts w:ascii="Tahoma" w:eastAsiaTheme="minorHAnsi" w:hAnsi="Tahoma" w:cs="Tahoma"/>
           <w:b w:val="0"/>
@@ -8106,7 +8934,9 @@
           <w:iCs w:val="0"/>
           <w:color w:val="auto"/>
         </w:rPr>
-      </w:pPr>
+        <w:t>user_prefence</w:t>
+      </w:r>
+      <w:proofErr w:type="spellEnd"/>
       <w:r>
         <w:rPr>
           <w:rFonts w:ascii="Tahoma" w:eastAsiaTheme="minorHAnsi" w:hAnsi="Tahoma" w:cs="Tahoma"/>
@@ -8116,9 +8946,19 @@
           <w:iCs w:val="0"/>
           <w:color w:val="auto"/>
         </w:rPr>
-        <w:t>At all times, in every instance of the application, every 15 minutes there is a check for an invocation of the filling of the table MTG</w:t>
-      </w:r>
-      <w:r>
+        <w:t xml:space="preserve"> (a commemorated mistake for preference) – using the movies you rated and their MTR we try to find which tag you like the most.</w:t>
+      </w:r>
+    </w:p>
+    <w:p>
+      <w:pPr>
+        <w:pStyle w:val="Heading4"/>
+        <w:numPr>
+          <w:ilvl w:val="0"/>
+          <w:numId w:val="13"/>
+        </w:numPr>
+        <w:bidi w:val="0"/>
+        <w:spacing w:before="0"/>
+        <w:jc w:val="both"/>
         <w:rPr>
           <w:rFonts w:ascii="Tahoma" w:eastAsiaTheme="minorHAnsi" w:hAnsi="Tahoma" w:cs="Tahoma"/>
           <w:b w:val="0"/>
@@ -8127,19 +8967,8 @@
           <w:iCs w:val="0"/>
           <w:color w:val="auto"/>
         </w:rPr>
-        <w:t xml:space="preserve"> (it will only happened every 15 minutes - once per DB, not per application instance)</w:t>
-      </w:r>
-    </w:p>
-    <w:p>
-      <w:pPr>
-        <w:pStyle w:val="Heading4"/>
-        <w:numPr>
-          <w:ilvl w:val="0"/>
-          <w:numId w:val="13"/>
-        </w:numPr>
-        <w:bidi w:val="0"/>
-        <w:spacing w:before="0"/>
-        <w:jc w:val="both"/>
+      </w:pPr>
+      <w:r>
         <w:rPr>
           <w:rFonts w:ascii="Tahoma" w:eastAsiaTheme="minorHAnsi" w:hAnsi="Tahoma" w:cs="Tahoma"/>
           <w:b w:val="0"/>
@@ -8148,7 +8977,8 @@
           <w:iCs w:val="0"/>
           <w:color w:val="auto"/>
         </w:rPr>
-      </w:pPr>
+        <w:t>At all times, in every instance of the application, every 15 minutes there is a check for an invocation of the filling of the table MTG</w:t>
+      </w:r>
       <w:r>
         <w:rPr>
           <w:rFonts w:ascii="Tahoma" w:eastAsiaTheme="minorHAnsi" w:hAnsi="Tahoma" w:cs="Tahoma"/>
@@ -8158,7 +8988,62 @@
           <w:iCs w:val="0"/>
           <w:color w:val="auto"/>
         </w:rPr>
-        <w:t xml:space="preserve">In user_prefence the rows related to each user are deleted and re-entered every time the user ranks a movie, taking to considerations the new MTR </w:t>
+        <w:t xml:space="preserve"> (it will only happened every 15 minutes - once per DB, not per application instance)</w:t>
+      </w:r>
+    </w:p>
+    <w:p>
+      <w:pPr>
+        <w:pStyle w:val="Heading4"/>
+        <w:numPr>
+          <w:ilvl w:val="0"/>
+          <w:numId w:val="13"/>
+        </w:numPr>
+        <w:bidi w:val="0"/>
+        <w:spacing w:before="0"/>
+        <w:jc w:val="both"/>
+        <w:rPr>
+          <w:rFonts w:ascii="Tahoma" w:eastAsiaTheme="minorHAnsi" w:hAnsi="Tahoma" w:cs="Tahoma"/>
+          <w:b w:val="0"/>
+          <w:bCs w:val="0"/>
+          <w:i w:val="0"/>
+          <w:iCs w:val="0"/>
+          <w:color w:val="auto"/>
+        </w:rPr>
+      </w:pPr>
+      <w:r>
+        <w:rPr>
+          <w:rFonts w:ascii="Tahoma" w:eastAsiaTheme="minorHAnsi" w:hAnsi="Tahoma" w:cs="Tahoma"/>
+          <w:b w:val="0"/>
+          <w:bCs w:val="0"/>
+          <w:i w:val="0"/>
+          <w:iCs w:val="0"/>
+          <w:color w:val="auto"/>
+        </w:rPr>
+        <w:t xml:space="preserve">In </w:t>
+      </w:r>
+      <w:proofErr w:type="spellStart"/>
+      <w:r>
+        <w:rPr>
+          <w:rFonts w:ascii="Tahoma" w:eastAsiaTheme="minorHAnsi" w:hAnsi="Tahoma" w:cs="Tahoma"/>
+          <w:b w:val="0"/>
+          <w:bCs w:val="0"/>
+          <w:i w:val="0"/>
+          <w:iCs w:val="0"/>
+          <w:color w:val="auto"/>
+        </w:rPr>
+        <w:t>user_prefence</w:t>
+      </w:r>
+      <w:proofErr w:type="spellEnd"/>
+      <w:r>
+        <w:rPr>
+          <w:rFonts w:ascii="Tahoma" w:eastAsiaTheme="minorHAnsi" w:hAnsi="Tahoma" w:cs="Tahoma"/>
+          <w:b w:val="0"/>
+          <w:bCs w:val="0"/>
+          <w:i w:val="0"/>
+          <w:iCs w:val="0"/>
+          <w:color w:val="auto"/>
+        </w:rPr>
+        <w:t xml:space="preserve"> the rows related to each user are deleted and re-entered every time the user ranks a movie, taking to considerations the new MTR </w:t>
       </w:r>
     </w:p>
     <w:p>
@@ -8232,7 +9117,15 @@
       </w:pPr>
       <w:r>
         <w:lastRenderedPageBreak/>
-        <w:t>A successful run should open the log in window. When logged in for the first time, the user is asked to rate some movies in order to help Dione to learn about his movies preferences.</w:t>
+        <w:t xml:space="preserve">A successful run should open the log in window. When logged in for the first time, the user is asked to rate some movies in order to help </w:t>
+      </w:r>
+      <w:proofErr w:type="spellStart"/>
+      <w:r>
+        <w:t>Dione</w:t>
+      </w:r>
+      <w:proofErr w:type="spellEnd"/>
+      <w:r>
+        <w:t xml:space="preserve"> to learn about his movies preferences.</w:t>
       </w:r>
     </w:p>
     <w:p>
@@ -8260,7 +9153,15 @@
         <w:jc w:val="both"/>
       </w:pPr>
       <w:r>
-        <w:t>Any movie name shown in the overview and recommended movies tabs is clickable, and a click on it will open it's movie window.</w:t>
+        <w:t xml:space="preserve">Any movie name shown in the overview and recommended movies tabs is clickable, and a click on it will open </w:t>
+      </w:r>
+      <w:proofErr w:type="spellStart"/>
+      <w:r>
+        <w:t>it's</w:t>
+      </w:r>
+      <w:proofErr w:type="spellEnd"/>
+      <w:r>
+        <w:t xml:space="preserve"> movie window.</w:t>
       </w:r>
     </w:p>
     <w:p>
@@ -8360,7 +9261,7 @@
 </file>
 
 <file path=word/numbering.xml><?xml version="1.0" encoding="utf-8"?>
-<w:numbering xmlns:wpc="http://schemas.microsoft.com/office/word/2010/wordprocessingCanvas" xmlns:mc="http://schemas.openxmlformats.org/markup-compatibility/2006" xmlns:o="urn:schemas-microsoft-com:office:office" xmlns:r="http://schemas.openxmlformats.org/officeDocument/2006/relationships" xmlns:m="http://schemas.openxmlformats.org/officeDocument/2006/math" xmlns:v="urn:schemas-microsoft-com:vml" xmlns:wp14="http://schemas.microsoft.com/office/word/2010/wordprocessingDrawing" xmlns:wp="http://schemas.openxmlformats.org/drawingml/2006/wordprocessingDrawing" xmlns:w10="urn:schemas-microsoft-com:office:word" xmlns:w="http://schemas.openxmlformats.org/wordprocessingml/2006/main" xmlns:w14="http://schemas.microsoft.com/office/word/2010/wordml" xmlns:w15="http://schemas.microsoft.com/office/word/2012/wordml" xmlns:wpg="http://schemas.microsoft.com/office/word/2010/wordprocessingGroup" xmlns:wpi="http://schemas.microsoft.com/office/word/2010/wordprocessingInk" xmlns:wne="http://schemas.microsoft.com/office/word/2006/wordml" xmlns:wps="http://schemas.microsoft.com/office/word/2010/wordprocessingShape" mc:Ignorable="w14 w15 wp14">
+<w:numbering xmlns:ve="http://schemas.openxmlformats.org/markup-compatibility/2006" xmlns:o="urn:schemas-microsoft-com:office:office" xmlns:r="http://schemas.openxmlformats.org/officeDocument/2006/relationships" xmlns:m="http://schemas.openxmlformats.org/officeDocument/2006/math" xmlns:v="urn:schemas-microsoft-com:vml" xmlns:wp="http://schemas.openxmlformats.org/drawingml/2006/wordprocessingDrawing" xmlns:w10="urn:schemas-microsoft-com:office:word" xmlns:w="http://schemas.openxmlformats.org/wordprocessingml/2006/main" xmlns:wne="http://schemas.microsoft.com/office/word/2006/wordml">
   <w:abstractNum w:abstractNumId="0">
     <w:nsid w:val="013B7168"/>
     <w:multiLevelType w:val="hybridMultilevel"/>
@@ -8989,6 +9890,119 @@
     </w:lvl>
   </w:abstractNum>
   <w:abstractNum w:abstractNumId="6">
+    <w:nsid w:val="46BD0377"/>
+    <w:multiLevelType w:val="hybridMultilevel"/>
+    <w:tmpl w:val="587E5F4C"/>
+    <w:lvl w:ilvl="0" w:tplc="04090001">
+      <w:start w:val="1"/>
+      <w:numFmt w:val="bullet"/>
+      <w:lvlText w:val=""/>
+      <w:lvlJc w:val="left"/>
+      <w:pPr>
+        <w:ind w:left="720" w:hanging="360"/>
+      </w:pPr>
+      <w:rPr>
+        <w:rFonts w:ascii="Symbol" w:hAnsi="Symbol" w:hint="default"/>
+      </w:rPr>
+    </w:lvl>
+    <w:lvl w:ilvl="1" w:tplc="04090003" w:tentative="1">
+      <w:start w:val="1"/>
+      <w:numFmt w:val="bullet"/>
+      <w:lvlText w:val="o"/>
+      <w:lvlJc w:val="left"/>
+      <w:pPr>
+        <w:ind w:left="1440" w:hanging="360"/>
+      </w:pPr>
+      <w:rPr>
+        <w:rFonts w:ascii="Courier New" w:hAnsi="Courier New" w:cs="Courier New" w:hint="default"/>
+      </w:rPr>
+    </w:lvl>
+    <w:lvl w:ilvl="2" w:tplc="04090005" w:tentative="1">
+      <w:start w:val="1"/>
+      <w:numFmt w:val="bullet"/>
+      <w:lvlText w:val=""/>
+      <w:lvlJc w:val="left"/>
+      <w:pPr>
+        <w:ind w:left="2160" w:hanging="360"/>
+      </w:pPr>
+      <w:rPr>
+        <w:rFonts w:ascii="Wingdings" w:hAnsi="Wingdings" w:hint="default"/>
+      </w:rPr>
+    </w:lvl>
+    <w:lvl w:ilvl="3" w:tplc="04090001" w:tentative="1">
+      <w:start w:val="1"/>
+      <w:numFmt w:val="bullet"/>
+      <w:lvlText w:val=""/>
+      <w:lvlJc w:val="left"/>
+      <w:pPr>
+        <w:ind w:left="2880" w:hanging="360"/>
+      </w:pPr>
+      <w:rPr>
+        <w:rFonts w:ascii="Symbol" w:hAnsi="Symbol" w:hint="default"/>
+      </w:rPr>
+    </w:lvl>
+    <w:lvl w:ilvl="4" w:tplc="04090003" w:tentative="1">
+      <w:start w:val="1"/>
+      <w:numFmt w:val="bullet"/>
+      <w:lvlText w:val="o"/>
+      <w:lvlJc w:val="left"/>
+      <w:pPr>
+        <w:ind w:left="3600" w:hanging="360"/>
+      </w:pPr>
+      <w:rPr>
+        <w:rFonts w:ascii="Courier New" w:hAnsi="Courier New" w:cs="Courier New" w:hint="default"/>
+      </w:rPr>
+    </w:lvl>
+    <w:lvl w:ilvl="5" w:tplc="04090005" w:tentative="1">
+      <w:start w:val="1"/>
+      <w:numFmt w:val="bullet"/>
+      <w:lvlText w:val=""/>
+      <w:lvlJc w:val="left"/>
+      <w:pPr>
+        <w:ind w:left="4320" w:hanging="360"/>
+      </w:pPr>
+      <w:rPr>
+        <w:rFonts w:ascii="Wingdings" w:hAnsi="Wingdings" w:hint="default"/>
+      </w:rPr>
+    </w:lvl>
+    <w:lvl w:ilvl="6" w:tplc="04090001" w:tentative="1">
+      <w:start w:val="1"/>
+      <w:numFmt w:val="bullet"/>
+      <w:lvlText w:val=""/>
+      <w:lvlJc w:val="left"/>
+      <w:pPr>
+        <w:ind w:left="5040" w:hanging="360"/>
+      </w:pPr>
+      <w:rPr>
+        <w:rFonts w:ascii="Symbol" w:hAnsi="Symbol" w:hint="default"/>
+      </w:rPr>
+    </w:lvl>
+    <w:lvl w:ilvl="7" w:tplc="04090003" w:tentative="1">
+      <w:start w:val="1"/>
+      <w:numFmt w:val="bullet"/>
+      <w:lvlText w:val="o"/>
+      <w:lvlJc w:val="left"/>
+      <w:pPr>
+        <w:ind w:left="5760" w:hanging="360"/>
+      </w:pPr>
+      <w:rPr>
+        <w:rFonts w:ascii="Courier New" w:hAnsi="Courier New" w:cs="Courier New" w:hint="default"/>
+      </w:rPr>
+    </w:lvl>
+    <w:lvl w:ilvl="8" w:tplc="04090005" w:tentative="1">
+      <w:start w:val="1"/>
+      <w:numFmt w:val="bullet"/>
+      <w:lvlText w:val=""/>
+      <w:lvlJc w:val="left"/>
+      <w:pPr>
+        <w:ind w:left="6480" w:hanging="360"/>
+      </w:pPr>
+      <w:rPr>
+        <w:rFonts w:ascii="Wingdings" w:hAnsi="Wingdings" w:hint="default"/>
+      </w:rPr>
+    </w:lvl>
+  </w:abstractNum>
+  <w:abstractNum w:abstractNumId="7">
     <w:nsid w:val="48301C2F"/>
     <w:multiLevelType w:val="hybridMultilevel"/>
     <w:tmpl w:val="CCB4C92C"/>
@@ -9101,7 +10115,7 @@
       </w:rPr>
     </w:lvl>
   </w:abstractNum>
-  <w:abstractNum w:abstractNumId="7">
+  <w:abstractNum w:abstractNumId="8">
     <w:nsid w:val="512D03A9"/>
     <w:multiLevelType w:val="hybridMultilevel"/>
     <w:tmpl w:val="252C5ADC"/>
@@ -9214,7 +10228,7 @@
       </w:rPr>
     </w:lvl>
   </w:abstractNum>
-  <w:abstractNum w:abstractNumId="8">
+  <w:abstractNum w:abstractNumId="9">
     <w:nsid w:val="54046721"/>
     <w:multiLevelType w:val="hybridMultilevel"/>
     <w:tmpl w:val="40323D90"/>
@@ -9327,7 +10341,7 @@
       </w:rPr>
     </w:lvl>
   </w:abstractNum>
-  <w:abstractNum w:abstractNumId="9">
+  <w:abstractNum w:abstractNumId="10">
     <w:nsid w:val="55BD052A"/>
     <w:multiLevelType w:val="hybridMultilevel"/>
     <w:tmpl w:val="9D4CD4CA"/>
@@ -9440,7 +10454,7 @@
       </w:rPr>
     </w:lvl>
   </w:abstractNum>
-  <w:abstractNum w:abstractNumId="10">
+  <w:abstractNum w:abstractNumId="11">
     <w:nsid w:val="59FD7B7E"/>
     <w:multiLevelType w:val="hybridMultilevel"/>
     <w:tmpl w:val="DCB475B2"/>
@@ -9553,7 +10567,7 @@
       </w:rPr>
     </w:lvl>
   </w:abstractNum>
-  <w:abstractNum w:abstractNumId="11">
+  <w:abstractNum w:abstractNumId="12">
     <w:nsid w:val="5FB90AA7"/>
     <w:multiLevelType w:val="hybridMultilevel"/>
     <w:tmpl w:val="AB0A52AA"/>
@@ -9666,7 +10680,7 @@
       </w:rPr>
     </w:lvl>
   </w:abstractNum>
-  <w:abstractNum w:abstractNumId="12">
+  <w:abstractNum w:abstractNumId="13">
     <w:nsid w:val="60F861B4"/>
     <w:multiLevelType w:val="hybridMultilevel"/>
     <w:tmpl w:val="26388946"/>
@@ -9779,7 +10793,7 @@
       </w:rPr>
     </w:lvl>
   </w:abstractNum>
-  <w:abstractNum w:abstractNumId="13">
+  <w:abstractNum w:abstractNumId="14">
     <w:nsid w:val="626223A4"/>
     <w:multiLevelType w:val="hybridMultilevel"/>
     <w:tmpl w:val="10E0A7C0"/>
@@ -9892,7 +10906,7 @@
       </w:rPr>
     </w:lvl>
   </w:abstractNum>
-  <w:abstractNum w:abstractNumId="14">
+  <w:abstractNum w:abstractNumId="15">
     <w:nsid w:val="70890A4A"/>
     <w:multiLevelType w:val="hybridMultilevel"/>
     <w:tmpl w:val="C1627824"/>
@@ -10005,7 +11019,7 @@
       </w:rPr>
     </w:lvl>
   </w:abstractNum>
-  <w:abstractNum w:abstractNumId="15">
+  <w:abstractNum w:abstractNumId="16">
     <w:nsid w:val="75B32092"/>
     <w:multiLevelType w:val="hybridMultilevel"/>
     <w:tmpl w:val="45DEE3DE"/>
@@ -10118,7 +11132,7 @@
       </w:rPr>
     </w:lvl>
   </w:abstractNum>
-  <w:abstractNum w:abstractNumId="16">
+  <w:abstractNum w:abstractNumId="17">
     <w:nsid w:val="77B6506A"/>
     <w:multiLevelType w:val="hybridMultilevel"/>
     <w:tmpl w:val="3CB2F9A2"/>
@@ -10235,22 +11249,22 @@
     <w:abstractNumId w:val="5"/>
   </w:num>
   <w:num w:numId="2">
-    <w:abstractNumId w:val="12"/>
+    <w:abstractNumId w:val="13"/>
   </w:num>
   <w:num w:numId="3">
-    <w:abstractNumId w:val="16"/>
+    <w:abstractNumId w:val="17"/>
   </w:num>
   <w:num w:numId="4">
-    <w:abstractNumId w:val="7"/>
+    <w:abstractNumId w:val="8"/>
   </w:num>
   <w:num w:numId="5">
-    <w:abstractNumId w:val="10"/>
+    <w:abstractNumId w:val="11"/>
   </w:num>
   <w:num w:numId="6">
     <w:abstractNumId w:val="3"/>
   </w:num>
   <w:num w:numId="7">
-    <w:abstractNumId w:val="8"/>
+    <w:abstractNumId w:val="9"/>
   </w:num>
   <w:num w:numId="8">
     <w:abstractNumId w:val="2"/>
@@ -10262,31 +11276,34 @@
     <w:abstractNumId w:val="0"/>
   </w:num>
   <w:num w:numId="11">
+    <w:abstractNumId w:val="16"/>
+  </w:num>
+  <w:num w:numId="12">
+    <w:abstractNumId w:val="7"/>
+  </w:num>
+  <w:num w:numId="13">
     <w:abstractNumId w:val="15"/>
   </w:num>
-  <w:num w:numId="12">
-    <w:abstractNumId w:val="6"/>
-  </w:num>
-  <w:num w:numId="13">
-    <w:abstractNumId w:val="14"/>
-  </w:num>
   <w:num w:numId="14">
-    <w:abstractNumId w:val="11"/>
+    <w:abstractNumId w:val="12"/>
   </w:num>
   <w:num w:numId="15">
     <w:abstractNumId w:val="1"/>
   </w:num>
   <w:num w:numId="16">
-    <w:abstractNumId w:val="9"/>
+    <w:abstractNumId w:val="10"/>
   </w:num>
   <w:num w:numId="17">
-    <w:abstractNumId w:val="13"/>
+    <w:abstractNumId w:val="14"/>
+  </w:num>
+  <w:num w:numId="18">
+    <w:abstractNumId w:val="6"/>
   </w:num>
 </w:numbering>
 </file>
 
 <file path=word/styles.xml><?xml version="1.0" encoding="utf-8"?>
-<w:styles xmlns:mc="http://schemas.openxmlformats.org/markup-compatibility/2006" xmlns:r="http://schemas.openxmlformats.org/officeDocument/2006/relationships" xmlns:w="http://schemas.openxmlformats.org/wordprocessingml/2006/main" xmlns:w14="http://schemas.microsoft.com/office/word/2010/wordml" xmlns:w15="http://schemas.microsoft.com/office/word/2012/wordml" mc:Ignorable="w14 w15">
+<w:styles xmlns:r="http://schemas.openxmlformats.org/officeDocument/2006/relationships" xmlns:w="http://schemas.openxmlformats.org/wordprocessingml/2006/main">
   <w:docDefaults>
     <w:rPrDefault>
       <w:rPr>
@@ -10302,378 +11319,144 @@
       </w:pPr>
     </w:pPrDefault>
   </w:docDefaults>
-  <w:latentStyles w:defLockedState="0" w:defUIPriority="99" w:defSemiHidden="0" w:defUnhideWhenUsed="0" w:defQFormat="0" w:count="371">
-    <w:lsdException w:name="Normal" w:uiPriority="0" w:qFormat="1"/>
-    <w:lsdException w:name="heading 1" w:uiPriority="9" w:qFormat="1"/>
-    <w:lsdException w:name="heading 2" w:semiHidden="1" w:uiPriority="9" w:unhideWhenUsed="1" w:qFormat="1"/>
-    <w:lsdException w:name="heading 3" w:semiHidden="1" w:uiPriority="9" w:unhideWhenUsed="1" w:qFormat="1"/>
-    <w:lsdException w:name="heading 4" w:semiHidden="1" w:uiPriority="9" w:unhideWhenUsed="1" w:qFormat="1"/>
-    <w:lsdException w:name="heading 5" w:semiHidden="1" w:uiPriority="9" w:unhideWhenUsed="1" w:qFormat="1"/>
-    <w:lsdException w:name="heading 6" w:semiHidden="1" w:uiPriority="9" w:unhideWhenUsed="1" w:qFormat="1"/>
-    <w:lsdException w:name="heading 7" w:semiHidden="1" w:uiPriority="9" w:unhideWhenUsed="1" w:qFormat="1"/>
-    <w:lsdException w:name="heading 8" w:semiHidden="1" w:uiPriority="9" w:unhideWhenUsed="1" w:qFormat="1"/>
-    <w:lsdException w:name="heading 9" w:semiHidden="1" w:uiPriority="9" w:unhideWhenUsed="1" w:qFormat="1"/>
-    <w:lsdException w:name="index 1" w:semiHidden="1" w:unhideWhenUsed="1"/>
-    <w:lsdException w:name="index 2" w:semiHidden="1" w:unhideWhenUsed="1"/>
-    <w:lsdException w:name="index 3" w:semiHidden="1" w:unhideWhenUsed="1"/>
-    <w:lsdException w:name="index 4" w:semiHidden="1" w:unhideWhenUsed="1"/>
-    <w:lsdException w:name="index 5" w:semiHidden="1" w:unhideWhenUsed="1"/>
-    <w:lsdException w:name="index 6" w:semiHidden="1" w:unhideWhenUsed="1"/>
-    <w:lsdException w:name="index 7" w:semiHidden="1" w:unhideWhenUsed="1"/>
-    <w:lsdException w:name="index 8" w:semiHidden="1" w:unhideWhenUsed="1"/>
-    <w:lsdException w:name="index 9" w:semiHidden="1" w:unhideWhenUsed="1"/>
-    <w:lsdException w:name="toc 1" w:semiHidden="1" w:uiPriority="39" w:unhideWhenUsed="1"/>
-    <w:lsdException w:name="toc 2" w:semiHidden="1" w:uiPriority="39" w:unhideWhenUsed="1"/>
-    <w:lsdException w:name="toc 3" w:semiHidden="1" w:uiPriority="39" w:unhideWhenUsed="1"/>
-    <w:lsdException w:name="toc 4" w:semiHidden="1" w:uiPriority="39" w:unhideWhenUsed="1"/>
-    <w:lsdException w:name="toc 5" w:semiHidden="1" w:uiPriority="39" w:unhideWhenUsed="1"/>
-    <w:lsdException w:name="toc 6" w:semiHidden="1" w:uiPriority="39" w:unhideWhenUsed="1"/>
-    <w:lsdException w:name="toc 7" w:semiHidden="1" w:uiPriority="39" w:unhideWhenUsed="1"/>
-    <w:lsdException w:name="toc 8" w:semiHidden="1" w:uiPriority="39" w:unhideWhenUsed="1"/>
-    <w:lsdException w:name="toc 9" w:semiHidden="1" w:uiPriority="39" w:unhideWhenUsed="1"/>
-    <w:lsdException w:name="Normal Indent" w:semiHidden="1" w:unhideWhenUsed="1"/>
-    <w:lsdException w:name="footnote text" w:semiHidden="1" w:unhideWhenUsed="1"/>
-    <w:lsdException w:name="annotation text" w:semiHidden="1" w:unhideWhenUsed="1"/>
-    <w:lsdException w:name="header" w:semiHidden="1" w:unhideWhenUsed="1"/>
-    <w:lsdException w:name="footer" w:semiHidden="1" w:unhideWhenUsed="1"/>
-    <w:lsdException w:name="index heading" w:semiHidden="1" w:unhideWhenUsed="1"/>
-    <w:lsdException w:name="caption" w:semiHidden="1" w:uiPriority="35" w:unhideWhenUsed="1" w:qFormat="1"/>
-    <w:lsdException w:name="table of figures" w:semiHidden="1" w:unhideWhenUsed="1"/>
-    <w:lsdException w:name="envelope address" w:semiHidden="1" w:unhideWhenUsed="1"/>
-    <w:lsdException w:name="envelope return" w:semiHidden="1" w:unhideWhenUsed="1"/>
-    <w:lsdException w:name="footnote reference" w:semiHidden="1" w:unhideWhenUsed="1"/>
-    <w:lsdException w:name="annotation reference" w:semiHidden="1" w:unhideWhenUsed="1"/>
-    <w:lsdException w:name="line number" w:semiHidden="1" w:unhideWhenUsed="1"/>
-    <w:lsdException w:name="page number" w:semiHidden="1" w:unhideWhenUsed="1"/>
-    <w:lsdException w:name="endnote reference" w:semiHidden="1" w:unhideWhenUsed="1"/>
-    <w:lsdException w:name="endnote text" w:semiHidden="1" w:unhideWhenUsed="1"/>
-    <w:lsdException w:name="table of authorities" w:semiHidden="1" w:unhideWhenUsed="1"/>
-    <w:lsdException w:name="macro" w:semiHidden="1" w:unhideWhenUsed="1"/>
-    <w:lsdException w:name="toa heading" w:semiHidden="1" w:unhideWhenUsed="1"/>
-    <w:lsdException w:name="List" w:semiHidden="1" w:unhideWhenUsed="1"/>
-    <w:lsdException w:name="List Bullet" w:semiHidden="1" w:unhideWhenUsed="1"/>
-    <w:lsdException w:name="List Number" w:semiHidden="1" w:unhideWhenUsed="1"/>
-    <w:lsdException w:name="List 2" w:semiHidden="1" w:unhideWhenUsed="1"/>
-    <w:lsdException w:name="List 3" w:semiHidden="1" w:unhideWhenUsed="1"/>
-    <w:lsdException w:name="List 4" w:semiHidden="1" w:unhideWhenUsed="1"/>
-    <w:lsdException w:name="List 5" w:semiHidden="1" w:unhideWhenUsed="1"/>
-    <w:lsdException w:name="List Bullet 2" w:semiHidden="1" w:unhideWhenUsed="1"/>
-    <w:lsdException w:name="List Bullet 3" w:semiHidden="1" w:unhideWhenUsed="1"/>
-    <w:lsdException w:name="List Bullet 4" w:semiHidden="1" w:unhideWhenUsed="1"/>
-    <w:lsdException w:name="List Bullet 5" w:semiHidden="1" w:unhideWhenUsed="1"/>
-    <w:lsdException w:name="List Number 2" w:semiHidden="1" w:unhideWhenUsed="1"/>
-    <w:lsdException w:name="List Number 3" w:semiHidden="1" w:unhideWhenUsed="1"/>
-    <w:lsdException w:name="List Number 4" w:semiHidden="1" w:unhideWhenUsed="1"/>
-    <w:lsdException w:name="List Number 5" w:semiHidden="1" w:unhideWhenUsed="1"/>
-    <w:lsdException w:name="Title" w:uiPriority="10" w:qFormat="1"/>
-    <w:lsdException w:name="Closing" w:semiHidden="1" w:unhideWhenUsed="1"/>
-    <w:lsdException w:name="Signature" w:semiHidden="1" w:unhideWhenUsed="1"/>
-    <w:lsdException w:name="Default Paragraph Font" w:semiHidden="1" w:uiPriority="1" w:unhideWhenUsed="1"/>
-    <w:lsdException w:name="Body Text" w:semiHidden="1" w:unhideWhenUsed="1"/>
-    <w:lsdException w:name="Body Text Indent" w:semiHidden="1" w:unhideWhenUsed="1"/>
-    <w:lsdException w:name="List Continue" w:semiHidden="1" w:unhideWhenUsed="1"/>
-    <w:lsdException w:name="List Continue 2" w:semiHidden="1" w:unhideWhenUsed="1"/>
-    <w:lsdException w:name="List Continue 3" w:semiHidden="1" w:unhideWhenUsed="1"/>
-    <w:lsdException w:name="List Continue 4" w:semiHidden="1" w:unhideWhenUsed="1"/>
-    <w:lsdException w:name="List Continue 5" w:semiHidden="1" w:unhideWhenUsed="1"/>
-    <w:lsdException w:name="Message Header" w:semiHidden="1" w:unhideWhenUsed="1"/>
-    <w:lsdException w:name="Subtitle" w:uiPriority="11" w:qFormat="1"/>
-    <w:lsdException w:name="Salutation" w:semiHidden="1" w:unhideWhenUsed="1"/>
-    <w:lsdException w:name="Date" w:semiHidden="1" w:unhideWhenUsed="1"/>
-    <w:lsdException w:name="Body Text First Indent" w:semiHidden="1" w:unhideWhenUsed="1"/>
-    <w:lsdException w:name="Body Text First Indent 2" w:semiHidden="1" w:unhideWhenUsed="1"/>
-    <w:lsdException w:name="Note Heading" w:semiHidden="1" w:unhideWhenUsed="1"/>
-    <w:lsdException w:name="Body Text 2" w:semiHidden="1" w:unhideWhenUsed="1"/>
-    <w:lsdException w:name="Body Text 3" w:semiHidden="1" w:unhideWhenUsed="1"/>
-    <w:lsdException w:name="Body Text Indent 2" w:semiHidden="1" w:unhideWhenUsed="1"/>
-    <w:lsdException w:name="Body Text Indent 3" w:semiHidden="1" w:unhideWhenUsed="1"/>
-    <w:lsdException w:name="Block Text" w:semiHidden="1" w:unhideWhenUsed="1"/>
-    <w:lsdException w:name="Hyperlink" w:semiHidden="1" w:unhideWhenUsed="1"/>
-    <w:lsdException w:name="FollowedHyperlink" w:semiHidden="1" w:unhideWhenUsed="1"/>
-    <w:lsdException w:name="Strong" w:uiPriority="22" w:qFormat="1"/>
-    <w:lsdException w:name="Emphasis" w:uiPriority="20" w:qFormat="1"/>
-    <w:lsdException w:name="Document Map" w:semiHidden="1" w:unhideWhenUsed="1"/>
-    <w:lsdException w:name="Plain Text" w:semiHidden="1" w:unhideWhenUsed="1"/>
-    <w:lsdException w:name="E-mail Signature" w:semiHidden="1" w:unhideWhenUsed="1"/>
-    <w:lsdException w:name="HTML Top of Form" w:semiHidden="1" w:unhideWhenUsed="1"/>
-    <w:lsdException w:name="HTML Bottom of Form" w:semiHidden="1" w:unhideWhenUsed="1"/>
-    <w:lsdException w:name="Normal (Web)" w:semiHidden="1" w:unhideWhenUsed="1"/>
-    <w:lsdException w:name="HTML Acronym" w:semiHidden="1" w:unhideWhenUsed="1"/>
-    <w:lsdException w:name="HTML Address" w:semiHidden="1" w:unhideWhenUsed="1"/>
-    <w:lsdException w:name="HTML Cite" w:semiHidden="1" w:unhideWhenUsed="1"/>
-    <w:lsdException w:name="HTML Code" w:semiHidden="1" w:unhideWhenUsed="1"/>
-    <w:lsdException w:name="HTML Definition" w:semiHidden="1" w:unhideWhenUsed="1"/>
-    <w:lsdException w:name="HTML Keyboard" w:semiHidden="1" w:unhideWhenUsed="1"/>
-    <w:lsdException w:name="HTML Preformatted" w:semiHidden="1" w:unhideWhenUsed="1"/>
-    <w:lsdException w:name="HTML Sample" w:semiHidden="1" w:unhideWhenUsed="1"/>
-    <w:lsdException w:name="HTML Typewriter" w:semiHidden="1" w:unhideWhenUsed="1"/>
-    <w:lsdException w:name="HTML Variable" w:semiHidden="1" w:unhideWhenUsed="1"/>
-    <w:lsdException w:name="Normal Table" w:semiHidden="1" w:unhideWhenUsed="1"/>
-    <w:lsdException w:name="annotation subject" w:semiHidden="1" w:unhideWhenUsed="1"/>
-    <w:lsdException w:name="No List" w:semiHidden="1" w:unhideWhenUsed="1"/>
-    <w:lsdException w:name="Outline List 1" w:semiHidden="1" w:unhideWhenUsed="1"/>
-    <w:lsdException w:name="Outline List 2" w:semiHidden="1" w:unhideWhenUsed="1"/>
-    <w:lsdException w:name="Outline List 3" w:semiHidden="1" w:unhideWhenUsed="1"/>
-    <w:lsdException w:name="Table Simple 1" w:semiHidden="1" w:unhideWhenUsed="1"/>
-    <w:lsdException w:name="Table Simple 2" w:semiHidden="1" w:unhideWhenUsed="1"/>
-    <w:lsdException w:name="Table Simple 3" w:semiHidden="1" w:unhideWhenUsed="1"/>
-    <w:lsdException w:name="Table Classic 1" w:semiHidden="1" w:unhideWhenUsed="1"/>
-    <w:lsdException w:name="Table Classic 2" w:semiHidden="1" w:unhideWhenUsed="1"/>
-    <w:lsdException w:name="Table Classic 3" w:semiHidden="1" w:unhideWhenUsed="1"/>
-    <w:lsdException w:name="Table Classic 4" w:semiHidden="1" w:unhideWhenUsed="1"/>
-    <w:lsdException w:name="Table Colorful 1" w:semiHidden="1" w:unhideWhenUsed="1"/>
-    <w:lsdException w:name="Table Colorful 2" w:semiHidden="1" w:unhideWhenUsed="1"/>
-    <w:lsdException w:name="Table Colorful 3" w:semiHidden="1" w:unhideWhenUsed="1"/>
-    <w:lsdException w:name="Table Columns 1" w:semiHidden="1" w:unhideWhenUsed="1"/>
-    <w:lsdException w:name="Table Columns 2" w:semiHidden="1" w:unhideWhenUsed="1"/>
-    <w:lsdException w:name="Table Columns 3" w:semiHidden="1" w:unhideWhenUsed="1"/>
-    <w:lsdException w:name="Table Columns 4" w:semiHidden="1" w:unhideWhenUsed="1"/>
-    <w:lsdException w:name="Table Columns 5" w:semiHidden="1" w:unhideWhenUsed="1"/>
-    <w:lsdException w:name="Table Grid 1" w:semiHidden="1" w:unhideWhenUsed="1"/>
-    <w:lsdException w:name="Table Grid 2" w:semiHidden="1" w:unhideWhenUsed="1"/>
-    <w:lsdException w:name="Table Grid 3" w:semiHidden="1" w:unhideWhenUsed="1"/>
-    <w:lsdException w:name="Table Grid 4" w:semiHidden="1" w:unhideWhenUsed="1"/>
-    <w:lsdException w:name="Table Grid 5" w:semiHidden="1" w:unhideWhenUsed="1"/>
-    <w:lsdException w:name="Table Grid 6" w:semiHidden="1" w:unhideWhenUsed="1"/>
-    <w:lsdException w:name="Table Grid 7" w:semiHidden="1" w:unhideWhenUsed="1"/>
-    <w:lsdException w:name="Table Grid 8" w:semiHidden="1" w:unhideWhenUsed="1"/>
-    <w:lsdException w:name="Table List 1" w:semiHidden="1" w:unhideWhenUsed="1"/>
-    <w:lsdException w:name="Table List 2" w:semiHidden="1" w:unhideWhenUsed="1"/>
-    <w:lsdException w:name="Table List 3" w:semiHidden="1" w:unhideWhenUsed="1"/>
-    <w:lsdException w:name="Table List 4" w:semiHidden="1" w:unhideWhenUsed="1"/>
-    <w:lsdException w:name="Table List 5" w:semiHidden="1" w:unhideWhenUsed="1"/>
-    <w:lsdException w:name="Table List 6" w:semiHidden="1" w:unhideWhenUsed="1"/>
-    <w:lsdException w:name="Table List 7" w:semiHidden="1" w:unhideWhenUsed="1"/>
-    <w:lsdException w:name="Table List 8" w:semiHidden="1" w:unhideWhenUsed="1"/>
-    <w:lsdException w:name="Table 3D effects 1" w:semiHidden="1" w:unhideWhenUsed="1"/>
-    <w:lsdException w:name="Table 3D effects 2" w:semiHidden="1" w:unhideWhenUsed="1"/>
-    <w:lsdException w:name="Table 3D effects 3" w:semiHidden="1" w:unhideWhenUsed="1"/>
-    <w:lsdException w:name="Table Contemporary" w:semiHidden="1" w:unhideWhenUsed="1"/>
-    <w:lsdException w:name="Table Elegant" w:semiHidden="1" w:unhideWhenUsed="1"/>
-    <w:lsdException w:name="Table Professional" w:semiHidden="1" w:unhideWhenUsed="1"/>
-    <w:lsdException w:name="Table Subtle 1" w:semiHidden="1" w:unhideWhenUsed="1"/>
-    <w:lsdException w:name="Table Subtle 2" w:semiHidden="1" w:unhideWhenUsed="1"/>
-    <w:lsdException w:name="Table Web 1" w:semiHidden="1" w:unhideWhenUsed="1"/>
-    <w:lsdException w:name="Table Web 2" w:semiHidden="1" w:unhideWhenUsed="1"/>
-    <w:lsdException w:name="Table Web 3" w:semiHidden="1" w:unhideWhenUsed="1"/>
-    <w:lsdException w:name="Balloon Text" w:semiHidden="1" w:unhideWhenUsed="1"/>
-    <w:lsdException w:name="Table Grid" w:uiPriority="59"/>
-    <w:lsdException w:name="Table Theme" w:semiHidden="1" w:unhideWhenUsed="1"/>
-    <w:lsdException w:name="Placeholder Text" w:semiHidden="1"/>
-    <w:lsdException w:name="No Spacing" w:uiPriority="1" w:qFormat="1"/>
-    <w:lsdException w:name="Light Shading" w:uiPriority="60"/>
-    <w:lsdException w:name="Light List" w:uiPriority="61"/>
-    <w:lsdException w:name="Light Grid" w:uiPriority="62"/>
-    <w:lsdException w:name="Medium Shading 1" w:uiPriority="63"/>
-    <w:lsdException w:name="Medium Shading 2" w:uiPriority="64"/>
-    <w:lsdException w:name="Medium List 1" w:uiPriority="65"/>
-    <w:lsdException w:name="Medium List 2" w:uiPriority="66"/>
-    <w:lsdException w:name="Medium Grid 1" w:uiPriority="67"/>
-    <w:lsdException w:name="Medium Grid 2" w:uiPriority="68"/>
-    <w:lsdException w:name="Medium Grid 3" w:uiPriority="69"/>
-    <w:lsdException w:name="Dark List" w:uiPriority="70"/>
-    <w:lsdException w:name="Colorful Shading" w:uiPriority="71"/>
-    <w:lsdException w:name="Colorful List" w:uiPriority="72"/>
-    <w:lsdException w:name="Colorful Grid" w:uiPriority="73"/>
-    <w:lsdException w:name="Light Shading Accent 1" w:uiPriority="60"/>
-    <w:lsdException w:name="Light List Accent 1" w:uiPriority="61"/>
-    <w:lsdException w:name="Light Grid Accent 1" w:uiPriority="62"/>
-    <w:lsdException w:name="Medium Shading 1 Accent 1" w:uiPriority="63"/>
-    <w:lsdException w:name="Medium Shading 2 Accent 1" w:uiPriority="64"/>
-    <w:lsdException w:name="Medium List 1 Accent 1" w:uiPriority="65"/>
-    <w:lsdException w:name="Revision" w:semiHidden="1"/>
-    <w:lsdException w:name="List Paragraph" w:uiPriority="34" w:qFormat="1"/>
-    <w:lsdException w:name="Quote" w:uiPriority="29" w:qFormat="1"/>
-    <w:lsdException w:name="Intense Quote" w:uiPriority="30" w:qFormat="1"/>
-    <w:lsdException w:name="Medium List 2 Accent 1" w:uiPriority="66"/>
-    <w:lsdException w:name="Medium Grid 1 Accent 1" w:uiPriority="67"/>
-    <w:lsdException w:name="Medium Grid 2 Accent 1" w:uiPriority="68"/>
-    <w:lsdException w:name="Medium Grid 3 Accent 1" w:uiPriority="69"/>
-    <w:lsdException w:name="Dark List Accent 1" w:uiPriority="70"/>
-    <w:lsdException w:name="Colorful Shading Accent 1" w:uiPriority="71"/>
-    <w:lsdException w:name="Colorful List Accent 1" w:uiPriority="72"/>
-    <w:lsdException w:name="Colorful Grid Accent 1" w:uiPriority="73"/>
-    <w:lsdException w:name="Light Shading Accent 2" w:uiPriority="60"/>
-    <w:lsdException w:name="Light List Accent 2" w:uiPriority="61"/>
-    <w:lsdException w:name="Light Grid Accent 2" w:uiPriority="62"/>
-    <w:lsdException w:name="Medium Shading 1 Accent 2" w:uiPriority="63"/>
-    <w:lsdException w:name="Medium Shading 2 Accent 2" w:uiPriority="64"/>
-    <w:lsdException w:name="Medium List 1 Accent 2" w:uiPriority="65"/>
-    <w:lsdException w:name="Medium List 2 Accent 2" w:uiPriority="66"/>
-    <w:lsdException w:name="Medium Grid 1 Accent 2" w:uiPriority="67"/>
-    <w:lsdException w:name="Medium Grid 2 Accent 2" w:uiPriority="68"/>
-    <w:lsdException w:name="Medium Grid 3 Accent 2" w:uiPriority="69"/>
-    <w:lsdException w:name="Dark List Accent 2" w:uiPriority="70"/>
-    <w:lsdException w:name="Colorful Shading Accent 2" w:uiPriority="71"/>
-    <w:lsdException w:name="Colorful List Accent 2" w:uiPriority="72"/>
-    <w:lsdException w:name="Colorful Grid Accent 2" w:uiPriority="73"/>
-    <w:lsdException w:name="Light Shading Accent 3" w:uiPriority="60"/>
-    <w:lsdException w:name="Light List Accent 3" w:uiPriority="61"/>
-    <w:lsdException w:name="Light Grid Accent 3" w:uiPriority="62"/>
-    <w:lsdException w:name="Medium Shading 1 Accent 3" w:uiPriority="63"/>
-    <w:lsdException w:name="Medium Shading 2 Accent 3" w:uiPriority="64"/>
-    <w:lsdException w:name="Medium List 1 Accent 3" w:uiPriority="65"/>
-    <w:lsdException w:name="Medium List 2 Accent 3" w:uiPriority="66"/>
-    <w:lsdException w:name="Medium Grid 1 Accent 3" w:uiPriority="67"/>
-    <w:lsdException w:name="Medium Grid 2 Accent 3" w:uiPriority="68"/>
-    <w:lsdException w:name="Medium Grid 3 Accent 3" w:uiPriority="69"/>
-    <w:lsdException w:name="Dark List Accent 3" w:uiPriority="70"/>
-    <w:lsdException w:name="Colorful Shading Accent 3" w:uiPriority="71"/>
-    <w:lsdException w:name="Colorful List Accent 3" w:uiPriority="72"/>
-    <w:lsdException w:name="Colorful Grid Accent 3" w:uiPriority="73"/>
-    <w:lsdException w:name="Light Shading Accent 4" w:uiPriority="60"/>
-    <w:lsdException w:name="Light List Accent 4" w:uiPriority="61"/>
-    <w:lsdException w:name="Light Grid Accent 4" w:uiPriority="62"/>
-    <w:lsdException w:name="Medium Shading 1 Accent 4" w:uiPriority="63"/>
-    <w:lsdException w:name="Medium Shading 2 Accent 4" w:uiPriority="64"/>
-    <w:lsdException w:name="Medium List 1 Accent 4" w:uiPriority="65"/>
-    <w:lsdException w:name="Medium List 2 Accent 4" w:uiPriority="66"/>
-    <w:lsdException w:name="Medium Grid 1 Accent 4" w:uiPriority="67"/>
-    <w:lsdException w:name="Medium Grid 2 Accent 4" w:uiPriority="68"/>
-    <w:lsdException w:name="Medium Grid 3 Accent 4" w:uiPriority="69"/>
-    <w:lsdException w:name="Dark List Accent 4" w:uiPriority="70"/>
-    <w:lsdException w:name="Colorful Shading Accent 4" w:uiPriority="71"/>
-    <w:lsdException w:name="Colorful List Accent 4" w:uiPriority="72"/>
-    <w:lsdException w:name="Colorful Grid Accent 4" w:uiPriority="73"/>
-    <w:lsdException w:name="Light Shading Accent 5" w:uiPriority="60"/>
-    <w:lsdException w:name="Light List Accent 5" w:uiPriority="61"/>
-    <w:lsdException w:name="Light Grid Accent 5" w:uiPriority="62"/>
-    <w:lsdException w:name="Medium Shading 1 Accent 5" w:uiPriority="63"/>
-    <w:lsdException w:name="Medium Shading 2 Accent 5" w:uiPriority="64"/>
-    <w:lsdException w:name="Medium List 1 Accent 5" w:uiPriority="65"/>
-    <w:lsdException w:name="Medium List 2 Accent 5" w:uiPriority="66"/>
-    <w:lsdException w:name="Medium Grid 1 Accent 5" w:uiPriority="67"/>
-    <w:lsdException w:name="Medium Grid 2 Accent 5" w:uiPriority="68"/>
-    <w:lsdException w:name="Medium Grid 3 Accent 5" w:uiPriority="69"/>
-    <w:lsdException w:name="Dark List Accent 5" w:uiPriority="70"/>
-    <w:lsdException w:name="Colorful Shading Accent 5" w:uiPriority="71"/>
-    <w:lsdException w:name="Colorful List Accent 5" w:uiPriority="72"/>
-    <w:lsdException w:name="Colorful Grid Accent 5" w:uiPriority="73"/>
-    <w:lsdException w:name="Light Shading Accent 6" w:uiPriority="60"/>
-    <w:lsdException w:name="Light List Accent 6" w:uiPriority="61"/>
-    <w:lsdException w:name="Light Grid Accent 6" w:uiPriority="62"/>
-    <w:lsdException w:name="Medium Shading 1 Accent 6" w:uiPriority="63"/>
-    <w:lsdException w:name="Medium Shading 2 Accent 6" w:uiPriority="64"/>
-    <w:lsdException w:name="Medium List 1 Accent 6" w:uiPriority="65"/>
-    <w:lsdException w:name="Medium List 2 Accent 6" w:uiPriority="66"/>
-    <w:lsdException w:name="Medium Grid 1 Accent 6" w:uiPriority="67"/>
-    <w:lsdException w:name="Medium Grid 2 Accent 6" w:uiPriority="68"/>
-    <w:lsdException w:name="Medium Grid 3 Accent 6" w:uiPriority="69"/>
-    <w:lsdException w:name="Dark List Accent 6" w:uiPriority="70"/>
-    <w:lsdException w:name="Colorful Shading Accent 6" w:uiPriority="71"/>
-    <w:lsdException w:name="Colorful List Accent 6" w:uiPriority="72"/>
-    <w:lsdException w:name="Colorful Grid Accent 6" w:uiPriority="73"/>
-    <w:lsdException w:name="Subtle Emphasis" w:uiPriority="19" w:qFormat="1"/>
-    <w:lsdException w:name="Intense Emphasis" w:uiPriority="21" w:qFormat="1"/>
-    <w:lsdException w:name="Subtle Reference" w:uiPriority="31" w:qFormat="1"/>
-    <w:lsdException w:name="Intense Reference" w:uiPriority="32" w:qFormat="1"/>
-    <w:lsdException w:name="Book Title" w:uiPriority="33" w:qFormat="1"/>
-    <w:lsdException w:name="Bibliography" w:semiHidden="1" w:uiPriority="37" w:unhideWhenUsed="1"/>
-    <w:lsdException w:name="TOC Heading" w:semiHidden="1" w:uiPriority="39" w:unhideWhenUsed="1" w:qFormat="1"/>
-    <w:lsdException w:name="Plain Table 1" w:uiPriority="41"/>
-    <w:lsdException w:name="Plain Table 2" w:uiPriority="42"/>
-    <w:lsdException w:name="Plain Table 3" w:uiPriority="43"/>
-    <w:lsdException w:name="Plain Table 4" w:uiPriority="44"/>
-    <w:lsdException w:name="Plain Table 5" w:uiPriority="45"/>
-    <w:lsdException w:name="Grid Table Light" w:uiPriority="40"/>
-    <w:lsdException w:name="Grid Table 1 Light" w:uiPriority="46"/>
-    <w:lsdException w:name="Grid Table 2" w:uiPriority="47"/>
-    <w:lsdException w:name="Grid Table 3" w:uiPriority="48"/>
-    <w:lsdException w:name="Grid Table 4" w:uiPriority="49"/>
-    <w:lsdException w:name="Grid Table 5 Dark" w:uiPriority="50"/>
-    <w:lsdException w:name="Grid Table 6 Colorful" w:uiPriority="51"/>
-    <w:lsdException w:name="Grid Table 7 Colorful" w:uiPriority="52"/>
-    <w:lsdException w:name="Grid Table 1 Light Accent 1" w:uiPriority="46"/>
-    <w:lsdException w:name="Grid Table 2 Accent 1" w:uiPriority="47"/>
-    <w:lsdException w:name="Grid Table 3 Accent 1" w:uiPriority="48"/>
-    <w:lsdException w:name="Grid Table 4 Accent 1" w:uiPriority="49"/>
-    <w:lsdException w:name="Grid Table 5 Dark Accent 1" w:uiPriority="50"/>
-    <w:lsdException w:name="Grid Table 6 Colorful Accent 1" w:uiPriority="51"/>
-    <w:lsdException w:name="Grid Table 7 Colorful Accent 1" w:uiPriority="52"/>
-    <w:lsdException w:name="Grid Table 1 Light Accent 2" w:uiPriority="46"/>
-    <w:lsdException w:name="Grid Table 2 Accent 2" w:uiPriority="47"/>
-    <w:lsdException w:name="Grid Table 3 Accent 2" w:uiPriority="48"/>
-    <w:lsdException w:name="Grid Table 4 Accent 2" w:uiPriority="49"/>
-    <w:lsdException w:name="Grid Table 5 Dark Accent 2" w:uiPriority="50"/>
-    <w:lsdException w:name="Grid Table 6 Colorful Accent 2" w:uiPriority="51"/>
-    <w:lsdException w:name="Grid Table 7 Colorful Accent 2" w:uiPriority="52"/>
-    <w:lsdException w:name="Grid Table 1 Light Accent 3" w:uiPriority="46"/>
-    <w:lsdException w:name="Grid Table 2 Accent 3" w:uiPriority="47"/>
-    <w:lsdException w:name="Grid Table 3 Accent 3" w:uiPriority="48"/>
-    <w:lsdException w:name="Grid Table 4 Accent 3" w:uiPriority="49"/>
-    <w:lsdException w:name="Grid Table 5 Dark Accent 3" w:uiPriority="50"/>
-    <w:lsdException w:name="Grid Table 6 Colorful Accent 3" w:uiPriority="51"/>
-    <w:lsdException w:name="Grid Table 7 Colorful Accent 3" w:uiPriority="52"/>
-    <w:lsdException w:name="Grid Table 1 Light Accent 4" w:uiPriority="46"/>
-    <w:lsdException w:name="Grid Table 2 Accent 4" w:uiPriority="47"/>
-    <w:lsdException w:name="Grid Table 3 Accent 4" w:uiPriority="48"/>
-    <w:lsdException w:name="Grid Table 4 Accent 4" w:uiPriority="49"/>
-    <w:lsdException w:name="Grid Table 5 Dark Accent 4" w:uiPriority="50"/>
-    <w:lsdException w:name="Grid Table 6 Colorful Accent 4" w:uiPriority="51"/>
-    <w:lsdException w:name="Grid Table 7 Colorful Accent 4" w:uiPriority="52"/>
-    <w:lsdException w:name="Grid Table 1 Light Accent 5" w:uiPriority="46"/>
-    <w:lsdException w:name="Grid Table 2 Accent 5" w:uiPriority="47"/>
-    <w:lsdException w:name="Grid Table 3 Accent 5" w:uiPriority="48"/>
-    <w:lsdException w:name="Grid Table 4 Accent 5" w:uiPriority="49"/>
-    <w:lsdException w:name="Grid Table 5 Dark Accent 5" w:uiPriority="50"/>
-    <w:lsdException w:name="Grid Table 6 Colorful Accent 5" w:uiPriority="51"/>
-    <w:lsdException w:name="Grid Table 7 Colorful Accent 5" w:uiPriority="52"/>
-    <w:lsdException w:name="Grid Table 1 Light Accent 6" w:uiPriority="46"/>
-    <w:lsdException w:name="Grid Table 2 Accent 6" w:uiPriority="47"/>
-    <w:lsdException w:name="Grid Table 3 Accent 6" w:uiPriority="48"/>
-    <w:lsdException w:name="Grid Table 4 Accent 6" w:uiPriority="49"/>
-    <w:lsdException w:name="Grid Table 5 Dark Accent 6" w:uiPriority="50"/>
-    <w:lsdException w:name="Grid Table 6 Colorful Accent 6" w:uiPriority="51"/>
-    <w:lsdException w:name="Grid Table 7 Colorful Accent 6" w:uiPriority="52"/>
-    <w:lsdException w:name="List Table 1 Light" w:uiPriority="46"/>
-    <w:lsdException w:name="List Table 2" w:uiPriority="47"/>
-    <w:lsdException w:name="List Table 3" w:uiPriority="48"/>
-    <w:lsdException w:name="List Table 4" w:uiPriority="49"/>
-    <w:lsdException w:name="List Table 5 Dark" w:uiPriority="50"/>
-    <w:lsdException w:name="List Table 6 Colorful" w:uiPriority="51"/>
-    <w:lsdException w:name="List Table 7 Colorful" w:uiPriority="52"/>
-    <w:lsdException w:name="List Table 1 Light Accent 1" w:uiPriority="46"/>
-    <w:lsdException w:name="List Table 2 Accent 1" w:uiPriority="47"/>
-    <w:lsdException w:name="List Table 3 Accent 1" w:uiPriority="48"/>
-    <w:lsdException w:name="List Table 4 Accent 1" w:uiPriority="49"/>
-    <w:lsdException w:name="List Table 5 Dark Accent 1" w:uiPriority="50"/>
-    <w:lsdException w:name="List Table 6 Colorful Accent 1" w:uiPriority="51"/>
-    <w:lsdException w:name="List Table 7 Colorful Accent 1" w:uiPriority="52"/>
-    <w:lsdException w:name="List Table 1 Light Accent 2" w:uiPriority="46"/>
-    <w:lsdException w:name="List Table 2 Accent 2" w:uiPriority="47"/>
-    <w:lsdException w:name="List Table 3 Accent 2" w:uiPriority="48"/>
-    <w:lsdException w:name="List Table 4 Accent 2" w:uiPriority="49"/>
-    <w:lsdException w:name="List Table 5 Dark Accent 2" w:uiPriority="50"/>
-    <w:lsdException w:name="List Table 6 Colorful Accent 2" w:uiPriority="51"/>
-    <w:lsdException w:name="List Table 7 Colorful Accent 2" w:uiPriority="52"/>
-    <w:lsdException w:name="List Table 1 Light Accent 3" w:uiPriority="46"/>
-    <w:lsdException w:name="List Table 2 Accent 3" w:uiPriority="47"/>
-    <w:lsdException w:name="List Table 3 Accent 3" w:uiPriority="48"/>
-    <w:lsdException w:name="List Table 4 Accent 3" w:uiPriority="49"/>
-    <w:lsdException w:name="List Table 5 Dark Accent 3" w:uiPriority="50"/>
-    <w:lsdException w:name="List Table 6 Colorful Accent 3" w:uiPriority="51"/>
-    <w:lsdException w:name="List Table 7 Colorful Accent 3" w:uiPriority="52"/>
-    <w:lsdException w:name="List Table 1 Light Accent 4" w:uiPriority="46"/>
-    <w:lsdException w:name="List Table 2 Accent 4" w:uiPriority="47"/>
-    <w:lsdException w:name="List Table 3 Accent 4" w:uiPriority="48"/>
-    <w:lsdException w:name="List Table 4 Accent 4" w:uiPriority="49"/>
-    <w:lsdException w:name="List Table 5 Dark Accent 4" w:uiPriority="50"/>
-    <w:lsdException w:name="List Table 6 Colorful Accent 4" w:uiPriority="51"/>
-    <w:lsdException w:name="List Table 7 Colorful Accent 4" w:uiPriority="52"/>
-    <w:lsdException w:name="List Table 1 Light Accent 5" w:uiPriority="46"/>
-    <w:lsdException w:name="List Table 2 Accent 5" w:uiPriority="47"/>
-    <w:lsdException w:name="List Table 3 Accent 5" w:uiPriority="48"/>
-    <w:lsdException w:name="List Table 4 Accent 5" w:uiPriority="49"/>
-    <w:lsdException w:name="List Table 5 Dark Accent 5" w:uiPriority="50"/>
-    <w:lsdException w:name="List Table 6 Colorful Accent 5" w:uiPriority="51"/>
-    <w:lsdException w:name="List Table 7 Colorful Accent 5" w:uiPriority="52"/>
-    <w:lsdException w:name="List Table 1 Light Accent 6" w:uiPriority="46"/>
-    <w:lsdException w:name="List Table 2 Accent 6" w:uiPriority="47"/>
-    <w:lsdException w:name="List Table 3 Accent 6" w:uiPriority="48"/>
-    <w:lsdException w:name="List Table 4 Accent 6" w:uiPriority="49"/>
-    <w:lsdException w:name="List Table 5 Dark Accent 6" w:uiPriority="50"/>
-    <w:lsdException w:name="List Table 6 Colorful Accent 6" w:uiPriority="51"/>
-    <w:lsdException w:name="List Table 7 Colorful Accent 6" w:uiPriority="52"/>
+  <w:latentStyles w:defLockedState="0" w:defUIPriority="99" w:defSemiHidden="1" w:defUnhideWhenUsed="1" w:defQFormat="0" w:count="267">
+    <w:lsdException w:name="Normal" w:semiHidden="0" w:uiPriority="0" w:unhideWhenUsed="0" w:qFormat="1"/>
+    <w:lsdException w:name="heading 1" w:semiHidden="0" w:uiPriority="9" w:unhideWhenUsed="0" w:qFormat="1"/>
+    <w:lsdException w:name="heading 2" w:uiPriority="9" w:qFormat="1"/>
+    <w:lsdException w:name="heading 3" w:uiPriority="9" w:qFormat="1"/>
+    <w:lsdException w:name="heading 4" w:uiPriority="9" w:qFormat="1"/>
+    <w:lsdException w:name="heading 5" w:uiPriority="9" w:qFormat="1"/>
+    <w:lsdException w:name="heading 6" w:uiPriority="9" w:qFormat="1"/>
+    <w:lsdException w:name="heading 7" w:uiPriority="9" w:qFormat="1"/>
+    <w:lsdException w:name="heading 8" w:uiPriority="9" w:qFormat="1"/>
+    <w:lsdException w:name="heading 9" w:uiPriority="9" w:qFormat="1"/>
+    <w:lsdException w:name="toc 1" w:uiPriority="39"/>
+    <w:lsdException w:name="toc 2" w:uiPriority="39"/>
+    <w:lsdException w:name="toc 3" w:uiPriority="39"/>
+    <w:lsdException w:name="toc 4" w:uiPriority="39"/>
+    <w:lsdException w:name="toc 5" w:uiPriority="39"/>
+    <w:lsdException w:name="toc 6" w:uiPriority="39"/>
+    <w:lsdException w:name="toc 7" w:uiPriority="39"/>
+    <w:lsdException w:name="toc 8" w:uiPriority="39"/>
+    <w:lsdException w:name="toc 9" w:uiPriority="39"/>
+    <w:lsdException w:name="caption" w:uiPriority="35" w:qFormat="1"/>
+    <w:lsdException w:name="Title" w:semiHidden="0" w:uiPriority="10" w:unhideWhenUsed="0" w:qFormat="1"/>
+    <w:lsdException w:name="Default Paragraph Font" w:uiPriority="1"/>
+    <w:lsdException w:name="Subtitle" w:semiHidden="0" w:uiPriority="11" w:unhideWhenUsed="0" w:qFormat="1"/>
+    <w:lsdException w:name="Strong" w:semiHidden="0" w:uiPriority="22" w:unhideWhenUsed="0" w:qFormat="1"/>
+    <w:lsdException w:name="Emphasis" w:semiHidden="0" w:uiPriority="20" w:unhideWhenUsed="0" w:qFormat="1"/>
+    <w:lsdException w:name="Table Grid" w:semiHidden="0" w:uiPriority="59" w:unhideWhenUsed="0"/>
+    <w:lsdException w:name="Placeholder Text" w:unhideWhenUsed="0"/>
+    <w:lsdException w:name="No Spacing" w:semiHidden="0" w:uiPriority="1" w:unhideWhenUsed="0" w:qFormat="1"/>
+    <w:lsdException w:name="Light Shading" w:semiHidden="0" w:uiPriority="60" w:unhideWhenUsed="0"/>
+    <w:lsdException w:name="Light List" w:semiHidden="0" w:uiPriority="61" w:unhideWhenUsed="0"/>
+    <w:lsdException w:name="Light Grid" w:semiHidden="0" w:uiPriority="62" w:unhideWhenUsed="0"/>
+    <w:lsdException w:name="Medium Shading 1" w:semiHidden="0" w:uiPriority="63" w:unhideWhenUsed="0"/>
+    <w:lsdException w:name="Medium Shading 2" w:semiHidden="0" w:uiPriority="64" w:unhideWhenUsed="0"/>
+    <w:lsdException w:name="Medium List 1" w:semiHidden="0" w:uiPriority="65" w:unhideWhenUsed="0"/>
+    <w:lsdException w:name="Medium List 2" w:semiHidden="0" w:uiPriority="66" w:unhideWhenUsed="0"/>
+    <w:lsdException w:name="Medium Grid 1" w:semiHidden="0" w:uiPriority="67" w:unhideWhenUsed="0"/>
+    <w:lsdException w:name="Medium Grid 2" w:semiHidden="0" w:uiPriority="68" w:unhideWhenUsed="0"/>
+    <w:lsdException w:name="Medium Grid 3" w:semiHidden="0" w:uiPriority="69" w:unhideWhenUsed="0"/>
+    <w:lsdException w:name="Dark List" w:semiHidden="0" w:uiPriority="70" w:unhideWhenUsed="0"/>
+    <w:lsdException w:name="Colorful Shading" w:semiHidden="0" w:uiPriority="71" w:unhideWhenUsed="0"/>
+    <w:lsdException w:name="Colorful List" w:semiHidden="0" w:uiPriority="72" w:unhideWhenUsed="0"/>
+    <w:lsdException w:name="Colorful Grid" w:semiHidden="0" w:uiPriority="73" w:unhideWhenUsed="0"/>
+    <w:lsdException w:name="Light Shading Accent 1" w:semiHidden="0" w:uiPriority="60" w:unhideWhenUsed="0"/>
+    <w:lsdException w:name="Light List Accent 1" w:semiHidden="0" w:uiPriority="61" w:unhideWhenUsed="0"/>
+    <w:lsdException w:name="Light Grid Accent 1" w:semiHidden="0" w:uiPriority="62" w:unhideWhenUsed="0"/>
+    <w:lsdException w:name="Medium Shading 1 Accent 1" w:semiHidden="0" w:uiPriority="63" w:unhideWhenUsed="0"/>
+    <w:lsdException w:name="Medium Shading 2 Accent 1" w:semiHidden="0" w:uiPriority="64" w:unhideWhenUsed="0"/>
+    <w:lsdException w:name="Medium List 1 Accent 1" w:semiHidden="0" w:uiPriority="65" w:unhideWhenUsed="0"/>
+    <w:lsdException w:name="Revision" w:unhideWhenUsed="0"/>
+    <w:lsdException w:name="List Paragraph" w:semiHidden="0" w:uiPriority="34" w:unhideWhenUsed="0" w:qFormat="1"/>
+    <w:lsdException w:name="Quote" w:semiHidden="0" w:uiPriority="29" w:unhideWhenUsed="0" w:qFormat="1"/>
+    <w:lsdException w:name="Intense Quote" w:semiHidden="0" w:uiPriority="30" w:unhideWhenUsed="0" w:qFormat="1"/>
+    <w:lsdException w:name="Medium List 2 Accent 1" w:semiHidden="0" w:uiPriority="66" w:unhideWhenUsed="0"/>
+    <w:lsdException w:name="Medium Grid 1 Accent 1" w:semiHidden="0" w:uiPriority="67" w:unhideWhenUsed="0"/>
+    <w:lsdException w:name="Medium Grid 2 Accent 1" w:semiHidden="0" w:uiPriority="68" w:unhideWhenUsed="0"/>
+    <w:lsdException w:name="Medium Grid 3 Accent 1" w:semiHidden="0" w:uiPriority="69" w:unhideWhenUsed="0"/>
+    <w:lsdException w:name="Dark List Accent 1" w:semiHidden="0" w:uiPriority="70" w:unhideWhenUsed="0"/>
+    <w:lsdException w:name="Colorful Shading Accent 1" w:semiHidden="0" w:uiPriority="71" w:unhideWhenUsed="0"/>
+    <w:lsdException w:name="Colorful List Accent 1" w:semiHidden="0" w:uiPriority="72" w:unhideWhenUsed="0"/>
+    <w:lsdException w:name="Colorful Grid Accent 1" w:semiHidden="0" w:uiPriority="73" w:unhideWhenUsed="0"/>
+    <w:lsdException w:name="Light Shading Accent 2" w:semiHidden="0" w:uiPriority="60" w:unhideWhenUsed="0"/>
+    <w:lsdException w:name="Light List Accent 2" w:semiHidden="0" w:uiPriority="61" w:unhideWhenUsed="0"/>
+    <w:lsdException w:name="Light Grid Accent 2" w:semiHidden="0" w:uiPriority="62" w:unhideWhenUsed="0"/>
+    <w:lsdException w:name="Medium Shading 1 Accent 2" w:semiHidden="0" w:uiPriority="63" w:unhideWhenUsed="0"/>
+    <w:lsdException w:name="Medium Shading 2 Accent 2" w:semiHidden="0" w:uiPriority="64" w:unhideWhenUsed="0"/>
+    <w:lsdException w:name="Medium List 1 Accent 2" w:semiHidden="0" w:uiPriority="65" w:unhideWhenUsed="0"/>
+    <w:lsdException w:name="Medium List 2 Accent 2" w:semiHidden="0" w:uiPriority="66" w:unhideWhenUsed="0"/>
+    <w:lsdException w:name="Medium Grid 1 Accent 2" w:semiHidden="0" w:uiPriority="67" w:unhideWhenUsed="0"/>
+    <w:lsdException w:name="Medium Grid 2 Accent 2" w:semiHidden="0" w:uiPriority="68" w:unhideWhenUsed="0"/>
+    <w:lsdException w:name="Medium Grid 3 Accent 2" w:semiHidden="0" w:uiPriority="69" w:unhideWhenUsed="0"/>
+    <w:lsdException w:name="Dark List Accent 2" w:semiHidden="0" w:uiPriority="70" w:unhideWhenUsed="0"/>
+    <w:lsdException w:name="Colorful Shading Accent 2" w:semiHidden="0" w:uiPriority="71" w:unhideWhenUsed="0"/>
+    <w:lsdException w:name="Colorful List Accent 2" w:semiHidden="0" w:uiPriority="72" w:unhideWhenUsed="0"/>
+    <w:lsdException w:name="Colorful Grid Accent 2" w:semiHidden="0" w:uiPriority="73" w:unhideWhenUsed="0"/>
+    <w:lsdException w:name="Light Shading Accent 3" w:semiHidden="0" w:uiPriority="60" w:unhideWhenUsed="0"/>
+    <w:lsdException w:name="Light List Accent 3" w:semiHidden="0" w:uiPriority="61" w:unhideWhenUsed="0"/>
+    <w:lsdException w:name="Light Grid Accent 3" w:semiHidden="0" w:uiPriority="62" w:unhideWhenUsed="0"/>
+    <w:lsdException w:name="Medium Shading 1 Accent 3" w:semiHidden="0" w:uiPriority="63" w:unhideWhenUsed="0"/>
+    <w:lsdException w:name="Medium Shading 2 Accent 3" w:semiHidden="0" w:uiPriority="64" w:unhideWhenUsed="0"/>
+    <w:lsdException w:name="Medium List 1 Accent 3" w:semiHidden="0" w:uiPriority="65" w:unhideWhenUsed="0"/>
+    <w:lsdException w:name="Medium List 2 Accent 3" w:semiHidden="0" w:uiPriority="66" w:unhideWhenUsed="0"/>
+    <w:lsdException w:name="Medium Grid 1 Accent 3" w:semiHidden="0" w:uiPriority="67" w:unhideWhenUsed="0"/>
+    <w:lsdException w:name="Medium Grid 2 Accent 3" w:semiHidden="0" w:uiPriority="68" w:unhideWhenUsed="0"/>
+    <w:lsdException w:name="Medium Grid 3 Accent 3" w:semiHidden="0" w:uiPriority="69" w:unhideWhenUsed="0"/>
+    <w:lsdException w:name="Dark List Accent 3" w:semiHidden="0" w:uiPriority="70" w:unhideWhenUsed="0"/>
+    <w:lsdException w:name="Colorful Shading Accent 3" w:semiHidden="0" w:uiPriority="71" w:unhideWhenUsed="0"/>
+    <w:lsdException w:name="Colorful List Accent 3" w:semiHidden="0" w:uiPriority="72" w:unhideWhenUsed="0"/>
+    <w:lsdException w:name="Colorful Grid Accent 3" w:semiHidden="0" w:uiPriority="73" w:unhideWhenUsed="0"/>
+    <w:lsdException w:name="Light Shading Accent 4" w:semiHidden="0" w:uiPriority="60" w:unhideWhenUsed="0"/>
+    <w:lsdException w:name="Light List Accent 4" w:semiHidden="0" w:uiPriority="61" w:unhideWhenUsed="0"/>
+    <w:lsdException w:name="Light Grid Accent 4" w:semiHidden="0" w:uiPriority="62" w:unhideWhenUsed="0"/>
+    <w:lsdException w:name="Medium Shading 1 Accent 4" w:semiHidden="0" w:uiPriority="63" w:unhideWhenUsed="0"/>
+    <w:lsdException w:name="Medium Shading 2 Accent 4" w:semiHidden="0" w:uiPriority="64" w:unhideWhenUsed="0"/>
+    <w:lsdException w:name="Medium List 1 Accent 4" w:semiHidden="0" w:uiPriority="65" w:unhideWhenUsed="0"/>
+    <w:lsdException w:name="Medium List 2 Accent 4" w:semiHidden="0" w:uiPriority="66" w:unhideWhenUsed="0"/>
+    <w:lsdException w:name="Medium Grid 1 Accent 4" w:semiHidden="0" w:uiPriority="67" w:unhideWhenUsed="0"/>
+    <w:lsdException w:name="Medium Grid 2 Accent 4" w:semiHidden="0" w:uiPriority="68" w:unhideWhenUsed="0"/>
+    <w:lsdException w:name="Medium Grid 3 Accent 4" w:semiHidden="0" w:uiPriority="69" w:unhideWhenUsed="0"/>
+    <w:lsdException w:name="Dark List Accent 4" w:semiHidden="0" w:uiPriority="70" w:unhideWhenUsed="0"/>
+    <w:lsdException w:name="Colorful Shading Accent 4" w:semiHidden="0" w:uiPriority="71" w:unhideWhenUsed="0"/>
+    <w:lsdException w:name="Colorful List Accent 4" w:semiHidden="0" w:uiPriority="72" w:unhideWhenUsed="0"/>
+    <w:lsdException w:name="Colorful Grid Accent 4" w:semiHidden="0" w:uiPriority="73" w:unhideWhenUsed="0"/>
+    <w:lsdException w:name="Light Shading Accent 5" w:semiHidden="0" w:uiPriority="60" w:unhideWhenUsed="0"/>
+    <w:lsdException w:name="Light List Accent 5" w:semiHidden="0" w:uiPriority="61" w:unhideWhenUsed="0"/>
+    <w:lsdException w:name="Light Grid Accent 5" w:semiHidden="0" w:uiPriority="62" w:unhideWhenUsed="0"/>
+    <w:lsdException w:name="Medium Shading 1 Accent 5" w:semiHidden="0" w:uiPriority="63" w:unhideWhenUsed="0"/>
+    <w:lsdException w:name="Medium Shading 2 Accent 5" w:semiHidden="0" w:uiPriority="64" w:unhideWhenUsed="0"/>
+    <w:lsdException w:name="Medium List 1 Accent 5" w:semiHidden="0" w:uiPriority="65" w:unhideWhenUsed="0"/>
+    <w:lsdException w:name="Medium List 2 Accent 5" w:semiHidden="0" w:uiPriority="66" w:unhideWhenUsed="0"/>
+    <w:lsdException w:name="Medium Grid 1 Accent 5" w:semiHidden="0" w:uiPriority="67" w:unhideWhenUsed="0"/>
+    <w:lsdException w:name="Medium Grid 2 Accent 5" w:semiHidden="0" w:uiPriority="68" w:unhideWhenUsed="0"/>
+    <w:lsdException w:name="Medium Grid 3 Accent 5" w:semiHidden="0" w:uiPriority="69" w:unhideWhenUsed="0"/>
+    <w:lsdException w:name="Dark List Accent 5" w:semiHidden="0" w:uiPriority="70" w:unhideWhenUsed="0"/>
+    <w:lsdException w:name="Colorful Shading Accent 5" w:semiHidden="0" w:uiPriority="71" w:unhideWhenUsed="0"/>
+    <w:lsdException w:name="Colorful List Accent 5" w:semiHidden="0" w:uiPriority="72" w:unhideWhenUsed="0"/>
+    <w:lsdException w:name="Colorful Grid Accent 5" w:semiHidden="0" w:uiPriority="73" w:unhideWhenUsed="0"/>
+    <w:lsdException w:name="Light Shading Accent 6" w:semiHidden="0" w:uiPriority="60" w:unhideWhenUsed="0"/>
+    <w:lsdException w:name="Light List Accent 6" w:semiHidden="0" w:uiPriority="61" w:unhideWhenUsed="0"/>
+    <w:lsdException w:name="Light Grid Accent 6" w:semiHidden="0" w:uiPriority="62" w:unhideWhenUsed="0"/>
+    <w:lsdException w:name="Medium Shading 1 Accent 6" w:semiHidden="0" w:uiPriority="63" w:unhideWhenUsed="0"/>
+    <w:lsdException w:name="Medium Shading 2 Accent 6" w:semiHidden="0" w:uiPriority="64" w:unhideWhenUsed="0"/>
+    <w:lsdException w:name="Medium List 1 Accent 6" w:semiHidden="0" w:uiPriority="65" w:unhideWhenUsed="0"/>
+    <w:lsdException w:name="Medium List 2 Accent 6" w:semiHidden="0" w:uiPriority="66" w:unhideWhenUsed="0"/>
+    <w:lsdException w:name="Medium Grid 1 Accent 6" w:semiHidden="0" w:uiPriority="67" w:unhideWhenUsed="0"/>
+    <w:lsdException w:name="Medium Grid 2 Accent 6" w:semiHidden="0" w:uiPriority="68" w:unhideWhenUsed="0"/>
+    <w:lsdException w:name="Medium Grid 3 Accent 6" w:semiHidden="0" w:uiPriority="69" w:unhideWhenUsed="0"/>
+    <w:lsdException w:name="Dark List Accent 6" w:semiHidden="0" w:uiPriority="70" w:unhideWhenUsed="0"/>
+    <w:lsdException w:name="Colorful Shading Accent 6" w:semiHidden="0" w:uiPriority="71" w:unhideWhenUsed="0"/>
+    <w:lsdException w:name="Colorful List Accent 6" w:semiHidden="0" w:uiPriority="72" w:unhideWhenUsed="0"/>
+    <w:lsdException w:name="Colorful Grid Accent 6" w:semiHidden="0" w:uiPriority="73" w:unhideWhenUsed="0"/>
+    <w:lsdException w:name="Subtle Emphasis" w:semiHidden="0" w:uiPriority="19" w:unhideWhenUsed="0" w:qFormat="1"/>
+    <w:lsdException w:name="Intense Emphasis" w:semiHidden="0" w:uiPriority="21" w:unhideWhenUsed="0" w:qFormat="1"/>
+    <w:lsdException w:name="Subtle Reference" w:semiHidden="0" w:uiPriority="31" w:unhideWhenUsed="0" w:qFormat="1"/>
+    <w:lsdException w:name="Intense Reference" w:semiHidden="0" w:uiPriority="32" w:unhideWhenUsed="0" w:qFormat="1"/>
+    <w:lsdException w:name="Book Title" w:semiHidden="0" w:uiPriority="33" w:unhideWhenUsed="0" w:qFormat="1"/>
+    <w:lsdException w:name="Bibliography" w:uiPriority="37"/>
+    <w:lsdException w:name="TOC Heading" w:uiPriority="39" w:qFormat="1"/>
   </w:latentStyles>
   <w:style w:type="paragraph" w:default="1" w:styleId="Normal">
     <w:name w:val="Normal"/>
@@ -10786,6 +11569,7 @@
     <w:uiPriority w:val="99"/>
     <w:semiHidden/>
     <w:unhideWhenUsed/>
+    <w:qFormat/>
     <w:tblPr>
       <w:tblInd w:w="0" w:type="dxa"/>
       <w:tblCellMar>
@@ -11315,7 +12099,7 @@
 </file>
 
 <file path=customXml/itemProps1.xml><?xml version="1.0" encoding="utf-8"?>
-<ds:datastoreItem xmlns:ds="http://schemas.openxmlformats.org/officeDocument/2006/customXml" ds:itemID="{712C184A-15FE-4B6E-AB72-49BDDFB8156F}">
+<ds:datastoreItem xmlns:ds="http://schemas.openxmlformats.org/officeDocument/2006/customXml" ds:itemID="{2D9DB8CD-A725-4850-8969-761EE1A5CA30}">
   <ds:schemaRefs>
     <ds:schemaRef ds:uri="http://schemas.openxmlformats.org/officeDocument/2006/bibliography"/>
   </ds:schemaRefs>

</xml_diff>